<commit_message>
Actualización del requisito Administrar aulas
Actualización del requisito Administrar aulas en la Especificación de Requisitos y añadidas las fotos del prototipo de la ventana actualizado
</commit_message>
<xml_diff>
--- a/Documentación/Especificación de Requisitos Software.docx
+++ b/Documentación/Especificación de Requisitos Software.docx
@@ -819,7 +819,6 @@
             </w:r>
           </w:hyperlink>
         </w:p>
-        <w:bookmarkStart w:id="0" w:name="_GoBack"/>
         <w:p>
           <w:pPr>
             <w:pStyle w:val="TDC1"/>
@@ -834,175 +833,108 @@
               <w:lang w:val="en-US"/>
             </w:rPr>
           </w:pPr>
-          <w:r>
-            <w:rPr>
-              <w:rStyle w:val="Hipervnculo"/>
-              <w:rFonts w:asciiTheme="minorHAnsi" w:hAnsiTheme="minorHAnsi" w:cstheme="minorHAnsi"/>
-              <w:noProof/>
-              <w:sz w:val="22"/>
-              <w:szCs w:val="18"/>
-            </w:rPr>
-            <w:fldChar w:fldCharType="begin"/>
-          </w:r>
-          <w:r>
-            <w:rPr>
-              <w:rStyle w:val="Hipervnculo"/>
-              <w:rFonts w:asciiTheme="minorHAnsi" w:hAnsiTheme="minorHAnsi" w:cstheme="minorHAnsi"/>
-              <w:noProof/>
-              <w:sz w:val="22"/>
-              <w:szCs w:val="18"/>
-            </w:rPr>
-            <w:instrText xml:space="preserve"> </w:instrText>
-          </w:r>
-          <w:r>
-            <w:rPr>
-              <w:rFonts w:asciiTheme="minorHAnsi" w:hAnsiTheme="minorHAnsi" w:cstheme="minorHAnsi"/>
-              <w:noProof/>
-              <w:sz w:val="22"/>
-              <w:szCs w:val="18"/>
-            </w:rPr>
-            <w:instrText>HYPERLINK \l "_Toc41669367"</w:instrText>
-          </w:r>
-          <w:r>
-            <w:rPr>
-              <w:rStyle w:val="Hipervnculo"/>
-              <w:rFonts w:asciiTheme="minorHAnsi" w:hAnsiTheme="minorHAnsi" w:cstheme="minorHAnsi"/>
-              <w:noProof/>
-              <w:sz w:val="22"/>
-              <w:szCs w:val="18"/>
-            </w:rPr>
-            <w:instrText xml:space="preserve"> </w:instrText>
-          </w:r>
-          <w:r>
-            <w:rPr>
-              <w:rStyle w:val="Hipervnculo"/>
-              <w:rFonts w:asciiTheme="minorHAnsi" w:hAnsiTheme="minorHAnsi" w:cstheme="minorHAnsi"/>
-              <w:noProof/>
-              <w:sz w:val="22"/>
-              <w:szCs w:val="18"/>
-            </w:rPr>
-          </w:r>
-          <w:r>
-            <w:rPr>
-              <w:rStyle w:val="Hipervnculo"/>
-              <w:rFonts w:asciiTheme="minorHAnsi" w:hAnsiTheme="minorHAnsi" w:cstheme="minorHAnsi"/>
-              <w:noProof/>
-              <w:sz w:val="22"/>
-              <w:szCs w:val="18"/>
-            </w:rPr>
-            <w:fldChar w:fldCharType="separate"/>
-          </w:r>
-          <w:r>
-            <w:rPr>
-              <w:rStyle w:val="Hipervnculo"/>
-              <w:rFonts w:asciiTheme="minorHAnsi" w:hAnsiTheme="minorHAnsi" w:cstheme="minorHAnsi"/>
-              <w:noProof/>
-              <w:sz w:val="22"/>
-              <w:szCs w:val="18"/>
-            </w:rPr>
-            <w:t>3.</w:t>
-          </w:r>
-          <w:r>
-            <w:rPr>
-              <w:rFonts w:asciiTheme="minorHAnsi" w:eastAsiaTheme="minorEastAsia" w:hAnsiTheme="minorHAnsi" w:cstheme="minorHAnsi"/>
-              <w:noProof/>
-              <w:sz w:val="18"/>
-              <w:szCs w:val="18"/>
-              <w:lang w:val="en-US"/>
-            </w:rPr>
-            <w:tab/>
-          </w:r>
-          <w:r>
-            <w:rPr>
-              <w:rStyle w:val="Hipervnculo"/>
-              <w:rFonts w:asciiTheme="minorHAnsi" w:hAnsiTheme="minorHAnsi" w:cstheme="minorHAnsi"/>
-              <w:noProof/>
-              <w:sz w:val="22"/>
-              <w:szCs w:val="18"/>
-            </w:rPr>
-            <w:t>Modelo de Casos de Uso</w:t>
-          </w:r>
-          <w:r>
-            <w:rPr>
-              <w:rFonts w:asciiTheme="minorHAnsi" w:hAnsiTheme="minorHAnsi" w:cstheme="minorHAnsi"/>
-              <w:noProof/>
-              <w:webHidden/>
-              <w:sz w:val="22"/>
-              <w:szCs w:val="18"/>
-            </w:rPr>
-            <w:tab/>
-          </w:r>
-          <w:r>
-            <w:rPr>
-              <w:rFonts w:asciiTheme="minorHAnsi" w:hAnsiTheme="minorHAnsi" w:cstheme="minorHAnsi"/>
-              <w:noProof/>
-              <w:webHidden/>
-              <w:sz w:val="22"/>
-              <w:szCs w:val="18"/>
-            </w:rPr>
-            <w:fldChar w:fldCharType="begin"/>
-          </w:r>
-          <w:r>
-            <w:rPr>
-              <w:rFonts w:asciiTheme="minorHAnsi" w:hAnsiTheme="minorHAnsi" w:cstheme="minorHAnsi"/>
-              <w:noProof/>
-              <w:webHidden/>
-              <w:sz w:val="22"/>
-              <w:szCs w:val="18"/>
-            </w:rPr>
-            <w:instrText xml:space="preserve"> PAGEREF _Toc41669367 \h </w:instrText>
-          </w:r>
-          <w:r>
-            <w:rPr>
-              <w:rFonts w:asciiTheme="minorHAnsi" w:hAnsiTheme="minorHAnsi" w:cstheme="minorHAnsi"/>
-              <w:noProof/>
-              <w:webHidden/>
-              <w:sz w:val="22"/>
-              <w:szCs w:val="18"/>
-            </w:rPr>
-          </w:r>
-          <w:r>
-            <w:rPr>
-              <w:rFonts w:asciiTheme="minorHAnsi" w:hAnsiTheme="minorHAnsi" w:cstheme="minorHAnsi"/>
-              <w:noProof/>
-              <w:webHidden/>
-              <w:sz w:val="22"/>
-              <w:szCs w:val="18"/>
-            </w:rPr>
-            <w:fldChar w:fldCharType="separate"/>
-          </w:r>
-          <w:r>
-            <w:rPr>
-              <w:rFonts w:asciiTheme="minorHAnsi" w:hAnsiTheme="minorHAnsi" w:cstheme="minorHAnsi"/>
-              <w:noProof/>
-              <w:webHidden/>
-              <w:sz w:val="22"/>
-              <w:szCs w:val="18"/>
-            </w:rPr>
-            <w:t>4</w:t>
-          </w:r>
-          <w:r>
-            <w:rPr>
-              <w:rFonts w:asciiTheme="minorHAnsi" w:hAnsiTheme="minorHAnsi" w:cstheme="minorHAnsi"/>
-              <w:noProof/>
-              <w:webHidden/>
-              <w:sz w:val="22"/>
-              <w:szCs w:val="18"/>
-            </w:rPr>
-            <w:fldChar w:fldCharType="end"/>
-          </w:r>
-          <w:r>
-            <w:rPr>
-              <w:rStyle w:val="Hipervnculo"/>
-              <w:rFonts w:asciiTheme="minorHAnsi" w:hAnsiTheme="minorHAnsi" w:cstheme="minorHAnsi"/>
-              <w:noProof/>
-              <w:sz w:val="22"/>
-              <w:szCs w:val="18"/>
-            </w:rPr>
-            <w:fldChar w:fldCharType="end"/>
-          </w:r>
+          <w:hyperlink w:anchor="_Toc41669367" w:history="1">
+            <w:r>
+              <w:rPr>
+                <w:rStyle w:val="Hipervnculo"/>
+                <w:rFonts w:asciiTheme="minorHAnsi" w:hAnsiTheme="minorHAnsi" w:cstheme="minorHAnsi"/>
+                <w:noProof/>
+                <w:sz w:val="22"/>
+                <w:szCs w:val="18"/>
+              </w:rPr>
+              <w:t>3.</w:t>
+            </w:r>
+            <w:r>
+              <w:rPr>
+                <w:rFonts w:asciiTheme="minorHAnsi" w:eastAsiaTheme="minorEastAsia" w:hAnsiTheme="minorHAnsi" w:cstheme="minorHAnsi"/>
+                <w:noProof/>
+                <w:sz w:val="18"/>
+                <w:szCs w:val="18"/>
+                <w:lang w:val="en-US"/>
+              </w:rPr>
+              <w:tab/>
+            </w:r>
+            <w:r>
+              <w:rPr>
+                <w:rStyle w:val="Hipervnculo"/>
+                <w:rFonts w:asciiTheme="minorHAnsi" w:hAnsiTheme="minorHAnsi" w:cstheme="minorHAnsi"/>
+                <w:noProof/>
+                <w:sz w:val="22"/>
+                <w:szCs w:val="18"/>
+              </w:rPr>
+              <w:t>Modelo de Casos de Uso</w:t>
+            </w:r>
+            <w:r>
+              <w:rPr>
+                <w:rFonts w:asciiTheme="minorHAnsi" w:hAnsiTheme="minorHAnsi" w:cstheme="minorHAnsi"/>
+                <w:noProof/>
+                <w:webHidden/>
+                <w:sz w:val="22"/>
+                <w:szCs w:val="18"/>
+              </w:rPr>
+              <w:tab/>
+            </w:r>
+            <w:r>
+              <w:rPr>
+                <w:rFonts w:asciiTheme="minorHAnsi" w:hAnsiTheme="minorHAnsi" w:cstheme="minorHAnsi"/>
+                <w:noProof/>
+                <w:webHidden/>
+                <w:sz w:val="22"/>
+                <w:szCs w:val="18"/>
+              </w:rPr>
+              <w:fldChar w:fldCharType="begin"/>
+            </w:r>
+            <w:r>
+              <w:rPr>
+                <w:rFonts w:asciiTheme="minorHAnsi" w:hAnsiTheme="minorHAnsi" w:cstheme="minorHAnsi"/>
+                <w:noProof/>
+                <w:webHidden/>
+                <w:sz w:val="22"/>
+                <w:szCs w:val="18"/>
+              </w:rPr>
+              <w:instrText xml:space="preserve"> PAGEREF _Toc41669367 \h </w:instrText>
+            </w:r>
+            <w:r>
+              <w:rPr>
+                <w:rFonts w:asciiTheme="minorHAnsi" w:hAnsiTheme="minorHAnsi" w:cstheme="minorHAnsi"/>
+                <w:noProof/>
+                <w:webHidden/>
+                <w:sz w:val="22"/>
+                <w:szCs w:val="18"/>
+              </w:rPr>
+            </w:r>
+            <w:r>
+              <w:rPr>
+                <w:rFonts w:asciiTheme="minorHAnsi" w:hAnsiTheme="minorHAnsi" w:cstheme="minorHAnsi"/>
+                <w:noProof/>
+                <w:webHidden/>
+                <w:sz w:val="22"/>
+                <w:szCs w:val="18"/>
+              </w:rPr>
+              <w:fldChar w:fldCharType="separate"/>
+            </w:r>
+            <w:r>
+              <w:rPr>
+                <w:rFonts w:asciiTheme="minorHAnsi" w:hAnsiTheme="minorHAnsi" w:cstheme="minorHAnsi"/>
+                <w:noProof/>
+                <w:webHidden/>
+                <w:sz w:val="22"/>
+                <w:szCs w:val="18"/>
+              </w:rPr>
+              <w:t>4</w:t>
+            </w:r>
+            <w:r>
+              <w:rPr>
+                <w:rFonts w:asciiTheme="minorHAnsi" w:hAnsiTheme="minorHAnsi" w:cstheme="minorHAnsi"/>
+                <w:noProof/>
+                <w:webHidden/>
+                <w:sz w:val="22"/>
+                <w:szCs w:val="18"/>
+              </w:rPr>
+              <w:fldChar w:fldCharType="end"/>
+            </w:r>
+          </w:hyperlink>
         </w:p>
-        <w:bookmarkEnd w:id="0"/>
         <w:p>
           <w:pPr>
             <w:pStyle w:val="TDC1"/>
@@ -1017,173 +949,107 @@
               <w:lang w:val="en-US"/>
             </w:rPr>
           </w:pPr>
-          <w:r>
-            <w:rPr>
-              <w:rStyle w:val="Hipervnculo"/>
-              <w:rFonts w:asciiTheme="minorHAnsi" w:hAnsiTheme="minorHAnsi" w:cstheme="minorHAnsi"/>
-              <w:noProof/>
-              <w:sz w:val="22"/>
-              <w:szCs w:val="18"/>
-            </w:rPr>
-            <w:fldChar w:fldCharType="begin"/>
-          </w:r>
-          <w:r>
-            <w:rPr>
-              <w:rStyle w:val="Hipervnculo"/>
-              <w:rFonts w:asciiTheme="minorHAnsi" w:hAnsiTheme="minorHAnsi" w:cstheme="minorHAnsi"/>
-              <w:noProof/>
-              <w:sz w:val="22"/>
-              <w:szCs w:val="18"/>
-            </w:rPr>
-            <w:instrText xml:space="preserve"> </w:instrText>
-          </w:r>
-          <w:r>
-            <w:rPr>
-              <w:rFonts w:asciiTheme="minorHAnsi" w:hAnsiTheme="minorHAnsi" w:cstheme="minorHAnsi"/>
-              <w:noProof/>
-              <w:sz w:val="22"/>
-              <w:szCs w:val="18"/>
-            </w:rPr>
-            <w:instrText>HYPERLINK \l "_Toc41669368"</w:instrText>
-          </w:r>
-          <w:r>
-            <w:rPr>
-              <w:rStyle w:val="Hipervnculo"/>
-              <w:rFonts w:asciiTheme="minorHAnsi" w:hAnsiTheme="minorHAnsi" w:cstheme="minorHAnsi"/>
-              <w:noProof/>
-              <w:sz w:val="22"/>
-              <w:szCs w:val="18"/>
-            </w:rPr>
-            <w:instrText xml:space="preserve"> </w:instrText>
-          </w:r>
-          <w:r>
-            <w:rPr>
-              <w:rStyle w:val="Hipervnculo"/>
-              <w:rFonts w:asciiTheme="minorHAnsi" w:hAnsiTheme="minorHAnsi" w:cstheme="minorHAnsi"/>
-              <w:noProof/>
-              <w:sz w:val="22"/>
-              <w:szCs w:val="18"/>
-            </w:rPr>
-          </w:r>
-          <w:r>
-            <w:rPr>
-              <w:rStyle w:val="Hipervnculo"/>
-              <w:rFonts w:asciiTheme="minorHAnsi" w:hAnsiTheme="minorHAnsi" w:cstheme="minorHAnsi"/>
-              <w:noProof/>
-              <w:sz w:val="22"/>
-              <w:szCs w:val="18"/>
-            </w:rPr>
-            <w:fldChar w:fldCharType="separate"/>
-          </w:r>
-          <w:r>
-            <w:rPr>
-              <w:rStyle w:val="Hipervnculo"/>
-              <w:rFonts w:asciiTheme="minorHAnsi" w:hAnsiTheme="minorHAnsi" w:cstheme="minorHAnsi"/>
-              <w:noProof/>
-              <w:sz w:val="22"/>
-              <w:szCs w:val="18"/>
-            </w:rPr>
-            <w:t>4.</w:t>
-          </w:r>
-          <w:r>
-            <w:rPr>
-              <w:rFonts w:asciiTheme="minorHAnsi" w:eastAsiaTheme="minorEastAsia" w:hAnsiTheme="minorHAnsi" w:cstheme="minorHAnsi"/>
-              <w:noProof/>
-              <w:sz w:val="18"/>
-              <w:szCs w:val="18"/>
-              <w:lang w:val="en-US"/>
-            </w:rPr>
-            <w:tab/>
-          </w:r>
-          <w:r>
-            <w:rPr>
-              <w:rStyle w:val="Hipervnculo"/>
-              <w:rFonts w:asciiTheme="minorHAnsi" w:hAnsiTheme="minorHAnsi" w:cstheme="minorHAnsi"/>
-              <w:noProof/>
-              <w:sz w:val="22"/>
-              <w:szCs w:val="18"/>
-            </w:rPr>
-            <w:t>Requisitos funcionales</w:t>
-          </w:r>
-          <w:r>
-            <w:rPr>
-              <w:rFonts w:asciiTheme="minorHAnsi" w:hAnsiTheme="minorHAnsi" w:cstheme="minorHAnsi"/>
-              <w:noProof/>
-              <w:webHidden/>
-              <w:sz w:val="22"/>
-              <w:szCs w:val="18"/>
-            </w:rPr>
-            <w:tab/>
-          </w:r>
-          <w:r>
-            <w:rPr>
-              <w:rFonts w:asciiTheme="minorHAnsi" w:hAnsiTheme="minorHAnsi" w:cstheme="minorHAnsi"/>
-              <w:noProof/>
-              <w:webHidden/>
-              <w:sz w:val="22"/>
-              <w:szCs w:val="18"/>
-            </w:rPr>
-            <w:fldChar w:fldCharType="begin"/>
-          </w:r>
-          <w:r>
-            <w:rPr>
-              <w:rFonts w:asciiTheme="minorHAnsi" w:hAnsiTheme="minorHAnsi" w:cstheme="minorHAnsi"/>
-              <w:noProof/>
-              <w:webHidden/>
-              <w:sz w:val="22"/>
-              <w:szCs w:val="18"/>
-            </w:rPr>
-            <w:instrText xml:space="preserve"> PAGEREF _Toc41669368 \h </w:instrText>
-          </w:r>
-          <w:r>
-            <w:rPr>
-              <w:rFonts w:asciiTheme="minorHAnsi" w:hAnsiTheme="minorHAnsi" w:cstheme="minorHAnsi"/>
-              <w:noProof/>
-              <w:webHidden/>
-              <w:sz w:val="22"/>
-              <w:szCs w:val="18"/>
-            </w:rPr>
-          </w:r>
-          <w:r>
-            <w:rPr>
-              <w:rFonts w:asciiTheme="minorHAnsi" w:hAnsiTheme="minorHAnsi" w:cstheme="minorHAnsi"/>
-              <w:noProof/>
-              <w:webHidden/>
-              <w:sz w:val="22"/>
-              <w:szCs w:val="18"/>
-            </w:rPr>
-            <w:fldChar w:fldCharType="separate"/>
-          </w:r>
-          <w:r>
-            <w:rPr>
-              <w:rFonts w:asciiTheme="minorHAnsi" w:hAnsiTheme="minorHAnsi" w:cstheme="minorHAnsi"/>
-              <w:noProof/>
-              <w:webHidden/>
-              <w:sz w:val="22"/>
-              <w:szCs w:val="18"/>
-            </w:rPr>
-            <w:t>4</w:t>
-          </w:r>
-          <w:r>
-            <w:rPr>
-              <w:rFonts w:asciiTheme="minorHAnsi" w:hAnsiTheme="minorHAnsi" w:cstheme="minorHAnsi"/>
-              <w:noProof/>
-              <w:webHidden/>
-              <w:sz w:val="22"/>
-              <w:szCs w:val="18"/>
-            </w:rPr>
-            <w:fldChar w:fldCharType="end"/>
-          </w:r>
-          <w:r>
-            <w:rPr>
-              <w:rStyle w:val="Hipervnculo"/>
-              <w:rFonts w:asciiTheme="minorHAnsi" w:hAnsiTheme="minorHAnsi" w:cstheme="minorHAnsi"/>
-              <w:noProof/>
-              <w:sz w:val="22"/>
-              <w:szCs w:val="18"/>
-            </w:rPr>
-            <w:fldChar w:fldCharType="end"/>
-          </w:r>
+          <w:hyperlink w:anchor="_Toc41669368" w:history="1">
+            <w:r>
+              <w:rPr>
+                <w:rStyle w:val="Hipervnculo"/>
+                <w:rFonts w:asciiTheme="minorHAnsi" w:hAnsiTheme="minorHAnsi" w:cstheme="minorHAnsi"/>
+                <w:noProof/>
+                <w:sz w:val="22"/>
+                <w:szCs w:val="18"/>
+              </w:rPr>
+              <w:t>4.</w:t>
+            </w:r>
+            <w:r>
+              <w:rPr>
+                <w:rFonts w:asciiTheme="minorHAnsi" w:eastAsiaTheme="minorEastAsia" w:hAnsiTheme="minorHAnsi" w:cstheme="minorHAnsi"/>
+                <w:noProof/>
+                <w:sz w:val="18"/>
+                <w:szCs w:val="18"/>
+                <w:lang w:val="en-US"/>
+              </w:rPr>
+              <w:tab/>
+            </w:r>
+            <w:r>
+              <w:rPr>
+                <w:rStyle w:val="Hipervnculo"/>
+                <w:rFonts w:asciiTheme="minorHAnsi" w:hAnsiTheme="minorHAnsi" w:cstheme="minorHAnsi"/>
+                <w:noProof/>
+                <w:sz w:val="22"/>
+                <w:szCs w:val="18"/>
+              </w:rPr>
+              <w:t>Requisitos funcionales</w:t>
+            </w:r>
+            <w:r>
+              <w:rPr>
+                <w:rFonts w:asciiTheme="minorHAnsi" w:hAnsiTheme="minorHAnsi" w:cstheme="minorHAnsi"/>
+                <w:noProof/>
+                <w:webHidden/>
+                <w:sz w:val="22"/>
+                <w:szCs w:val="18"/>
+              </w:rPr>
+              <w:tab/>
+            </w:r>
+            <w:r>
+              <w:rPr>
+                <w:rFonts w:asciiTheme="minorHAnsi" w:hAnsiTheme="minorHAnsi" w:cstheme="minorHAnsi"/>
+                <w:noProof/>
+                <w:webHidden/>
+                <w:sz w:val="22"/>
+                <w:szCs w:val="18"/>
+              </w:rPr>
+              <w:fldChar w:fldCharType="begin"/>
+            </w:r>
+            <w:r>
+              <w:rPr>
+                <w:rFonts w:asciiTheme="minorHAnsi" w:hAnsiTheme="minorHAnsi" w:cstheme="minorHAnsi"/>
+                <w:noProof/>
+                <w:webHidden/>
+                <w:sz w:val="22"/>
+                <w:szCs w:val="18"/>
+              </w:rPr>
+              <w:instrText xml:space="preserve"> PAGEREF _Toc41669368 \h </w:instrText>
+            </w:r>
+            <w:r>
+              <w:rPr>
+                <w:rFonts w:asciiTheme="minorHAnsi" w:hAnsiTheme="minorHAnsi" w:cstheme="minorHAnsi"/>
+                <w:noProof/>
+                <w:webHidden/>
+                <w:sz w:val="22"/>
+                <w:szCs w:val="18"/>
+              </w:rPr>
+            </w:r>
+            <w:r>
+              <w:rPr>
+                <w:rFonts w:asciiTheme="minorHAnsi" w:hAnsiTheme="minorHAnsi" w:cstheme="minorHAnsi"/>
+                <w:noProof/>
+                <w:webHidden/>
+                <w:sz w:val="22"/>
+                <w:szCs w:val="18"/>
+              </w:rPr>
+              <w:fldChar w:fldCharType="separate"/>
+            </w:r>
+            <w:r>
+              <w:rPr>
+                <w:rFonts w:asciiTheme="minorHAnsi" w:hAnsiTheme="minorHAnsi" w:cstheme="minorHAnsi"/>
+                <w:noProof/>
+                <w:webHidden/>
+                <w:sz w:val="22"/>
+                <w:szCs w:val="18"/>
+              </w:rPr>
+              <w:t>4</w:t>
+            </w:r>
+            <w:r>
+              <w:rPr>
+                <w:rFonts w:asciiTheme="minorHAnsi" w:hAnsiTheme="minorHAnsi" w:cstheme="minorHAnsi"/>
+                <w:noProof/>
+                <w:webHidden/>
+                <w:sz w:val="22"/>
+                <w:szCs w:val="18"/>
+              </w:rPr>
+              <w:fldChar w:fldCharType="end"/>
+            </w:r>
+          </w:hyperlink>
         </w:p>
         <w:p>
           <w:pPr>
@@ -2326,20 +2192,17 @@
           <w:numId w:val="12"/>
         </w:numPr>
       </w:pPr>
-      <w:bookmarkStart w:id="1" w:name="_Toc41669365"/>
+      <w:bookmarkStart w:id="0" w:name="_Toc41669365"/>
       <w:r>
         <w:lastRenderedPageBreak/>
         <w:t>Funcionalidades del producto</w:t>
       </w:r>
-      <w:bookmarkEnd w:id="1"/>
-    </w:p>
-    <w:p>
-      <w:pPr>
-        <w:pStyle w:val="Prrafo"/>
-        <w:numPr>
-          <w:ilvl w:val="0"/>
-          <w:numId w:val="3"/>
-        </w:numPr>
+      <w:bookmarkEnd w:id="0"/>
+    </w:p>
+    <w:p>
+      <w:pPr>
+        <w:pStyle w:val="Prrafo"/>
+        <w:ind w:left="644" w:firstLine="0"/>
       </w:pPr>
       <w:r>
         <w:t xml:space="preserve">Las </w:t>
@@ -2417,7 +2280,7 @@
               <w:jc w:val="center"/>
             </w:pPr>
             <w:r>
-              <w:t>RF-01</w:t>
+              <w:t>RF-1</w:t>
             </w:r>
           </w:p>
         </w:tc>
@@ -2451,7 +2314,7 @@
               <w:jc w:val="center"/>
             </w:pPr>
             <w:r>
-              <w:t>RF-02</w:t>
+              <w:t>RF-2</w:t>
             </w:r>
           </w:p>
         </w:tc>
@@ -2473,7 +2336,7 @@
               <w:t xml:space="preserve">r </w:t>
             </w:r>
             <w:r>
-              <w:t>A</w:t>
+              <w:t>a</w:t>
             </w:r>
             <w:r>
               <w:t>ulas</w:t>
@@ -2497,7 +2360,7 @@
               <w:jc w:val="center"/>
             </w:pPr>
             <w:r>
-              <w:t>RF-03</w:t>
+              <w:t>RF-3</w:t>
             </w:r>
           </w:p>
         </w:tc>
@@ -2513,7 +2376,13 @@
               <w:cnfStyle w:val="000000100000" w:firstRow="0" w:lastRow="0" w:firstColumn="0" w:lastColumn="0" w:oddVBand="0" w:evenVBand="0" w:oddHBand="1" w:evenHBand="0" w:firstRowFirstColumn="0" w:firstRowLastColumn="0" w:lastRowFirstColumn="0" w:lastRowLastColumn="0"/>
             </w:pPr>
             <w:r>
-              <w:t>Gestionar Reservas</w:t>
+              <w:t xml:space="preserve">Gestionar </w:t>
+            </w:r>
+            <w:r>
+              <w:t>r</w:t>
+            </w:r>
+            <w:r>
+              <w:t>eservas</w:t>
             </w:r>
           </w:p>
         </w:tc>
@@ -2531,7 +2400,7 @@
               <w:jc w:val="center"/>
             </w:pPr>
             <w:r>
-              <w:t>RF-04</w:t>
+              <w:t>RF-4</w:t>
             </w:r>
           </w:p>
         </w:tc>
@@ -2547,7 +2416,13 @@
               <w:cnfStyle w:val="000000000000" w:firstRow="0" w:lastRow="0" w:firstColumn="0" w:lastColumn="0" w:oddVBand="0" w:evenVBand="0" w:oddHBand="0" w:evenHBand="0" w:firstRowFirstColumn="0" w:firstRowLastColumn="0" w:lastRowFirstColumn="0" w:lastRowLastColumn="0"/>
             </w:pPr>
             <w:r>
-              <w:t>Consultar Reservas</w:t>
+              <w:t xml:space="preserve">Consultar </w:t>
+            </w:r>
+            <w:r>
+              <w:t>r</w:t>
+            </w:r>
+            <w:r>
+              <w:t>eservas</w:t>
             </w:r>
           </w:p>
         </w:tc>
@@ -2568,7 +2443,7 @@
               <w:jc w:val="center"/>
             </w:pPr>
             <w:r>
-              <w:t>RF-05</w:t>
+              <w:t>RF-5</w:t>
             </w:r>
           </w:p>
         </w:tc>
@@ -2584,7 +2459,19 @@
               <w:cnfStyle w:val="000000100000" w:firstRow="0" w:lastRow="0" w:firstColumn="0" w:lastColumn="0" w:oddVBand="0" w:evenVBand="0" w:oddHBand="1" w:evenHBand="0" w:firstRowFirstColumn="0" w:firstRowLastColumn="0" w:lastRowFirstColumn="0" w:lastRowLastColumn="0"/>
             </w:pPr>
             <w:r>
-              <w:t>Consultar Disponibilidad de Aulas</w:t>
+              <w:t xml:space="preserve">Consultar </w:t>
+            </w:r>
+            <w:r>
+              <w:t>d</w:t>
+            </w:r>
+            <w:r>
+              <w:t xml:space="preserve">isponibilidad de </w:t>
+            </w:r>
+            <w:r>
+              <w:t>a</w:t>
+            </w:r>
+            <w:r>
+              <w:t>ulas</w:t>
             </w:r>
           </w:p>
         </w:tc>
@@ -2602,7 +2489,7 @@
               <w:jc w:val="center"/>
             </w:pPr>
             <w:r>
-              <w:t>RF-06</w:t>
+              <w:t>RF-6</w:t>
             </w:r>
           </w:p>
         </w:tc>
@@ -2639,7 +2526,7 @@
               <w:jc w:val="center"/>
             </w:pPr>
             <w:r>
-              <w:t>RF-07</w:t>
+              <w:t>RF-7</w:t>
             </w:r>
           </w:p>
         </w:tc>
@@ -2655,7 +2542,19 @@
               <w:cnfStyle w:val="000000100000" w:firstRow="0" w:lastRow="0" w:firstColumn="0" w:lastColumn="0" w:oddVBand="0" w:evenVBand="0" w:oddHBand="1" w:evenHBand="0" w:firstRowFirstColumn="0" w:firstRowLastColumn="0" w:lastRowFirstColumn="0" w:lastRowLastColumn="0"/>
             </w:pPr>
             <w:r>
-              <w:t xml:space="preserve">Administrar Centros y Departamentos </w:t>
+              <w:t xml:space="preserve">Administrar </w:t>
+            </w:r>
+            <w:r>
+              <w:t>c</w:t>
+            </w:r>
+            <w:r>
+              <w:t xml:space="preserve">entros y </w:t>
+            </w:r>
+            <w:r>
+              <w:t>d</w:t>
+            </w:r>
+            <w:r>
+              <w:t xml:space="preserve">epartamentos </w:t>
             </w:r>
           </w:p>
         </w:tc>
@@ -2673,7 +2572,7 @@
               <w:jc w:val="center"/>
             </w:pPr>
             <w:r>
-              <w:t>RF-08</w:t>
+              <w:t>RF-8</w:t>
             </w:r>
           </w:p>
         </w:tc>
@@ -2689,7 +2588,13 @@
               <w:cnfStyle w:val="000000000000" w:firstRow="0" w:lastRow="0" w:firstColumn="0" w:lastColumn="0" w:oddVBand="0" w:evenVBand="0" w:oddHBand="0" w:evenHBand="0" w:firstRowFirstColumn="0" w:firstRowLastColumn="0" w:lastRowFirstColumn="0" w:lastRowLastColumn="0"/>
             </w:pPr>
             <w:r>
-              <w:t>Administrar Aulas</w:t>
+              <w:t xml:space="preserve">Administrar </w:t>
+            </w:r>
+            <w:r>
+              <w:t>a</w:t>
+            </w:r>
+            <w:r>
+              <w:t>ulas</w:t>
             </w:r>
           </w:p>
         </w:tc>
@@ -2698,6 +2603,7 @@
     <w:p>
       <w:pPr>
         <w:pStyle w:val="Descripcin"/>
+        <w:ind w:left="708" w:hanging="424"/>
         <w:jc w:val="center"/>
       </w:pPr>
       <w:r>
@@ -2714,16 +2620,22 @@
       <w:r>
         <w:t xml:space="preserve"> Funcionalidades</w:t>
       </w:r>
+      <w:r>
+        <w:t xml:space="preserve"> del producto software</w:t>
+      </w:r>
+      <w:r>
+        <w:t>R</w:t>
+      </w:r>
     </w:p>
     <w:p>
       <w:pPr>
         <w:pStyle w:val="Ttulo1"/>
       </w:pPr>
-      <w:bookmarkStart w:id="2" w:name="_Toc41669366"/>
+      <w:bookmarkStart w:id="1" w:name="_Toc41669366"/>
       <w:r>
         <w:t>Clases y características de usuarios</w:t>
       </w:r>
-      <w:bookmarkEnd w:id="2"/>
+      <w:bookmarkEnd w:id="1"/>
     </w:p>
     <w:p>
       <w:pPr>
@@ -3115,12 +3027,12 @@
       <w:pPr>
         <w:pStyle w:val="Ttulo1"/>
       </w:pPr>
-      <w:bookmarkStart w:id="3" w:name="_Toc41669367"/>
+      <w:bookmarkStart w:id="2" w:name="_Toc41669367"/>
       <w:r>
         <w:lastRenderedPageBreak/>
         <w:t>Modelo de Casos de Uso</w:t>
       </w:r>
-      <w:bookmarkEnd w:id="3"/>
+      <w:bookmarkEnd w:id="2"/>
     </w:p>
     <w:p>
       <w:pPr>
@@ -3177,7 +3089,7 @@
         <w:pStyle w:val="Descripcin"/>
         <w:jc w:val="center"/>
       </w:pPr>
-      <w:bookmarkStart w:id="4" w:name="_Toc41669297"/>
+      <w:bookmarkStart w:id="3" w:name="_Toc41669297"/>
       <w:r>
         <w:t xml:space="preserve">Ilustración </w:t>
       </w:r>
@@ -3195,27 +3107,27 @@
       <w:r>
         <w:t>Modelo de Casos de Uso</w:t>
       </w:r>
+      <w:bookmarkEnd w:id="3"/>
+    </w:p>
+    <w:p>
+      <w:pPr>
+        <w:pStyle w:val="Ttulo1"/>
+      </w:pPr>
+      <w:bookmarkStart w:id="4" w:name="_Toc41669368"/>
+      <w:r>
+        <w:t>Requisitos funcionales</w:t>
+      </w:r>
       <w:bookmarkEnd w:id="4"/>
     </w:p>
     <w:p>
       <w:pPr>
-        <w:pStyle w:val="Ttulo1"/>
-      </w:pPr>
-      <w:bookmarkStart w:id="5" w:name="_Toc41669368"/>
-      <w:r>
-        <w:t>Requisitos funcionales</w:t>
+        <w:pStyle w:val="Ttulo2"/>
+      </w:pPr>
+      <w:bookmarkStart w:id="5" w:name="_Toc41669369"/>
+      <w:r>
+        <w:t>Login</w:t>
       </w:r>
       <w:bookmarkEnd w:id="5"/>
-    </w:p>
-    <w:p>
-      <w:pPr>
-        <w:pStyle w:val="Ttulo2"/>
-      </w:pPr>
-      <w:bookmarkStart w:id="6" w:name="_Toc41669369"/>
-      <w:r>
-        <w:t>Login</w:t>
-      </w:r>
-      <w:bookmarkEnd w:id="6"/>
     </w:p>
     <w:p>
       <w:pPr>
@@ -3238,15 +3150,7 @@
         <w:t xml:space="preserve">el sistema debe permitir el acceso </w:t>
       </w:r>
       <w:r>
-        <w:t xml:space="preserve">a través de Google </w:t>
-      </w:r>
-      <w:proofErr w:type="spellStart"/>
-      <w:r>
-        <w:t>Sign</w:t>
-      </w:r>
-      <w:proofErr w:type="spellEnd"/>
-      <w:r>
-        <w:t>-In</w:t>
+        <w:t>a través de Google Sign-In</w:t>
       </w:r>
       <w:r>
         <w:t>.</w:t>
@@ -3428,14 +3332,14 @@
           </wp:inline>
         </w:drawing>
       </w:r>
-      <w:bookmarkStart w:id="7" w:name="_Toc40006889"/>
+      <w:bookmarkStart w:id="6" w:name="_Toc40006889"/>
     </w:p>
     <w:p>
       <w:pPr>
         <w:pStyle w:val="Descripcin"/>
         <w:jc w:val="center"/>
       </w:pPr>
-      <w:bookmarkStart w:id="8" w:name="_Toc41669298"/>
+      <w:bookmarkStart w:id="7" w:name="_Toc41669298"/>
       <w:r>
         <w:t xml:space="preserve">Ilustración </w:t>
       </w:r>
@@ -3453,9 +3357,9 @@
       <w:r>
         <w:t>Botón Login</w:t>
       </w:r>
-      <w:bookmarkEnd w:id="8"/>
-    </w:p>
-    <w:bookmarkEnd w:id="7"/>
+      <w:bookmarkEnd w:id="7"/>
+    </w:p>
+    <w:bookmarkEnd w:id="6"/>
     <w:p>
       <w:pPr>
         <w:pStyle w:val="Prrafo"/>
@@ -3932,7 +3836,7 @@
         <w:pStyle w:val="Descripcin"/>
         <w:jc w:val="center"/>
       </w:pPr>
-      <w:bookmarkStart w:id="9" w:name="_Toc41669299"/>
+      <w:bookmarkStart w:id="8" w:name="_Toc41669299"/>
       <w:r>
         <w:t xml:space="preserve">Ilustración </w:t>
       </w:r>
@@ -3950,7 +3854,7 @@
       <w:r>
         <w:t>Botón Cerrar Sesión</w:t>
       </w:r>
-      <w:bookmarkEnd w:id="9"/>
+      <w:bookmarkEnd w:id="8"/>
     </w:p>
     <w:p>
       <w:pPr>
@@ -4007,7 +3911,7 @@
       <w:pPr>
         <w:pStyle w:val="Ttulo2"/>
       </w:pPr>
-      <w:bookmarkStart w:id="10" w:name="_Toc41669370"/>
+      <w:bookmarkStart w:id="9" w:name="_Toc41669370"/>
       <w:r>
         <w:t>Reserva</w:t>
       </w:r>
@@ -4023,7 +3927,7 @@
       <w:r>
         <w:t>ulas</w:t>
       </w:r>
-      <w:bookmarkEnd w:id="10"/>
+      <w:bookmarkEnd w:id="9"/>
     </w:p>
     <w:p>
       <w:pPr>
@@ -4421,15 +4325,7 @@
         <w:t>por rango de fechas</w:t>
       </w:r>
       <w:r>
-        <w:t xml:space="preserve">, marca el </w:t>
-      </w:r>
-      <w:proofErr w:type="spellStart"/>
-      <w:r>
-        <w:t>check</w:t>
-      </w:r>
-      <w:proofErr w:type="spellEnd"/>
-      <w:r>
-        <w:t xml:space="preserve"> “Reserva </w:t>
+        <w:t xml:space="preserve">, marca el check “Reserva </w:t>
       </w:r>
       <w:r>
         <w:t>por Rango de Fechas</w:t>
@@ -4491,7 +4387,7 @@
         <w:pStyle w:val="Descripcin"/>
         <w:jc w:val="center"/>
       </w:pPr>
-      <w:bookmarkStart w:id="11" w:name="_Toc41669300"/>
+      <w:bookmarkStart w:id="10" w:name="_Toc41669300"/>
       <w:r>
         <w:t xml:space="preserve">Ilustración </w:t>
       </w:r>
@@ -4506,18 +4402,13 @@
       <w:r>
         <w:t xml:space="preserve"> </w:t>
       </w:r>
-      <w:proofErr w:type="spellStart"/>
-      <w:r>
-        <w:t>Check</w:t>
-      </w:r>
-      <w:proofErr w:type="spellEnd"/>
-      <w:r>
-        <w:t xml:space="preserve"> </w:t>
+      <w:r>
+        <w:t xml:space="preserve">Check </w:t>
       </w:r>
       <w:r>
         <w:t>Reserva por Rango de Fechas</w:t>
       </w:r>
-      <w:bookmarkEnd w:id="11"/>
+      <w:bookmarkEnd w:id="10"/>
     </w:p>
     <w:p>
       <w:pPr>
@@ -4862,7 +4753,7 @@
         <w:pStyle w:val="Descripcin"/>
         <w:jc w:val="center"/>
       </w:pPr>
-      <w:bookmarkStart w:id="12" w:name="_Toc41669301"/>
+      <w:bookmarkStart w:id="11" w:name="_Toc41669301"/>
       <w:r>
         <w:t xml:space="preserve">Ilustración </w:t>
       </w:r>
@@ -4877,7 +4768,7 @@
       <w:r>
         <w:t xml:space="preserve"> Reserva de Aulas</w:t>
       </w:r>
-      <w:bookmarkEnd w:id="12"/>
+      <w:bookmarkEnd w:id="11"/>
     </w:p>
     <w:p>
       <w:pPr>
@@ -4931,7 +4822,7 @@
         <w:pStyle w:val="Descripcin"/>
         <w:jc w:val="center"/>
       </w:pPr>
-      <w:bookmarkStart w:id="13" w:name="_Toc41669302"/>
+      <w:bookmarkStart w:id="12" w:name="_Toc41669302"/>
       <w:r>
         <w:t xml:space="preserve">Ilustración </w:t>
       </w:r>
@@ -4946,7 +4837,7 @@
       <w:r>
         <w:t xml:space="preserve"> Reserva de Aulas – Mensaje de alerta</w:t>
       </w:r>
-      <w:bookmarkEnd w:id="13"/>
+      <w:bookmarkEnd w:id="12"/>
     </w:p>
     <w:p>
       <w:pPr>
@@ -5000,7 +4891,7 @@
         <w:pStyle w:val="Descripcin"/>
         <w:jc w:val="center"/>
       </w:pPr>
-      <w:bookmarkStart w:id="14" w:name="_Toc41669303"/>
+      <w:bookmarkStart w:id="13" w:name="_Toc41669303"/>
       <w:r>
         <w:t xml:space="preserve">Ilustración </w:t>
       </w:r>
@@ -5021,7 +4912,7 @@
       <w:r>
         <w:t>éxito</w:t>
       </w:r>
-      <w:bookmarkEnd w:id="14"/>
+      <w:bookmarkEnd w:id="13"/>
     </w:p>
     <w:p>
       <w:pPr>
@@ -5075,7 +4966,7 @@
         <w:pStyle w:val="Descripcin"/>
         <w:jc w:val="center"/>
       </w:pPr>
-      <w:bookmarkStart w:id="15" w:name="_Toc41669304"/>
+      <w:bookmarkStart w:id="14" w:name="_Toc41669304"/>
       <w:r>
         <w:t xml:space="preserve">Ilustración </w:t>
       </w:r>
@@ -5126,7 +5017,7 @@
         </w:rPr>
         <w:t>echas</w:t>
       </w:r>
-      <w:bookmarkEnd w:id="15"/>
+      <w:bookmarkEnd w:id="14"/>
     </w:p>
     <w:p>
       <w:pPr>
@@ -5181,7 +5072,7 @@
         <w:pStyle w:val="Descripcin"/>
         <w:jc w:val="center"/>
       </w:pPr>
-      <w:bookmarkStart w:id="16" w:name="_Toc41669305"/>
+      <w:bookmarkStart w:id="15" w:name="_Toc41669305"/>
       <w:r>
         <w:t xml:space="preserve">Ilustración </w:t>
       </w:r>
@@ -5211,7 +5102,7 @@
       <w:r>
         <w:t>- Mensaje de alerta</w:t>
       </w:r>
-      <w:bookmarkEnd w:id="16"/>
+      <w:bookmarkEnd w:id="15"/>
     </w:p>
     <w:p>
       <w:pPr>
@@ -5265,7 +5156,7 @@
         <w:pStyle w:val="Descripcin"/>
         <w:jc w:val="center"/>
       </w:pPr>
-      <w:bookmarkStart w:id="17" w:name="_Toc41669306"/>
+      <w:bookmarkStart w:id="16" w:name="_Toc41669306"/>
       <w:r>
         <w:t xml:space="preserve">Ilustración </w:t>
       </w:r>
@@ -5298,7 +5189,7 @@
       <w:r>
         <w:t>éxito</w:t>
       </w:r>
-      <w:bookmarkEnd w:id="17"/>
+      <w:bookmarkEnd w:id="16"/>
     </w:p>
     <w:p>
       <w:pPr>
@@ -6336,11 +6227,11 @@
       <w:pPr>
         <w:pStyle w:val="Ttulo2"/>
       </w:pPr>
-      <w:bookmarkStart w:id="18" w:name="_Toc41669371"/>
+      <w:bookmarkStart w:id="17" w:name="_Toc41669371"/>
       <w:r>
         <w:t>Gestionar reservas</w:t>
       </w:r>
-      <w:bookmarkEnd w:id="18"/>
+      <w:bookmarkEnd w:id="17"/>
     </w:p>
     <w:p>
       <w:pPr>
@@ -6569,7 +6460,7 @@
       <w:r>
         <w:t xml:space="preserve"> </w:t>
       </w:r>
-      <w:bookmarkStart w:id="19" w:name="_Hlk40269215"/>
+      <w:bookmarkStart w:id="18" w:name="_Hlk40269215"/>
       <w:r>
         <w:t>(de entre l</w:t>
       </w:r>
@@ -6579,7 +6470,7 @@
       <w:r>
         <w:t>s disponibles)</w:t>
       </w:r>
-      <w:bookmarkEnd w:id="19"/>
+      <w:bookmarkEnd w:id="18"/>
       <w:r>
         <w:t>.</w:t>
       </w:r>
@@ -6697,25 +6588,7 @@
           <w:sz w:val="18"/>
           <w:szCs w:val="20"/>
         </w:rPr>
-        <w:t xml:space="preserve">algún tipo de búsqueda aproximada (uso de comodines, expresiones regulares o busca que la cadena sea un </w:t>
-      </w:r>
-      <w:proofErr w:type="spellStart"/>
-      <w:r>
-        <w:rPr>
-          <w:iCs/>
-          <w:sz w:val="18"/>
-          <w:szCs w:val="20"/>
-        </w:rPr>
-        <w:t>substring</w:t>
-      </w:r>
-      <w:proofErr w:type="spellEnd"/>
-      <w:r>
-        <w:rPr>
-          <w:iCs/>
-          <w:sz w:val="18"/>
-          <w:szCs w:val="20"/>
-        </w:rPr>
-        <w:t xml:space="preserve"> del valor en la BD)</w:t>
+        <w:t>algún tipo de búsqueda aproximada (uso de comodines, expresiones regulares o busca que la cadena sea un substring del valor en la BD)</w:t>
       </w:r>
     </w:p>
     <w:p>
@@ -7523,7 +7396,6 @@
         </w:rPr>
         <w:t xml:space="preserve"> </w:t>
       </w:r>
-      <w:proofErr w:type="gramStart"/>
       <w:r>
         <w:rPr>
           <w:i/>
@@ -7538,17 +7410,7 @@
           <w:i/>
           <w:iCs/>
         </w:rPr>
-        <w:t>fecha</w:t>
-      </w:r>
-      <w:proofErr w:type="gramEnd"/>
-      <w:r>
-        <w:rPr>
-          <w:b/>
-          <w:bCs/>
-          <w:i/>
-          <w:iCs/>
-        </w:rPr>
-        <w:t xml:space="preserve"> de la reserva</w:t>
+        <w:t>fecha de la reserva</w:t>
       </w:r>
       <w:r>
         <w:rPr>
@@ -7844,7 +7706,7 @@
         <w:pStyle w:val="Descripcin"/>
         <w:jc w:val="center"/>
       </w:pPr>
-      <w:bookmarkStart w:id="20" w:name="_Toc41669307"/>
+      <w:bookmarkStart w:id="19" w:name="_Toc41669307"/>
       <w:r>
         <w:t xml:space="preserve">Ilustración </w:t>
       </w:r>
@@ -7859,7 +7721,7 @@
       <w:r>
         <w:t xml:space="preserve"> Gestión de Reservas</w:t>
       </w:r>
-      <w:bookmarkEnd w:id="20"/>
+      <w:bookmarkEnd w:id="19"/>
     </w:p>
     <w:p>
       <w:pPr>
@@ -7913,7 +7775,7 @@
         <w:pStyle w:val="Descripcin"/>
         <w:jc w:val="center"/>
       </w:pPr>
-      <w:bookmarkStart w:id="21" w:name="_Toc41669308"/>
+      <w:bookmarkStart w:id="20" w:name="_Toc41669308"/>
       <w:r>
         <w:t xml:space="preserve">Ilustración </w:t>
       </w:r>
@@ -7928,7 +7790,7 @@
       <w:r>
         <w:t xml:space="preserve"> Gestión de Reservas - Mensaje de alerta</w:t>
       </w:r>
-      <w:bookmarkEnd w:id="21"/>
+      <w:bookmarkEnd w:id="20"/>
     </w:p>
     <w:p>
       <w:pPr>
@@ -7983,7 +7845,7 @@
         <w:pStyle w:val="Descripcin"/>
         <w:jc w:val="center"/>
       </w:pPr>
-      <w:bookmarkStart w:id="22" w:name="_Toc41669309"/>
+      <w:bookmarkStart w:id="21" w:name="_Toc41669309"/>
       <w:r>
         <w:t xml:space="preserve">Ilustración </w:t>
       </w:r>
@@ -7998,7 +7860,7 @@
       <w:r>
         <w:t xml:space="preserve"> Gestión de Reservas – Búsqueda</w:t>
       </w:r>
-      <w:bookmarkEnd w:id="22"/>
+      <w:bookmarkEnd w:id="21"/>
     </w:p>
     <w:p>
       <w:pPr>
@@ -8051,7 +7913,7 @@
         <w:pStyle w:val="Descripcin"/>
         <w:jc w:val="center"/>
       </w:pPr>
-      <w:bookmarkStart w:id="23" w:name="_Toc41669310"/>
+      <w:bookmarkStart w:id="22" w:name="_Toc41669310"/>
       <w:r>
         <w:t xml:space="preserve">Ilustración </w:t>
       </w:r>
@@ -8072,7 +7934,7 @@
       <w:r>
         <w:t>Mensaje de éxito</w:t>
       </w:r>
-      <w:bookmarkEnd w:id="23"/>
+      <w:bookmarkEnd w:id="22"/>
     </w:p>
     <w:p>
       <w:pPr>
@@ -8129,7 +7991,7 @@
           <w:noProof/>
         </w:rPr>
       </w:pPr>
-      <w:bookmarkStart w:id="24" w:name="_Toc41669311"/>
+      <w:bookmarkStart w:id="23" w:name="_Toc41669311"/>
       <w:r>
         <w:t xml:space="preserve">Ilustración </w:t>
       </w:r>
@@ -8153,7 +8015,7 @@
         </w:rPr>
         <w:t xml:space="preserve"> – Eliminar</w:t>
       </w:r>
-      <w:bookmarkEnd w:id="24"/>
+      <w:bookmarkEnd w:id="23"/>
     </w:p>
     <w:p>
       <w:pPr>
@@ -8207,7 +8069,7 @@
         <w:pStyle w:val="Descripcin"/>
         <w:jc w:val="center"/>
       </w:pPr>
-      <w:bookmarkStart w:id="25" w:name="_Toc41669312"/>
+      <w:bookmarkStart w:id="24" w:name="_Toc41669312"/>
       <w:r>
         <w:t xml:space="preserve">Ilustración </w:t>
       </w:r>
@@ -8228,7 +8090,7 @@
       <w:r>
         <w:t>- Editar Reserva</w:t>
       </w:r>
-      <w:bookmarkEnd w:id="25"/>
+      <w:bookmarkEnd w:id="24"/>
     </w:p>
     <w:p>
       <w:pPr>
@@ -8282,7 +8144,7 @@
         <w:pStyle w:val="Descripcin"/>
         <w:jc w:val="center"/>
       </w:pPr>
-      <w:bookmarkStart w:id="26" w:name="_Toc41669313"/>
+      <w:bookmarkStart w:id="25" w:name="_Toc41669313"/>
       <w:r>
         <w:t xml:space="preserve">Ilustración </w:t>
       </w:r>
@@ -8303,7 +8165,7 @@
       <w:r>
         <w:t xml:space="preserve"> - Mensaje de Alerta</w:t>
       </w:r>
-      <w:bookmarkEnd w:id="26"/>
+      <w:bookmarkEnd w:id="25"/>
     </w:p>
     <w:p>
       <w:pPr>
@@ -8347,7 +8209,7 @@
       <w:r>
         <w:t>:</w:t>
       </w:r>
-      <w:bookmarkStart w:id="27" w:name="_Hlk40272471"/>
+      <w:bookmarkStart w:id="26" w:name="_Hlk40272471"/>
     </w:p>
     <w:p>
       <w:pPr>
@@ -9537,25 +9399,7 @@
           <w:sz w:val="18"/>
           <w:szCs w:val="20"/>
         </w:rPr>
-        <w:t xml:space="preserve">algún tipo de búsqueda aproximada (uso de comodines, expresiones regulares o busca que la cadena sea un </w:t>
-      </w:r>
-      <w:proofErr w:type="spellStart"/>
-      <w:r>
-        <w:rPr>
-          <w:iCs/>
-          <w:sz w:val="18"/>
-          <w:szCs w:val="20"/>
-        </w:rPr>
-        <w:t>substring</w:t>
-      </w:r>
-      <w:proofErr w:type="spellEnd"/>
-      <w:r>
-        <w:rPr>
-          <w:iCs/>
-          <w:sz w:val="18"/>
-          <w:szCs w:val="20"/>
-        </w:rPr>
-        <w:t xml:space="preserve"> del valor en la BD)</w:t>
+        <w:t>algún tipo de búsqueda aproximada (uso de comodines, expresiones regulares o busca que la cadena sea un substring del valor en la BD)</w:t>
       </w:r>
     </w:p>
     <w:p>
@@ -10525,7 +10369,7 @@
         <w:pStyle w:val="Descripcin"/>
         <w:jc w:val="center"/>
       </w:pPr>
-      <w:bookmarkStart w:id="28" w:name="_Hlk40272674"/>
+      <w:bookmarkStart w:id="27" w:name="_Hlk40272674"/>
       <w:r>
         <w:t xml:space="preserve">Tabla </w:t>
       </w:r>
@@ -10575,25 +10419,25 @@
       <w:pPr>
         <w:pStyle w:val="Ttulo2"/>
       </w:pPr>
-      <w:bookmarkStart w:id="29" w:name="_Toc41669372"/>
+      <w:bookmarkStart w:id="28" w:name="_Toc41669372"/>
+      <w:bookmarkEnd w:id="26"/>
       <w:bookmarkEnd w:id="27"/>
+      <w:r>
+        <w:t>Consulta</w:t>
+      </w:r>
+      <w:r>
+        <w:t>r</w:t>
+      </w:r>
+      <w:r>
+        <w:t xml:space="preserve"> </w:t>
+      </w:r>
+      <w:r>
+        <w:t xml:space="preserve">Reservas </w:t>
+      </w:r>
+      <w:r>
+        <w:t>y Disponibilidad de Aulas</w:t>
+      </w:r>
       <w:bookmarkEnd w:id="28"/>
-      <w:r>
-        <w:t>Consulta</w:t>
-      </w:r>
-      <w:r>
-        <w:t>r</w:t>
-      </w:r>
-      <w:r>
-        <w:t xml:space="preserve"> </w:t>
-      </w:r>
-      <w:r>
-        <w:t xml:space="preserve">Reservas </w:t>
-      </w:r>
-      <w:r>
-        <w:t>y Disponibilidad de Aulas</w:t>
-      </w:r>
-      <w:bookmarkEnd w:id="29"/>
     </w:p>
     <w:p>
       <w:pPr>
@@ -11042,15 +10886,7 @@
         </w:numPr>
       </w:pPr>
       <w:r>
-        <w:t xml:space="preserve">Persona a cargo de la reserva (A cargo de), este campo incluye un </w:t>
-      </w:r>
-      <w:proofErr w:type="spellStart"/>
-      <w:r>
-        <w:t>tooltip</w:t>
-      </w:r>
-      <w:proofErr w:type="spellEnd"/>
-      <w:r>
-        <w:t xml:space="preserve"> que muestra el nombre de la persona y el centro o departamento al que pertenece.</w:t>
+        <w:t>Persona a cargo de la reserva (A cargo de), este campo incluye un tooltip que muestra el nombre de la persona y el centro o departamento al que pertenece.</w:t>
       </w:r>
     </w:p>
     <w:p>
@@ -11417,7 +11253,7 @@
         <w:pStyle w:val="Descripcin"/>
         <w:jc w:val="center"/>
       </w:pPr>
-      <w:bookmarkStart w:id="30" w:name="_Toc41669314"/>
+      <w:bookmarkStart w:id="29" w:name="_Toc41669314"/>
       <w:r>
         <w:t xml:space="preserve">Ilustración </w:t>
       </w:r>
@@ -11432,7 +11268,7 @@
       <w:r>
         <w:t xml:space="preserve"> Botón para eliminar filtros</w:t>
       </w:r>
-      <w:bookmarkEnd w:id="30"/>
+      <w:bookmarkEnd w:id="29"/>
     </w:p>
     <w:p>
       <w:pPr>
@@ -11579,6 +11415,9 @@
         <w:jc w:val="center"/>
       </w:pPr>
       <w:r>
+        <w:rPr>
+          <w:noProof/>
+        </w:rPr>
         <w:drawing>
           <wp:inline distT="0" distB="0" distL="0" distR="0" wp14:anchorId="767C4931" wp14:editId="3B8C9E43">
             <wp:extent cx="5400040" cy="3547745"/>
@@ -11621,7 +11460,7 @@
         <w:pStyle w:val="Descripcin"/>
         <w:jc w:val="center"/>
       </w:pPr>
-      <w:bookmarkStart w:id="31" w:name="_Toc41669315"/>
+      <w:bookmarkStart w:id="30" w:name="_Toc41669315"/>
       <w:r>
         <w:t xml:space="preserve">Ilustración </w:t>
       </w:r>
@@ -11639,7 +11478,7 @@
       <w:r>
         <w:t>Consulta de Reservas (Usuario logueado)</w:t>
       </w:r>
-      <w:bookmarkEnd w:id="31"/>
+      <w:bookmarkEnd w:id="30"/>
     </w:p>
     <w:p/>
     <w:p>
@@ -11648,8 +11487,11 @@
         <w:ind w:firstLine="0"/>
         <w:jc w:val="center"/>
       </w:pPr>
-      <w:bookmarkStart w:id="32" w:name="_Toc40006905"/>
-      <w:r>
+      <w:bookmarkStart w:id="31" w:name="_Toc40006905"/>
+      <w:r>
+        <w:rPr>
+          <w:noProof/>
+        </w:rPr>
         <w:lastRenderedPageBreak/>
         <w:drawing>
           <wp:inline distT="0" distB="0" distL="0" distR="0" wp14:anchorId="79BE9787" wp14:editId="4DCD66DE">
@@ -11693,7 +11535,7 @@
         <w:pStyle w:val="Descripcin"/>
         <w:jc w:val="center"/>
       </w:pPr>
-      <w:bookmarkStart w:id="33" w:name="_Toc41669316"/>
+      <w:bookmarkStart w:id="32" w:name="_Toc41669316"/>
       <w:r>
         <w:t xml:space="preserve">Ilustración </w:t>
       </w:r>
@@ -11720,8 +11562,8 @@
       <w:r>
         <w:t xml:space="preserve"> - Mensaje de alerta</w:t>
       </w:r>
+      <w:bookmarkEnd w:id="31"/>
       <w:bookmarkEnd w:id="32"/>
-      <w:bookmarkEnd w:id="33"/>
     </w:p>
     <w:p>
       <w:pPr>
@@ -11729,6 +11571,9 @@
         <w:jc w:val="center"/>
       </w:pPr>
       <w:r>
+        <w:rPr>
+          <w:noProof/>
+        </w:rPr>
         <w:drawing>
           <wp:inline distT="0" distB="0" distL="0" distR="0" wp14:anchorId="45217ABE" wp14:editId="717CEC14">
             <wp:extent cx="5400040" cy="3212465"/>
@@ -11771,8 +11616,8 @@
         <w:pStyle w:val="Descripcin"/>
         <w:jc w:val="center"/>
       </w:pPr>
-      <w:bookmarkStart w:id="34" w:name="_Toc40006907"/>
-      <w:bookmarkStart w:id="35" w:name="_Toc41669317"/>
+      <w:bookmarkStart w:id="33" w:name="_Toc40006907"/>
+      <w:bookmarkStart w:id="34" w:name="_Toc41669317"/>
       <w:r>
         <w:t xml:space="preserve">Ilustración </w:t>
       </w:r>
@@ -11799,8 +11644,8 @@
       <w:r>
         <w:t xml:space="preserve"> reservas</w:t>
       </w:r>
+      <w:bookmarkEnd w:id="33"/>
       <w:bookmarkEnd w:id="34"/>
-      <w:bookmarkEnd w:id="35"/>
     </w:p>
     <w:p>
       <w:pPr>
@@ -11808,7 +11653,7 @@
         <w:ind w:firstLine="0"/>
         <w:jc w:val="center"/>
       </w:pPr>
-      <w:bookmarkStart w:id="36" w:name="_Toc40006908"/>
+      <w:bookmarkStart w:id="35" w:name="_Toc40006908"/>
     </w:p>
     <w:p/>
     <w:p/>
@@ -11819,6 +11664,9 @@
         <w:jc w:val="center"/>
       </w:pPr>
       <w:r>
+        <w:rPr>
+          <w:noProof/>
+        </w:rPr>
         <w:lastRenderedPageBreak/>
         <w:drawing>
           <wp:inline distT="0" distB="0" distL="0" distR="0" wp14:anchorId="264FFF63" wp14:editId="3209A6C4">
@@ -11862,7 +11710,7 @@
         <w:pStyle w:val="Descripcin"/>
         <w:jc w:val="center"/>
       </w:pPr>
-      <w:bookmarkStart w:id="37" w:name="_Toc41669318"/>
+      <w:bookmarkStart w:id="36" w:name="_Toc41669318"/>
       <w:r>
         <w:t xml:space="preserve">Ilustración </w:t>
       </w:r>
@@ -11892,8 +11740,8 @@
       <w:r>
         <w:t>disponibilidad de aulas</w:t>
       </w:r>
+      <w:bookmarkEnd w:id="35"/>
       <w:bookmarkEnd w:id="36"/>
-      <w:bookmarkEnd w:id="37"/>
     </w:p>
     <w:p>
       <w:pPr>
@@ -11902,6 +11750,9 @@
         <w:jc w:val="center"/>
       </w:pPr>
       <w:r>
+        <w:rPr>
+          <w:noProof/>
+        </w:rPr>
         <w:drawing>
           <wp:inline distT="0" distB="0" distL="0" distR="0" wp14:anchorId="3F021D3E" wp14:editId="3C245365">
             <wp:extent cx="5400040" cy="3544570"/>
@@ -11944,7 +11795,7 @@
         <w:pStyle w:val="Descripcin"/>
         <w:jc w:val="center"/>
       </w:pPr>
-      <w:bookmarkStart w:id="38" w:name="_Toc41669319"/>
+      <w:bookmarkStart w:id="37" w:name="_Toc41669319"/>
       <w:r>
         <w:t xml:space="preserve">Ilustración </w:t>
       </w:r>
@@ -11968,7 +11819,7 @@
       <w:r>
         <w:t>)</w:t>
       </w:r>
-      <w:bookmarkEnd w:id="38"/>
+      <w:bookmarkEnd w:id="37"/>
     </w:p>
     <w:p>
       <w:pPr>
@@ -11977,6 +11828,9 @@
         <w:jc w:val="center"/>
       </w:pPr>
       <w:r>
+        <w:rPr>
+          <w:noProof/>
+        </w:rPr>
         <w:lastRenderedPageBreak/>
         <w:drawing>
           <wp:inline distT="0" distB="0" distL="0" distR="0" wp14:anchorId="4E048E06" wp14:editId="2399A52F">
@@ -12020,7 +11874,7 @@
         <w:pStyle w:val="Descripcin"/>
         <w:jc w:val="center"/>
       </w:pPr>
-      <w:bookmarkStart w:id="39" w:name="_Toc41669320"/>
+      <w:bookmarkStart w:id="38" w:name="_Toc41669320"/>
       <w:r>
         <w:t xml:space="preserve">Ilustración </w:t>
       </w:r>
@@ -12044,7 +11898,7 @@
       <w:r>
         <w:t>) - Mensaje de alerta</w:t>
       </w:r>
-      <w:bookmarkEnd w:id="39"/>
+      <w:bookmarkEnd w:id="38"/>
     </w:p>
     <w:p>
       <w:pPr>
@@ -12053,6 +11907,9 @@
         <w:jc w:val="center"/>
       </w:pPr>
       <w:r>
+        <w:rPr>
+          <w:noProof/>
+        </w:rPr>
         <w:drawing>
           <wp:inline distT="0" distB="0" distL="0" distR="0" wp14:anchorId="4E7E8312" wp14:editId="753F1A41">
             <wp:extent cx="5400040" cy="3210560"/>
@@ -12095,7 +11952,7 @@
         <w:pStyle w:val="Descripcin"/>
         <w:jc w:val="center"/>
       </w:pPr>
-      <w:bookmarkStart w:id="40" w:name="_Toc41669321"/>
+      <w:bookmarkStart w:id="39" w:name="_Toc41669321"/>
       <w:r>
         <w:t xml:space="preserve">Ilustración </w:t>
       </w:r>
@@ -12125,7 +11982,7 @@
       <w:r>
         <w:t>reservas</w:t>
       </w:r>
-      <w:bookmarkEnd w:id="40"/>
+      <w:bookmarkEnd w:id="39"/>
     </w:p>
     <w:p>
       <w:pPr>
@@ -12134,6 +11991,9 @@
         <w:jc w:val="center"/>
       </w:pPr>
       <w:r>
+        <w:rPr>
+          <w:noProof/>
+        </w:rPr>
         <w:lastRenderedPageBreak/>
         <w:drawing>
           <wp:inline distT="0" distB="0" distL="0" distR="0" wp14:anchorId="01BA5692" wp14:editId="521E1416">
@@ -12177,7 +12037,7 @@
         <w:pStyle w:val="Descripcin"/>
         <w:jc w:val="center"/>
       </w:pPr>
-      <w:bookmarkStart w:id="41" w:name="_Toc41669322"/>
+      <w:bookmarkStart w:id="40" w:name="_Toc41669322"/>
       <w:r>
         <w:t xml:space="preserve">Ilustración </w:t>
       </w:r>
@@ -12207,7 +12067,7 @@
       <w:r>
         <w:t>disponibilidad de aulas</w:t>
       </w:r>
-      <w:bookmarkEnd w:id="41"/>
+      <w:bookmarkEnd w:id="40"/>
     </w:p>
     <w:p>
       <w:pPr>
@@ -13009,11 +12869,11 @@
       <w:pPr>
         <w:pStyle w:val="Ttulo2"/>
       </w:pPr>
-      <w:bookmarkStart w:id="42" w:name="_Toc41669373"/>
+      <w:bookmarkStart w:id="41" w:name="_Toc41669373"/>
       <w:r>
         <w:t>Histórico de Reservas</w:t>
       </w:r>
-      <w:bookmarkEnd w:id="42"/>
+      <w:bookmarkEnd w:id="41"/>
     </w:p>
     <w:p>
       <w:pPr>
@@ -13238,15 +13098,7 @@
         </w:numPr>
       </w:pPr>
       <w:r>
-        <w:t xml:space="preserve">Persona a cargo de la reserva (A cargo de), este campo incluye un </w:t>
-      </w:r>
-      <w:proofErr w:type="spellStart"/>
-      <w:r>
-        <w:t>tooltip</w:t>
-      </w:r>
-      <w:proofErr w:type="spellEnd"/>
-      <w:r>
-        <w:t xml:space="preserve"> que muestra el nombre de la persona y el centro o departamento al que pertenece.</w:t>
+        <w:t>Persona a cargo de la reserva (A cargo de), este campo incluye un tooltip que muestra el nombre de la persona y el centro o departamento al que pertenece.</w:t>
       </w:r>
     </w:p>
     <w:p>
@@ -13448,7 +13300,7 @@
         <w:pStyle w:val="Descripcin"/>
         <w:jc w:val="center"/>
       </w:pPr>
-      <w:bookmarkStart w:id="43" w:name="_Toc41669323"/>
+      <w:bookmarkStart w:id="42" w:name="_Toc41669323"/>
       <w:r>
         <w:t xml:space="preserve">Ilustración </w:t>
       </w:r>
@@ -13466,7 +13318,7 @@
       <w:r>
         <w:t>Botón para eliminar filtros</w:t>
       </w:r>
-      <w:bookmarkEnd w:id="43"/>
+      <w:bookmarkEnd w:id="42"/>
       <w:r>
         <w:t xml:space="preserve"> </w:t>
       </w:r>
@@ -13614,8 +13466,8 @@
         <w:pStyle w:val="Descripcin"/>
         <w:jc w:val="center"/>
       </w:pPr>
-      <w:bookmarkStart w:id="44" w:name="_Toc40006910"/>
-      <w:bookmarkStart w:id="45" w:name="_Toc41669324"/>
+      <w:bookmarkStart w:id="43" w:name="_Toc40006910"/>
+      <w:bookmarkStart w:id="44" w:name="_Toc41669324"/>
       <w:r>
         <w:t xml:space="preserve">Ilustración </w:t>
       </w:r>
@@ -13630,8 +13482,8 @@
       <w:r>
         <w:t xml:space="preserve"> Histórico de Reservas</w:t>
       </w:r>
+      <w:bookmarkEnd w:id="43"/>
       <w:bookmarkEnd w:id="44"/>
-      <w:bookmarkEnd w:id="45"/>
     </w:p>
     <w:p>
       <w:pPr>
@@ -13688,8 +13540,8 @@
         <w:pStyle w:val="Descripcin"/>
         <w:jc w:val="center"/>
       </w:pPr>
-      <w:bookmarkStart w:id="46" w:name="_Toc40006911"/>
-      <w:bookmarkStart w:id="47" w:name="_Toc41669325"/>
+      <w:bookmarkStart w:id="45" w:name="_Toc40006911"/>
+      <w:bookmarkStart w:id="46" w:name="_Toc41669325"/>
       <w:r>
         <w:t xml:space="preserve">Ilustración </w:t>
       </w:r>
@@ -13710,8 +13562,8 @@
       <w:r>
         <w:t xml:space="preserve"> - Mensaje de alerta</w:t>
       </w:r>
+      <w:bookmarkEnd w:id="45"/>
       <w:bookmarkEnd w:id="46"/>
-      <w:bookmarkEnd w:id="47"/>
     </w:p>
     <w:p>
       <w:pPr>
@@ -13936,7 +13788,7 @@
       <w:pPr>
         <w:pStyle w:val="Ttulo2"/>
       </w:pPr>
-      <w:bookmarkStart w:id="48" w:name="_Toc41669374"/>
+      <w:bookmarkStart w:id="47" w:name="_Toc41669374"/>
       <w:r>
         <w:lastRenderedPageBreak/>
         <w:t>Administrar</w:t>
@@ -13950,7 +13802,7 @@
       <w:r>
         <w:t>Departamentos</w:t>
       </w:r>
-      <w:bookmarkEnd w:id="48"/>
+      <w:bookmarkEnd w:id="47"/>
     </w:p>
     <w:p>
       <w:pPr>
@@ -15196,7 +15048,7 @@
         <w:pStyle w:val="Descripcin"/>
         <w:jc w:val="center"/>
       </w:pPr>
-      <w:bookmarkStart w:id="49" w:name="_Toc41669326"/>
+      <w:bookmarkStart w:id="48" w:name="_Toc41669326"/>
       <w:r>
         <w:t xml:space="preserve">Ilustración </w:t>
       </w:r>
@@ -15214,7 +15066,7 @@
       <w:r>
         <w:t>Mantenimiento de Centros y Departamentos</w:t>
       </w:r>
-      <w:bookmarkEnd w:id="49"/>
+      <w:bookmarkEnd w:id="48"/>
     </w:p>
     <w:p>
       <w:pPr>
@@ -15268,7 +15120,7 @@
         <w:pStyle w:val="Descripcin"/>
         <w:jc w:val="center"/>
       </w:pPr>
-      <w:bookmarkStart w:id="50" w:name="_Toc41669327"/>
+      <w:bookmarkStart w:id="49" w:name="_Toc41669327"/>
       <w:r>
         <w:t xml:space="preserve">Ilustración </w:t>
       </w:r>
@@ -15289,7 +15141,7 @@
       <w:r>
         <w:t xml:space="preserve"> – Editar</w:t>
       </w:r>
-      <w:bookmarkEnd w:id="50"/>
+      <w:bookmarkEnd w:id="49"/>
     </w:p>
     <w:p>
       <w:pPr>
@@ -15344,7 +15196,7 @@
         <w:pStyle w:val="Descripcin"/>
         <w:jc w:val="center"/>
       </w:pPr>
-      <w:bookmarkStart w:id="51" w:name="_Toc41669328"/>
+      <w:bookmarkStart w:id="50" w:name="_Toc41669328"/>
       <w:r>
         <w:t xml:space="preserve">Ilustración </w:t>
       </w:r>
@@ -15365,7 +15217,7 @@
       <w:r>
         <w:t>Mensaje de alerta</w:t>
       </w:r>
-      <w:bookmarkEnd w:id="51"/>
+      <w:bookmarkEnd w:id="50"/>
     </w:p>
     <w:p>
       <w:pPr>
@@ -15419,7 +15271,7 @@
         <w:pStyle w:val="Descripcin"/>
         <w:jc w:val="center"/>
       </w:pPr>
-      <w:bookmarkStart w:id="52" w:name="_Toc41669329"/>
+      <w:bookmarkStart w:id="51" w:name="_Toc41669329"/>
       <w:r>
         <w:t xml:space="preserve">Ilustración </w:t>
       </w:r>
@@ -15437,7 +15289,7 @@
       <w:r>
         <w:t>Mantenimiento de Centros y Departamentos – Mensaje de alerta</w:t>
       </w:r>
-      <w:bookmarkEnd w:id="52"/>
+      <w:bookmarkEnd w:id="51"/>
     </w:p>
     <w:p>
       <w:pPr>
@@ -15492,7 +15344,7 @@
         <w:pStyle w:val="Descripcin"/>
         <w:jc w:val="center"/>
       </w:pPr>
-      <w:bookmarkStart w:id="53" w:name="_Toc41669330"/>
+      <w:bookmarkStart w:id="52" w:name="_Toc41669330"/>
       <w:r>
         <w:t xml:space="preserve">Ilustración </w:t>
       </w:r>
@@ -15513,7 +15365,7 @@
       <w:r>
         <w:t>Eliminar</w:t>
       </w:r>
-      <w:bookmarkEnd w:id="53"/>
+      <w:bookmarkEnd w:id="52"/>
     </w:p>
     <w:p>
       <w:pPr>
@@ -15677,16 +15529,8 @@
               <w:rPr>
                 <w:szCs w:val="22"/>
               </w:rPr>
-              <w:t xml:space="preserve">Nombre del </w:t>
-            </w:r>
-            <w:proofErr w:type="gramStart"/>
-            <w:r>
-              <w:rPr>
-                <w:szCs w:val="22"/>
-              </w:rPr>
-              <w:t>Responsable</w:t>
-            </w:r>
-            <w:proofErr w:type="gramEnd"/>
+              <w:t>Nombre del Responsable</w:t>
+            </w:r>
           </w:p>
         </w:tc>
         <w:tc>
@@ -15755,16 +15599,8 @@
               <w:rPr>
                 <w:szCs w:val="22"/>
               </w:rPr>
-              <w:t xml:space="preserve">Apellidos del </w:t>
-            </w:r>
-            <w:proofErr w:type="gramStart"/>
-            <w:r>
-              <w:rPr>
-                <w:szCs w:val="22"/>
-              </w:rPr>
-              <w:t>Responsable</w:t>
-            </w:r>
-            <w:proofErr w:type="gramEnd"/>
+              <w:t>Apellidos del Responsable</w:t>
+            </w:r>
           </w:p>
         </w:tc>
         <w:tc>
@@ -15838,16 +15674,8 @@
               <w:rPr>
                 <w:szCs w:val="22"/>
               </w:rPr>
-              <w:t xml:space="preserve">Correo del </w:t>
-            </w:r>
-            <w:proofErr w:type="gramStart"/>
-            <w:r>
-              <w:rPr>
-                <w:szCs w:val="22"/>
-              </w:rPr>
-              <w:t>Responsable</w:t>
-            </w:r>
-            <w:proofErr w:type="gramEnd"/>
+              <w:t>Correo del Responsable</w:t>
+            </w:r>
           </w:p>
         </w:tc>
         <w:tc>
@@ -15922,16 +15750,8 @@
               <w:rPr>
                 <w:szCs w:val="22"/>
               </w:rPr>
-              <w:t xml:space="preserve">Teléfono del </w:t>
-            </w:r>
-            <w:proofErr w:type="gramStart"/>
-            <w:r>
-              <w:rPr>
-                <w:szCs w:val="22"/>
-              </w:rPr>
-              <w:t>Responsable</w:t>
-            </w:r>
-            <w:proofErr w:type="gramEnd"/>
+              <w:t>Teléfono del Responsable</w:t>
+            </w:r>
           </w:p>
         </w:tc>
         <w:tc>
@@ -16017,14 +15837,14 @@
       <w:pPr>
         <w:pStyle w:val="Ttulo2"/>
       </w:pPr>
-      <w:bookmarkStart w:id="54" w:name="_Toc41669375"/>
+      <w:bookmarkStart w:id="53" w:name="_Toc41669375"/>
       <w:r>
         <w:t xml:space="preserve">Administrar </w:t>
       </w:r>
       <w:r>
         <w:t>Aulas</w:t>
       </w:r>
-      <w:bookmarkEnd w:id="54"/>
+      <w:bookmarkEnd w:id="53"/>
     </w:p>
     <w:p>
       <w:pPr>
@@ -16152,13 +15972,75 @@
         </w:numPr>
       </w:pPr>
       <w:r>
-        <w:t>Centro al que pertenece el aula</w:t>
-      </w:r>
-      <w:r>
-        <w:t xml:space="preserve"> (en caso de administrar las aulas de un departamento)</w:t>
+        <w:t>Capacidad del aula.</w:t>
+      </w:r>
+    </w:p>
+    <w:p>
+      <w:pPr>
+        <w:pStyle w:val="Prrafo"/>
+        <w:numPr>
+          <w:ilvl w:val="0"/>
+          <w:numId w:val="24"/>
+        </w:numPr>
+      </w:pPr>
+      <w:r>
+        <w:t>Número de ordenadores del aula.</w:t>
+      </w:r>
+    </w:p>
+    <w:p>
+      <w:pPr>
+        <w:pStyle w:val="Prrafo"/>
+        <w:numPr>
+          <w:ilvl w:val="0"/>
+          <w:numId w:val="24"/>
+        </w:numPr>
+      </w:pPr>
+      <w:r>
+        <w:t xml:space="preserve">Centro en el que se encuentra el aula </w:t>
+      </w:r>
+      <w:r>
+        <w:rPr>
+          <w:vertAlign w:val="superscript"/>
+        </w:rPr>
+        <w:t>(</w:t>
+      </w:r>
+      <w:r>
+        <w:rPr>
+          <w:vertAlign w:val="superscript"/>
+        </w:rPr>
+        <w:t>1)</w:t>
       </w:r>
       <w:r>
         <w:t>.</w:t>
+      </w:r>
+    </w:p>
+    <w:p>
+      <w:pPr>
+        <w:pStyle w:val="Prrafo"/>
+        <w:numPr>
+          <w:ilvl w:val="0"/>
+          <w:numId w:val="24"/>
+        </w:numPr>
+      </w:pPr>
+      <w:r>
+        <w:t>Propietario del aula.</w:t>
+      </w:r>
+    </w:p>
+    <w:p>
+      <w:pPr>
+        <w:pStyle w:val="Prrafo"/>
+        <w:ind w:left="284" w:firstLine="0"/>
+        <w:rPr>
+          <w:sz w:val="18"/>
+          <w:szCs w:val="20"/>
+        </w:rPr>
+      </w:pPr>
+      <w:r>
+        <w:rPr>
+          <w:sz w:val="18"/>
+          <w:szCs w:val="20"/>
+        </w:rPr>
+        <w:t>(1) Sólo en caso de añadir un aula.</w:t>
       </w:r>
     </w:p>
     <w:p>
@@ -16236,10 +16118,10 @@
         </w:numPr>
       </w:pPr>
       <w:r>
-        <w:t>Centro al que pertenece el aula</w:t>
-      </w:r>
-      <w:r>
-        <w:t xml:space="preserve"> (en caso de administrar las aulas de un departamento)</w:t>
+        <w:t xml:space="preserve">Centro </w:t>
+      </w:r>
+      <w:r>
+        <w:t>en el que se encuentra el aula</w:t>
       </w:r>
       <w:r>
         <w:t>.</w:t>
@@ -16254,62 +16136,7 @@
         </w:numPr>
       </w:pPr>
       <w:r>
-        <w:t>B</w:t>
-      </w:r>
-      <w:r>
-        <w:t>otón para editar (</w:t>
-      </w:r>
-      <w:r>
-        <w:rPr>
-          <w:noProof/>
-        </w:rPr>
-        <w:drawing>
-          <wp:inline distT="0" distB="0" distL="0" distR="0" wp14:anchorId="2598BAC4" wp14:editId="6F41B2FD">
-            <wp:extent cx="144000" cy="144000"/>
-            <wp:effectExtent l="0" t="0" r="8890" b="8890"/>
-            <wp:docPr id="38" name="Gráfico 38" descr="Lápiz"/>
-            <wp:cNvGraphicFramePr>
-              <a:graphicFrameLocks xmlns:a="http://schemas.openxmlformats.org/drawingml/2006/main" noChangeAspect="1"/>
-            </wp:cNvGraphicFramePr>
-            <a:graphic xmlns:a="http://schemas.openxmlformats.org/drawingml/2006/main">
-              <a:graphicData uri="http://schemas.openxmlformats.org/drawingml/2006/picture">
-                <pic:pic xmlns:pic="http://schemas.openxmlformats.org/drawingml/2006/picture">
-                  <pic:nvPicPr>
-                    <pic:cNvPr id="8" name="pencil.svg"/>
-                    <pic:cNvPicPr/>
-                  </pic:nvPicPr>
-                  <pic:blipFill>
-                    <a:blip r:embed="rId22" cstate="print">
-                      <a:extLst>
-                        <a:ext uri="{28A0092B-C50C-407E-A947-70E740481C1C}">
-                          <a14:useLocalDpi xmlns:a14="http://schemas.microsoft.com/office/drawing/2010/main" val="0"/>
-                        </a:ext>
-                        <a:ext uri="{96DAC541-7B7A-43D3-8B79-37D633B846F1}">
-                          <asvg:svgBlip xmlns:asvg="http://schemas.microsoft.com/office/drawing/2016/SVG/main" r:embed="rId23"/>
-                        </a:ext>
-                      </a:extLst>
-                    </a:blip>
-                    <a:stretch>
-                      <a:fillRect/>
-                    </a:stretch>
-                  </pic:blipFill>
-                  <pic:spPr>
-                    <a:xfrm>
-                      <a:off x="0" y="0"/>
-                      <a:ext cx="144000" cy="144000"/>
-                    </a:xfrm>
-                    <a:prstGeom prst="rect">
-                      <a:avLst/>
-                    </a:prstGeom>
-                  </pic:spPr>
-                </pic:pic>
-              </a:graphicData>
-            </a:graphic>
-          </wp:inline>
-        </w:drawing>
-      </w:r>
-      <w:r>
-        <w:t>)</w:t>
+        <w:t>Capacidad del aula</w:t>
       </w:r>
       <w:r>
         <w:t>.</w:t>
@@ -16324,62 +16151,11 @@
         </w:numPr>
       </w:pPr>
       <w:r>
-        <w:t xml:space="preserve">Botón </w:t>
-      </w:r>
-      <w:r>
-        <w:t>para eliminar (</w:t>
-      </w:r>
-      <w:r>
-        <w:rPr>
-          <w:noProof/>
-        </w:rPr>
-        <w:drawing>
-          <wp:inline distT="0" distB="0" distL="0" distR="0" wp14:anchorId="467C802E" wp14:editId="314E50AF">
-            <wp:extent cx="144000" cy="144000"/>
-            <wp:effectExtent l="0" t="0" r="8890" b="8890"/>
-            <wp:docPr id="39" name="Gráfico 39" descr="Cerrar"/>
-            <wp:cNvGraphicFramePr>
-              <a:graphicFrameLocks xmlns:a="http://schemas.openxmlformats.org/drawingml/2006/main" noChangeAspect="1"/>
-            </wp:cNvGraphicFramePr>
-            <a:graphic xmlns:a="http://schemas.openxmlformats.org/drawingml/2006/main">
-              <a:graphicData uri="http://schemas.openxmlformats.org/drawingml/2006/picture">
-                <pic:pic xmlns:pic="http://schemas.openxmlformats.org/drawingml/2006/picture">
-                  <pic:nvPicPr>
-                    <pic:cNvPr id="11" name="close.svg"/>
-                    <pic:cNvPicPr/>
-                  </pic:nvPicPr>
-                  <pic:blipFill>
-                    <a:blip r:embed="rId24" cstate="print">
-                      <a:extLst>
-                        <a:ext uri="{28A0092B-C50C-407E-A947-70E740481C1C}">
-                          <a14:useLocalDpi xmlns:a14="http://schemas.microsoft.com/office/drawing/2010/main" val="0"/>
-                        </a:ext>
-                        <a:ext uri="{96DAC541-7B7A-43D3-8B79-37D633B846F1}">
-                          <asvg:svgBlip xmlns:asvg="http://schemas.microsoft.com/office/drawing/2016/SVG/main" r:embed="rId25"/>
-                        </a:ext>
-                      </a:extLst>
-                    </a:blip>
-                    <a:stretch>
-                      <a:fillRect/>
-                    </a:stretch>
-                  </pic:blipFill>
-                  <pic:spPr>
-                    <a:xfrm>
-                      <a:off x="0" y="0"/>
-                      <a:ext cx="144000" cy="144000"/>
-                    </a:xfrm>
-                    <a:prstGeom prst="rect">
-                      <a:avLst/>
-                    </a:prstGeom>
-                  </pic:spPr>
-                </pic:pic>
-              </a:graphicData>
-            </a:graphic>
-          </wp:inline>
-        </w:drawing>
-      </w:r>
-      <w:r>
-        <w:t>).</w:t>
+        <w:lastRenderedPageBreak/>
+        <w:t>Número de ordenadores del aula</w:t>
+      </w:r>
+      <w:r>
+        <w:t>.</w:t>
       </w:r>
     </w:p>
     <w:p>
@@ -16397,7 +16173,6 @@
         </w:numPr>
       </w:pPr>
       <w:r>
-        <w:lastRenderedPageBreak/>
         <w:t xml:space="preserve">El administrador puede </w:t>
       </w:r>
       <w:r>
@@ -16412,6 +16187,9 @@
       </w:r>
       <w:r>
         <w:t>aulas</w:t>
+      </w:r>
+      <w:r>
+        <w:t xml:space="preserve"> pulsando en el botón “Añadir aula”</w:t>
       </w:r>
       <w:r>
         <w:t xml:space="preserve">. </w:t>
@@ -16453,16 +16231,25 @@
         <w:t xml:space="preserve"> en el sistema al clicar en el botón “</w:t>
       </w:r>
       <w:r>
-        <w:t>Añadir</w:t>
+        <w:t>Guardar</w:t>
       </w:r>
       <w:r>
         <w:t>”</w:t>
       </w:r>
       <w:r>
-        <w:t xml:space="preserve"> o se pueden descartar los cambios clicando en el botón con una “X” situado encima del de añadir</w:t>
-      </w:r>
-      <w:r>
-        <w:t xml:space="preserve">.  </w:t>
+        <w:t xml:space="preserve"> o se pueden descartar los cambios clicando en el botón “</w:t>
+      </w:r>
+      <w:r>
+        <w:t>Cancelar</w:t>
+      </w:r>
+      <w:r>
+        <w:t>”</w:t>
+      </w:r>
+      <w:r>
+        <w:t>.</w:t>
+      </w:r>
+      <w:r>
+        <w:t xml:space="preserve">  </w:t>
       </w:r>
     </w:p>
     <w:p>
@@ -16474,34 +16261,131 @@
         </w:numPr>
       </w:pPr>
       <w:r>
-        <w:t xml:space="preserve">El sistema comprobará que no se ha dejado </w:t>
-      </w:r>
-      <w:r>
-        <w:t>ningún campo en</w:t>
-      </w:r>
-      <w:r>
-        <w:t xml:space="preserve"> blanco, mostrando un mensaje de alerta </w:t>
-      </w:r>
-      <w:bookmarkStart w:id="55" w:name="_Hlk39612435"/>
-      <w:r>
-        <w:t>“</w:t>
-      </w:r>
-      <w:r>
-        <w:rPr>
-          <w:i/>
-          <w:iCs/>
-        </w:rPr>
-        <w:t>Todos los campos son obligatorios</w:t>
-      </w:r>
-      <w:r>
-        <w:t xml:space="preserve">” </w:t>
-      </w:r>
-      <w:r>
-        <w:t>en caso contrario</w:t>
-      </w:r>
-      <w:bookmarkEnd w:id="55"/>
+        <w:t>Si se ha dejado algún campo en blanco el botón “Guardar” permanecerá inactivo</w:t>
+      </w:r>
       <w:r>
         <w:t>.</w:t>
+      </w:r>
+    </w:p>
+    <w:p>
+      <w:pPr>
+        <w:pStyle w:val="Prrafo"/>
+        <w:numPr>
+          <w:ilvl w:val="0"/>
+          <w:numId w:val="17"/>
+        </w:numPr>
+      </w:pPr>
+      <w:r>
+        <w:t xml:space="preserve">El administrador puede </w:t>
+      </w:r>
+      <w:r>
+        <w:rPr>
+          <w:b/>
+          <w:bCs/>
+        </w:rPr>
+        <w:t>modificar</w:t>
+      </w:r>
+      <w:r>
+        <w:t xml:space="preserve"> la información de un </w:t>
+      </w:r>
+      <w:r>
+        <w:t>aula</w:t>
+      </w:r>
+      <w:r>
+        <w:t xml:space="preserve"> o </w:t>
+      </w:r>
+      <w:r>
+        <w:rPr>
+          <w:b/>
+          <w:bCs/>
+        </w:rPr>
+        <w:t>eliminarla</w:t>
+      </w:r>
+      <w:r>
+        <w:t xml:space="preserve"> clicando en </w:t>
+      </w:r>
+      <w:r>
+        <w:t>la fila correspondiente a dicho aula</w:t>
+      </w:r>
+      <w:r>
+        <w:t>.</w:t>
+      </w:r>
+    </w:p>
+    <w:p>
+      <w:pPr>
+        <w:pStyle w:val="Prrafo"/>
+        <w:numPr>
+          <w:ilvl w:val="1"/>
+          <w:numId w:val="17"/>
+        </w:numPr>
+      </w:pPr>
+      <w:r>
+        <w:t xml:space="preserve">El sistema muestra </w:t>
+      </w:r>
+      <w:r>
+        <w:t>los valores actuales en los campos correspondientes</w:t>
+      </w:r>
+      <w:r>
+        <w:t>.</w:t>
+      </w:r>
+    </w:p>
+    <w:p>
+      <w:pPr>
+        <w:pStyle w:val="Prrafo"/>
+        <w:numPr>
+          <w:ilvl w:val="1"/>
+          <w:numId w:val="17"/>
+        </w:numPr>
+      </w:pPr>
+      <w:r>
+        <w:t>Se escribe</w:t>
+      </w:r>
+      <w:r>
+        <w:t>n los nuevos valores en los campos que se quieran modificar</w:t>
+      </w:r>
+      <w:r>
+        <w:t>.</w:t>
+      </w:r>
+    </w:p>
+    <w:p>
+      <w:pPr>
+        <w:pStyle w:val="Prrafo"/>
+        <w:numPr>
+          <w:ilvl w:val="1"/>
+          <w:numId w:val="11"/>
+        </w:numPr>
+      </w:pPr>
+      <w:r>
+        <w:t xml:space="preserve">Se pueden </w:t>
+      </w:r>
+      <w:r>
+        <w:rPr>
+          <w:b/>
+          <w:bCs/>
+        </w:rPr>
+        <w:t>guardar</w:t>
+      </w:r>
+      <w:r>
+        <w:t xml:space="preserve"> los </w:t>
+      </w:r>
+      <w:r>
+        <w:rPr>
+          <w:b/>
+          <w:bCs/>
+        </w:rPr>
+        <w:t>cambios</w:t>
+      </w:r>
+      <w:r>
+        <w:t xml:space="preserve"> clicando en el botón “Guardar” </w:t>
+      </w:r>
+      <w:r>
+        <w:t>o descartarlos clicando en el botón “</w:t>
+      </w:r>
+      <w:r>
+        <w:t>Cancelar</w:t>
+      </w:r>
+      <w:r>
+        <w:t>”.</w:t>
       </w:r>
     </w:p>
     <w:p>
@@ -16513,97 +16397,10 @@
         </w:numPr>
       </w:pPr>
       <w:r>
-        <w:t>Mostrará un mensaje de éxito “</w:t>
-      </w:r>
-      <w:r>
-        <w:rPr>
-          <w:i/>
-          <w:iCs/>
-        </w:rPr>
-        <w:t>Se ha registrado correctamente</w:t>
-      </w:r>
-      <w:r>
-        <w:t>” si todo ha ido bien.</w:t>
-      </w:r>
-    </w:p>
-    <w:p>
-      <w:pPr>
-        <w:pStyle w:val="Prrafo"/>
-        <w:numPr>
-          <w:ilvl w:val="0"/>
-          <w:numId w:val="17"/>
-        </w:numPr>
-      </w:pPr>
-      <w:r>
-        <w:t xml:space="preserve">El administrador puede </w:t>
-      </w:r>
-      <w:r>
-        <w:rPr>
-          <w:b/>
-          <w:bCs/>
-        </w:rPr>
-        <w:t>modificar</w:t>
-      </w:r>
-      <w:r>
-        <w:t xml:space="preserve"> la información de un </w:t>
-      </w:r>
-      <w:r>
-        <w:t>aula</w:t>
-      </w:r>
-      <w:r>
-        <w:t xml:space="preserve"> clicando en el botón de editar (</w:t>
-      </w:r>
-      <w:r>
-        <w:rPr>
-          <w:noProof/>
-        </w:rPr>
-        <w:drawing>
-          <wp:inline distT="0" distB="0" distL="0" distR="0" wp14:anchorId="247A199A" wp14:editId="7B34DC1E">
-            <wp:extent cx="144000" cy="144000"/>
-            <wp:effectExtent l="0" t="0" r="8890" b="8890"/>
-            <wp:docPr id="40" name="Gráfico 40" descr="Lápiz"/>
-            <wp:cNvGraphicFramePr>
-              <a:graphicFrameLocks xmlns:a="http://schemas.openxmlformats.org/drawingml/2006/main" noChangeAspect="1"/>
-            </wp:cNvGraphicFramePr>
-            <a:graphic xmlns:a="http://schemas.openxmlformats.org/drawingml/2006/main">
-              <a:graphicData uri="http://schemas.openxmlformats.org/drawingml/2006/picture">
-                <pic:pic xmlns:pic="http://schemas.openxmlformats.org/drawingml/2006/picture">
-                  <pic:nvPicPr>
-                    <pic:cNvPr id="8" name="pencil.svg"/>
-                    <pic:cNvPicPr/>
-                  </pic:nvPicPr>
-                  <pic:blipFill>
-                    <a:blip r:embed="rId22" cstate="print">
-                      <a:extLst>
-                        <a:ext uri="{28A0092B-C50C-407E-A947-70E740481C1C}">
-                          <a14:useLocalDpi xmlns:a14="http://schemas.microsoft.com/office/drawing/2010/main" val="0"/>
-                        </a:ext>
-                        <a:ext uri="{96DAC541-7B7A-43D3-8B79-37D633B846F1}">
-                          <asvg:svgBlip xmlns:asvg="http://schemas.microsoft.com/office/drawing/2016/SVG/main" r:embed="rId23"/>
-                        </a:ext>
-                      </a:extLst>
-                    </a:blip>
-                    <a:stretch>
-                      <a:fillRect/>
-                    </a:stretch>
-                  </pic:blipFill>
-                  <pic:spPr>
-                    <a:xfrm>
-                      <a:off x="0" y="0"/>
-                      <a:ext cx="144000" cy="144000"/>
-                    </a:xfrm>
-                    <a:prstGeom prst="rect">
-                      <a:avLst/>
-                    </a:prstGeom>
-                  </pic:spPr>
-                </pic:pic>
-              </a:graphicData>
-            </a:graphic>
-          </wp:inline>
-        </w:drawing>
-      </w:r>
-      <w:r>
-        <w:t>) del mismo.</w:t>
+        <w:t>Si se ha dejado algún campo en blanco el botón “Guardar” permanecerá inactivo</w:t>
+      </w:r>
+      <w:r>
+        <w:t>.</w:t>
       </w:r>
     </w:p>
     <w:p>
@@ -16615,46 +16412,17 @@
         </w:numPr>
       </w:pPr>
       <w:r>
-        <w:t xml:space="preserve">El sistema muestra </w:t>
-      </w:r>
-      <w:r>
-        <w:t>los valores actuales en los campos correspondientes</w:t>
-      </w:r>
-      <w:r>
-        <w:t>.</w:t>
-      </w:r>
-    </w:p>
-    <w:p>
-      <w:pPr>
-        <w:pStyle w:val="Prrafo"/>
-        <w:numPr>
-          <w:ilvl w:val="1"/>
-          <w:numId w:val="17"/>
-        </w:numPr>
-      </w:pPr>
-      <w:r>
-        <w:t>Se escribe</w:t>
-      </w:r>
-      <w:r>
-        <w:t>n los nuevos valores en los campos que se quieran modificar</w:t>
-      </w:r>
-      <w:r>
-        <w:t>.</w:t>
-      </w:r>
-    </w:p>
-    <w:p>
-      <w:pPr>
-        <w:pStyle w:val="Prrafo"/>
-        <w:numPr>
-          <w:ilvl w:val="1"/>
-          <w:numId w:val="11"/>
-        </w:numPr>
-      </w:pPr>
-      <w:r>
-        <w:t xml:space="preserve">Se pueden guardar los cambios clicando en el botón “Guardar” </w:t>
-      </w:r>
-      <w:r>
-        <w:t>o descartarlos clicando en el botón con una “X” situado encima del de guardar.</w:t>
+        <w:t>Se puede</w:t>
+      </w:r>
+      <w:r>
+        <w:rPr>
+          <w:b/>
+          <w:bCs/>
+        </w:rPr>
+        <w:t xml:space="preserve"> eliminar </w:t>
+      </w:r>
+      <w:r>
+        <w:t>el aula clicando en el botón “Eliminar”.</w:t>
       </w:r>
     </w:p>
     <w:p>
@@ -16666,16 +16434,101 @@
         </w:numPr>
       </w:pPr>
       <w:r>
-        <w:t xml:space="preserve">El sistema comprobará que no se ha dejado </w:t>
-      </w:r>
-      <w:r>
-        <w:t>ningún campo en</w:t>
-      </w:r>
-      <w:r>
-        <w:t xml:space="preserve"> blanco, mostrando un mensaje de alerta </w:t>
-      </w:r>
-      <w:r>
-        <w:t>indicando los campos que se han dejado vacíos en caso contrario.</w:t>
+        <w:t xml:space="preserve">El sistema mostrará un cuadro de diálogo </w:t>
+      </w:r>
+      <w:r>
+        <w:t>con un mensaje de confirmación “</w:t>
+      </w:r>
+      <w:r>
+        <w:rPr>
+          <w:i/>
+          <w:iCs/>
+        </w:rPr>
+        <w:t>¿</w:t>
+      </w:r>
+      <w:r>
+        <w:rPr>
+          <w:i/>
+          <w:iCs/>
+        </w:rPr>
+        <w:t>Desea</w:t>
+      </w:r>
+      <w:r>
+        <w:rPr>
+          <w:i/>
+          <w:iCs/>
+        </w:rPr>
+        <w:t xml:space="preserve"> eliminar</w:t>
+      </w:r>
+      <w:r>
+        <w:rPr>
+          <w:b/>
+          <w:bCs/>
+          <w:i/>
+          <w:iCs/>
+        </w:rPr>
+        <w:t xml:space="preserve"> nombre del </w:t>
+      </w:r>
+      <w:r>
+        <w:rPr>
+          <w:b/>
+          <w:bCs/>
+          <w:i/>
+          <w:iCs/>
+        </w:rPr>
+        <w:t>aula</w:t>
+      </w:r>
+      <w:r>
+        <w:rPr>
+          <w:i/>
+          <w:iCs/>
+        </w:rPr>
+        <w:t xml:space="preserve"> de </w:t>
+      </w:r>
+      <w:r>
+        <w:rPr>
+          <w:b/>
+          <w:bCs/>
+          <w:i/>
+          <w:iCs/>
+        </w:rPr>
+        <w:t>nombre del centro/departamento</w:t>
+      </w:r>
+      <w:r>
+        <w:rPr>
+          <w:b/>
+          <w:bCs/>
+          <w:i/>
+          <w:iCs/>
+        </w:rPr>
+        <w:t xml:space="preserve"> </w:t>
+      </w:r>
+      <w:r>
+        <w:rPr>
+          <w:i/>
+          <w:iCs/>
+        </w:rPr>
+        <w:t>definitivamente</w:t>
+      </w:r>
+      <w:r>
+        <w:rPr>
+          <w:i/>
+          <w:iCs/>
+        </w:rPr>
+        <w:t>?</w:t>
+      </w:r>
+      <w:r>
+        <w:t xml:space="preserve"> </w:t>
+      </w:r>
+      <w:r>
+        <w:rPr>
+          <w:i/>
+          <w:iCs/>
+        </w:rPr>
+        <w:t>Esta acción no se puede deshacer.</w:t>
+      </w:r>
+      <w:r>
+        <w:t>”</w:t>
       </w:r>
     </w:p>
     <w:p>
@@ -16687,215 +16540,13 @@
         </w:numPr>
       </w:pPr>
       <w:r>
-        <w:t>Mostrará un mensaje de éxito “</w:t>
-      </w:r>
-      <w:r>
-        <w:rPr>
-          <w:i/>
-          <w:iCs/>
-        </w:rPr>
-        <w:t>Se ha actualizado correctamente</w:t>
-      </w:r>
-      <w:r>
-        <w:t>” si todo ha ido bien.</w:t>
-      </w:r>
-    </w:p>
-    <w:p>
-      <w:pPr>
-        <w:pStyle w:val="Prrafo"/>
-        <w:numPr>
-          <w:ilvl w:val="0"/>
-          <w:numId w:val="17"/>
-        </w:numPr>
-      </w:pPr>
-      <w:r>
-        <w:t xml:space="preserve">El administrador puede </w:t>
-      </w:r>
-      <w:r>
-        <w:rPr>
-          <w:b/>
-          <w:bCs/>
-        </w:rPr>
-        <w:t>eliminar</w:t>
-      </w:r>
-      <w:r>
-        <w:t xml:space="preserve"> un </w:t>
-      </w:r>
-      <w:r>
-        <w:t>aula</w:t>
-      </w:r>
-      <w:r>
-        <w:t xml:space="preserve"> clicando en el botón de eliminar (</w:t>
-      </w:r>
-      <w:r>
-        <w:rPr>
-          <w:noProof/>
-        </w:rPr>
-        <w:drawing>
-          <wp:inline distT="0" distB="0" distL="0" distR="0" wp14:anchorId="35ED6D6D" wp14:editId="708BB241">
-            <wp:extent cx="144000" cy="144000"/>
-            <wp:effectExtent l="0" t="0" r="8890" b="8890"/>
-            <wp:docPr id="41" name="Gráfico 41" descr="Cerrar"/>
-            <wp:cNvGraphicFramePr>
-              <a:graphicFrameLocks xmlns:a="http://schemas.openxmlformats.org/drawingml/2006/main" noChangeAspect="1"/>
-            </wp:cNvGraphicFramePr>
-            <a:graphic xmlns:a="http://schemas.openxmlformats.org/drawingml/2006/main">
-              <a:graphicData uri="http://schemas.openxmlformats.org/drawingml/2006/picture">
-                <pic:pic xmlns:pic="http://schemas.openxmlformats.org/drawingml/2006/picture">
-                  <pic:nvPicPr>
-                    <pic:cNvPr id="11" name="close.svg"/>
-                    <pic:cNvPicPr/>
-                  </pic:nvPicPr>
-                  <pic:blipFill>
-                    <a:blip r:embed="rId24" cstate="print">
-                      <a:extLst>
-                        <a:ext uri="{28A0092B-C50C-407E-A947-70E740481C1C}">
-                          <a14:useLocalDpi xmlns:a14="http://schemas.microsoft.com/office/drawing/2010/main" val="0"/>
-                        </a:ext>
-                        <a:ext uri="{96DAC541-7B7A-43D3-8B79-37D633B846F1}">
-                          <asvg:svgBlip xmlns:asvg="http://schemas.microsoft.com/office/drawing/2016/SVG/main" r:embed="rId25"/>
-                        </a:ext>
-                      </a:extLst>
-                    </a:blip>
-                    <a:stretch>
-                      <a:fillRect/>
-                    </a:stretch>
-                  </pic:blipFill>
-                  <pic:spPr>
-                    <a:xfrm>
-                      <a:off x="0" y="0"/>
-                      <a:ext cx="144000" cy="144000"/>
-                    </a:xfrm>
-                    <a:prstGeom prst="rect">
-                      <a:avLst/>
-                    </a:prstGeom>
-                  </pic:spPr>
-                </pic:pic>
-              </a:graphicData>
-            </a:graphic>
-          </wp:inline>
-        </w:drawing>
-      </w:r>
-      <w:r>
-        <w:t>).</w:t>
-      </w:r>
-    </w:p>
-    <w:p>
-      <w:pPr>
-        <w:pStyle w:val="Prrafo"/>
-        <w:numPr>
-          <w:ilvl w:val="1"/>
-          <w:numId w:val="17"/>
-        </w:numPr>
-      </w:pPr>
-      <w:r>
-        <w:t xml:space="preserve">El sistema mostrará un cuadro de diálogo </w:t>
-      </w:r>
-      <w:r>
-        <w:t>con un mensaje de confirmación “</w:t>
-      </w:r>
-      <w:r>
-        <w:rPr>
-          <w:i/>
-          <w:iCs/>
-        </w:rPr>
-        <w:t>¿</w:t>
-      </w:r>
-      <w:r>
-        <w:rPr>
-          <w:i/>
-          <w:iCs/>
-        </w:rPr>
-        <w:t>Desea</w:t>
-      </w:r>
-      <w:r>
-        <w:rPr>
-          <w:i/>
-          <w:iCs/>
-        </w:rPr>
-        <w:t xml:space="preserve"> eliminar</w:t>
-      </w:r>
-      <w:r>
-        <w:rPr>
-          <w:b/>
-          <w:bCs/>
-          <w:i/>
-          <w:iCs/>
-        </w:rPr>
-        <w:t xml:space="preserve"> nombre del </w:t>
-      </w:r>
-      <w:r>
-        <w:rPr>
-          <w:b/>
-          <w:bCs/>
-          <w:i/>
-          <w:iCs/>
-        </w:rPr>
-        <w:t>aula</w:t>
-      </w:r>
-      <w:r>
-        <w:rPr>
-          <w:i/>
-          <w:iCs/>
-        </w:rPr>
-        <w:t xml:space="preserve"> de </w:t>
-      </w:r>
-      <w:r>
-        <w:rPr>
-          <w:b/>
-          <w:bCs/>
-          <w:i/>
-          <w:iCs/>
-        </w:rPr>
-        <w:t>nombre del centro/departamento</w:t>
-      </w:r>
-      <w:r>
-        <w:rPr>
-          <w:b/>
-          <w:bCs/>
-          <w:i/>
-          <w:iCs/>
-        </w:rPr>
-        <w:t xml:space="preserve"> </w:t>
-      </w:r>
-      <w:r>
-        <w:rPr>
-          <w:i/>
-          <w:iCs/>
-        </w:rPr>
-        <w:t>definitivamente</w:t>
-      </w:r>
-      <w:r>
-        <w:rPr>
-          <w:i/>
-          <w:iCs/>
-        </w:rPr>
-        <w:t>?</w:t>
-      </w:r>
-      <w:r>
-        <w:t xml:space="preserve"> </w:t>
-      </w:r>
-      <w:r>
-        <w:rPr>
-          <w:i/>
-          <w:iCs/>
-        </w:rPr>
-        <w:t>Esta acción no se puede deshacer.</w:t>
-      </w:r>
-      <w:r>
-        <w:t>”</w:t>
-      </w:r>
-    </w:p>
-    <w:p>
-      <w:pPr>
-        <w:pStyle w:val="Prrafo"/>
-        <w:numPr>
-          <w:ilvl w:val="1"/>
-          <w:numId w:val="17"/>
-        </w:numPr>
-      </w:pPr>
-      <w:r>
-        <w:t>Se puede eliminar definitivamente clicando en el botón “Aceptar” o cancelar la acción clicando “Cancelar”.</w:t>
+        <w:t>Se puede eliminar definitivamente clicando en el botón “</w:t>
+      </w:r>
+      <w:r>
+        <w:t>Confirmar</w:t>
+      </w:r>
+      <w:r>
+        <w:t>” o cancelar la acción clicando “Cancelar”.</w:t>
       </w:r>
     </w:p>
     <w:p>
@@ -16920,9 +16571,20 @@
           <w:ilvl w:val="0"/>
           <w:numId w:val="16"/>
         </w:numPr>
+        <w:rPr>
+          <w:b/>
+          <w:bCs/>
+        </w:rPr>
       </w:pPr>
       <w:r>
         <w:t>Listado con las aulas del centro o departamento seleccionado.</w:t>
+      </w:r>
+      <w:r>
+        <w:rPr>
+          <w:b/>
+          <w:bCs/>
+        </w:rPr>
+        <w:t xml:space="preserve"> </w:t>
       </w:r>
     </w:p>
     <w:p>
@@ -16934,98 +16596,26 @@
         </w:numPr>
       </w:pPr>
       <w:r>
-        <w:t>Mensaje de alerta en caso de haber dejado algún campo de texto en blanco.</w:t>
-      </w:r>
-    </w:p>
-    <w:p>
-      <w:pPr>
-        <w:pStyle w:val="Prrafo"/>
-        <w:numPr>
-          <w:ilvl w:val="0"/>
-          <w:numId w:val="16"/>
-        </w:numPr>
+        <w:t>Men</w:t>
+      </w:r>
+      <w:r>
+        <w:t xml:space="preserve">saje de confirmación de eliminación del </w:t>
+      </w:r>
+      <w:bookmarkStart w:id="54" w:name="_GoBack"/>
+      <w:bookmarkEnd w:id="54"/>
+      <w:r>
+        <w:t>aula.</w:t>
+      </w:r>
+    </w:p>
+    <w:p>
+      <w:pPr>
+        <w:pStyle w:val="Prrafo"/>
+      </w:pPr>
+      <w:r>
         <w:rPr>
           <w:b/>
           <w:bCs/>
         </w:rPr>
-      </w:pPr>
-      <w:r>
-        <w:t>Mensaje de éxito en caso de haberse guardado o actualizado la información correctamente.</w:t>
-      </w:r>
-    </w:p>
-    <w:p>
-      <w:pPr>
-        <w:pStyle w:val="Prrafo"/>
-        <w:rPr>
-          <w:b/>
-          <w:bCs/>
-        </w:rPr>
-      </w:pPr>
-    </w:p>
-    <w:p>
-      <w:pPr>
-        <w:pStyle w:val="Prrafo"/>
-        <w:rPr>
-          <w:b/>
-          <w:bCs/>
-        </w:rPr>
-      </w:pPr>
-    </w:p>
-    <w:p>
-      <w:pPr>
-        <w:pStyle w:val="Prrafo"/>
-        <w:rPr>
-          <w:b/>
-          <w:bCs/>
-        </w:rPr>
-      </w:pPr>
-    </w:p>
-    <w:p>
-      <w:pPr>
-        <w:pStyle w:val="Prrafo"/>
-        <w:rPr>
-          <w:b/>
-          <w:bCs/>
-        </w:rPr>
-      </w:pPr>
-    </w:p>
-    <w:p>
-      <w:pPr>
-        <w:pStyle w:val="Prrafo"/>
-        <w:rPr>
-          <w:b/>
-          <w:bCs/>
-        </w:rPr>
-      </w:pPr>
-    </w:p>
-    <w:p>
-      <w:pPr>
-        <w:pStyle w:val="Prrafo"/>
-        <w:rPr>
-          <w:b/>
-          <w:bCs/>
-        </w:rPr>
-      </w:pPr>
-    </w:p>
-    <w:p>
-      <w:pPr>
-        <w:pStyle w:val="Prrafo"/>
-        <w:rPr>
-          <w:b/>
-          <w:bCs/>
-        </w:rPr>
-      </w:pPr>
-    </w:p>
-    <w:p>
-      <w:pPr>
-        <w:pStyle w:val="Prrafo"/>
-      </w:pPr>
-      <w:r>
-        <w:rPr>
-          <w:b/>
-          <w:bCs/>
-        </w:rPr>
-        <w:lastRenderedPageBreak/>
         <w:t>Prototipo de ventana</w:t>
       </w:r>
       <w:r>
@@ -17040,14 +16630,12 @@
         <w:jc w:val="center"/>
       </w:pPr>
       <w:r>
-        <w:rPr>
-          <w:noProof/>
-        </w:rPr>
+        <w:lastRenderedPageBreak/>
         <w:drawing>
-          <wp:inline distT="0" distB="0" distL="0" distR="0" wp14:anchorId="69A6694A" wp14:editId="0AD217FF">
-            <wp:extent cx="5400040" cy="3583940"/>
-            <wp:effectExtent l="0" t="0" r="0" b="0"/>
-            <wp:docPr id="19" name="Imagen 19"/>
+          <wp:inline distT="0" distB="0" distL="0" distR="0" wp14:anchorId="185A799F" wp14:editId="5757E377">
+            <wp:extent cx="5400040" cy="3599815"/>
+            <wp:effectExtent l="0" t="0" r="0" b="635"/>
+            <wp:docPr id="21" name="Imagen 21"/>
             <wp:cNvGraphicFramePr>
               <a:graphicFrameLocks xmlns:a="http://schemas.openxmlformats.org/drawingml/2006/main" noChangeAspect="1"/>
             </wp:cNvGraphicFramePr>
@@ -17067,7 +16655,7 @@
                   <pic:spPr>
                     <a:xfrm>
                       <a:off x="0" y="0"/>
-                      <a:ext cx="5400040" cy="3583940"/>
+                      <a:ext cx="5400040" cy="3599815"/>
                     </a:xfrm>
                     <a:prstGeom prst="rect">
                       <a:avLst/>
@@ -17085,8 +16673,8 @@
         <w:pStyle w:val="Descripcin"/>
         <w:jc w:val="center"/>
       </w:pPr>
-      <w:bookmarkStart w:id="56" w:name="_Toc40006917"/>
-      <w:bookmarkStart w:id="57" w:name="_Toc41669331"/>
+      <w:bookmarkStart w:id="55" w:name="_Toc40006917"/>
+      <w:bookmarkStart w:id="56" w:name="_Toc41669331"/>
       <w:r>
         <w:t xml:space="preserve">Ilustración </w:t>
       </w:r>
@@ -17102,10 +16690,13 @@
         <w:t xml:space="preserve"> </w:t>
       </w:r>
       <w:r>
-        <w:t>Mantenimiento de Aulas – Selección de centro o departamento</w:t>
-      </w:r>
+        <w:t xml:space="preserve">Mantenimiento de Aulas – </w:t>
+      </w:r>
+      <w:bookmarkEnd w:id="55"/>
       <w:bookmarkEnd w:id="56"/>
-      <w:bookmarkEnd w:id="57"/>
+      <w:r>
+        <w:t>Principal</w:t>
+      </w:r>
     </w:p>
     <w:p>
       <w:pPr>
@@ -17115,10 +16706,10 @@
       </w:pPr>
       <w:r>
         <w:drawing>
-          <wp:inline distT="0" distB="0" distL="0" distR="0" wp14:anchorId="7787CCE4" wp14:editId="6377A663">
-            <wp:extent cx="5400040" cy="3568065"/>
+          <wp:inline distT="0" distB="0" distL="0" distR="0" wp14:anchorId="0DA433E3" wp14:editId="61050731">
+            <wp:extent cx="5400040" cy="3587750"/>
             <wp:effectExtent l="0" t="0" r="0" b="0"/>
-            <wp:docPr id="32" name="Imagen 32"/>
+            <wp:docPr id="25" name="Imagen 25"/>
             <wp:cNvGraphicFramePr>
               <a:graphicFrameLocks xmlns:a="http://schemas.openxmlformats.org/drawingml/2006/main" noChangeAspect="1"/>
             </wp:cNvGraphicFramePr>
@@ -17138,7 +16729,7 @@
                   <pic:spPr>
                     <a:xfrm>
                       <a:off x="0" y="0"/>
-                      <a:ext cx="5400040" cy="3568065"/>
+                      <a:ext cx="5400040" cy="3587750"/>
                     </a:xfrm>
                     <a:prstGeom prst="rect">
                       <a:avLst/>
@@ -17156,8 +16747,8 @@
         <w:pStyle w:val="Descripcin"/>
         <w:jc w:val="center"/>
       </w:pPr>
-      <w:bookmarkStart w:id="58" w:name="_Toc40006918"/>
-      <w:bookmarkStart w:id="59" w:name="_Toc41669332"/>
+      <w:bookmarkStart w:id="57" w:name="_Toc40006918"/>
+      <w:bookmarkStart w:id="58" w:name="_Toc41669332"/>
       <w:r>
         <w:t xml:space="preserve">Ilustración </w:t>
       </w:r>
@@ -17173,10 +16764,13 @@
         <w:t xml:space="preserve"> </w:t>
       </w:r>
       <w:r>
-        <w:t>Mantenimiento de Aulas de Departamento</w:t>
-      </w:r>
+        <w:t xml:space="preserve">Mantenimiento de Aulas </w:t>
+      </w:r>
+      <w:bookmarkEnd w:id="57"/>
       <w:bookmarkEnd w:id="58"/>
-      <w:bookmarkEnd w:id="59"/>
+      <w:r>
+        <w:t>– Listado de aulas de centro/departamento</w:t>
+      </w:r>
     </w:p>
     <w:p>
       <w:pPr>
@@ -17188,10 +16782,10 @@
       <w:r>
         <w:lastRenderedPageBreak/>
         <w:drawing>
-          <wp:inline distT="0" distB="0" distL="0" distR="0" wp14:anchorId="5E62CCA2" wp14:editId="39A156C8">
-            <wp:extent cx="5400040" cy="3590925"/>
-            <wp:effectExtent l="0" t="0" r="0" b="9525"/>
-            <wp:docPr id="33" name="Imagen 33"/>
+          <wp:inline distT="0" distB="0" distL="0" distR="0" wp14:anchorId="58D69762" wp14:editId="571D7AB6">
+            <wp:extent cx="5400040" cy="3592830"/>
+            <wp:effectExtent l="0" t="0" r="0" b="7620"/>
+            <wp:docPr id="27" name="Imagen 27"/>
             <wp:cNvGraphicFramePr>
               <a:graphicFrameLocks xmlns:a="http://schemas.openxmlformats.org/drawingml/2006/main" noChangeAspect="1"/>
             </wp:cNvGraphicFramePr>
@@ -17211,7 +16805,7 @@
                   <pic:spPr>
                     <a:xfrm>
                       <a:off x="0" y="0"/>
-                      <a:ext cx="5400040" cy="3590925"/>
+                      <a:ext cx="5400040" cy="3592830"/>
                     </a:xfrm>
                     <a:prstGeom prst="rect">
                       <a:avLst/>
@@ -17229,8 +16823,8 @@
         <w:pStyle w:val="Descripcin"/>
         <w:jc w:val="center"/>
       </w:pPr>
-      <w:bookmarkStart w:id="60" w:name="_Toc40006919"/>
-      <w:bookmarkStart w:id="61" w:name="_Toc41669333"/>
+      <w:bookmarkStart w:id="59" w:name="_Toc40006919"/>
+      <w:bookmarkStart w:id="60" w:name="_Toc41669333"/>
       <w:r>
         <w:t xml:space="preserve">Ilustración </w:t>
       </w:r>
@@ -17246,27 +16840,32 @@
         <w:t xml:space="preserve"> </w:t>
       </w:r>
       <w:r>
-        <w:t>Mantenimiento de Aulas de Departamento – Editar</w:t>
-      </w:r>
+        <w:t>Mantenimiento de Aulas</w:t>
+      </w:r>
+      <w:r>
+        <w:t xml:space="preserve"> </w:t>
+      </w:r>
+      <w:r>
+        <w:t xml:space="preserve">– </w:t>
+      </w:r>
+      <w:bookmarkEnd w:id="59"/>
       <w:bookmarkEnd w:id="60"/>
-      <w:bookmarkEnd w:id="61"/>
-    </w:p>
-    <w:p>
-      <w:pPr>
-        <w:pStyle w:val="Prrafo"/>
+      <w:r>
+        <w:t>Añadir aula</w:t>
+      </w:r>
+    </w:p>
+    <w:p>
+      <w:pPr>
         <w:keepNext/>
         <w:ind w:firstLine="0"/>
         <w:jc w:val="center"/>
       </w:pPr>
       <w:r>
-        <w:t xml:space="preserve"> </w:t>
-      </w:r>
-      <w:r>
         <w:drawing>
-          <wp:inline distT="0" distB="0" distL="0" distR="0" wp14:anchorId="2761072F" wp14:editId="61A5D0F0">
-            <wp:extent cx="5400040" cy="3603625"/>
-            <wp:effectExtent l="0" t="0" r="0" b="0"/>
-            <wp:docPr id="34" name="Imagen 34"/>
+          <wp:inline distT="0" distB="0" distL="0" distR="0" wp14:anchorId="590CBBB4" wp14:editId="0C5255E9">
+            <wp:extent cx="5400040" cy="3573780"/>
+            <wp:effectExtent l="0" t="0" r="0" b="7620"/>
+            <wp:docPr id="31" name="Imagen 31"/>
             <wp:cNvGraphicFramePr>
               <a:graphicFrameLocks xmlns:a="http://schemas.openxmlformats.org/drawingml/2006/main" noChangeAspect="1"/>
             </wp:cNvGraphicFramePr>
@@ -17286,7 +16885,7 @@
                   <pic:spPr>
                     <a:xfrm>
                       <a:off x="0" y="0"/>
-                      <a:ext cx="5400040" cy="3603625"/>
+                      <a:ext cx="5400040" cy="3573780"/>
                     </a:xfrm>
                     <a:prstGeom prst="rect">
                       <a:avLst/>
@@ -17304,8 +16903,7 @@
         <w:pStyle w:val="Descripcin"/>
         <w:jc w:val="center"/>
       </w:pPr>
-      <w:bookmarkStart w:id="62" w:name="_Toc40006920"/>
-      <w:bookmarkStart w:id="63" w:name="_Toc41669334"/>
+      <w:bookmarkStart w:id="61" w:name="_Toc41669340"/>
       <w:r>
         <w:t xml:space="preserve">Ilustración </w:t>
       </w:r>
@@ -17321,24 +16919,30 @@
         <w:t xml:space="preserve"> </w:t>
       </w:r>
       <w:r>
-        <w:t>Mantenimiento de Aulas de Departamento – Mensaje de alerta</w:t>
-      </w:r>
-      <w:bookmarkEnd w:id="62"/>
-      <w:bookmarkEnd w:id="63"/>
+        <w:t xml:space="preserve">Mantenimiento de Aulas </w:t>
+      </w:r>
+      <w:r>
+        <w:t>–</w:t>
+      </w:r>
+      <w:r>
+        <w:t xml:space="preserve"> </w:t>
+      </w:r>
+      <w:bookmarkEnd w:id="61"/>
+      <w:r>
+        <w:t>Editar/Eliminar aula</w:t>
+      </w:r>
     </w:p>
     <w:p>
       <w:pPr>
         <w:keepNext/>
         <w:ind w:firstLine="0"/>
-        <w:jc w:val="center"/>
-      </w:pPr>
-      <w:r>
-        <w:lastRenderedPageBreak/>
+      </w:pPr>
+      <w:r>
         <w:drawing>
-          <wp:inline distT="0" distB="0" distL="0" distR="0" wp14:anchorId="4B222685" wp14:editId="327BAAAD">
-            <wp:extent cx="5400040" cy="3592830"/>
-            <wp:effectExtent l="0" t="0" r="0" b="7620"/>
-            <wp:docPr id="43" name="Imagen 43"/>
+          <wp:inline distT="0" distB="0" distL="0" distR="0" wp14:anchorId="529ABE7A" wp14:editId="566F4D5C">
+            <wp:extent cx="5400040" cy="610870"/>
+            <wp:effectExtent l="0" t="0" r="0" b="0"/>
+            <wp:docPr id="49" name="Imagen 49"/>
             <wp:cNvGraphicFramePr>
               <a:graphicFrameLocks xmlns:a="http://schemas.openxmlformats.org/drawingml/2006/main" noChangeAspect="1"/>
             </wp:cNvGraphicFramePr>
@@ -17358,7 +16962,7 @@
                   <pic:spPr>
                     <a:xfrm>
                       <a:off x="0" y="0"/>
-                      <a:ext cx="5400040" cy="3592830"/>
+                      <a:ext cx="5400040" cy="610870"/>
                     </a:xfrm>
                     <a:prstGeom prst="rect">
                       <a:avLst/>
@@ -17376,8 +16980,6 @@
         <w:pStyle w:val="Descripcin"/>
         <w:jc w:val="center"/>
       </w:pPr>
-      <w:bookmarkStart w:id="64" w:name="_Toc40006921"/>
-      <w:bookmarkStart w:id="65" w:name="_Toc41669335"/>
       <w:r>
         <w:t xml:space="preserve">Ilustración </w:t>
       </w:r>
@@ -17393,370 +16995,11 @@
         <w:t xml:space="preserve"> </w:t>
       </w:r>
       <w:r>
-        <w:t>Mantenimiento de Aulas de Departamento – Mensaje de éxito</w:t>
-      </w:r>
-      <w:bookmarkEnd w:id="64"/>
-      <w:bookmarkEnd w:id="65"/>
-    </w:p>
-    <w:p>
-      <w:pPr>
-        <w:keepNext/>
-        <w:ind w:firstLine="0"/>
-        <w:jc w:val="center"/>
-      </w:pPr>
-      <w:r>
-        <w:drawing>
-          <wp:inline distT="0" distB="0" distL="0" distR="0" wp14:anchorId="76472AE9" wp14:editId="7C2FB2B2">
-            <wp:extent cx="5400040" cy="3580765"/>
-            <wp:effectExtent l="0" t="0" r="0" b="635"/>
-            <wp:docPr id="44" name="Imagen 44"/>
-            <wp:cNvGraphicFramePr>
-              <a:graphicFrameLocks xmlns:a="http://schemas.openxmlformats.org/drawingml/2006/main" noChangeAspect="1"/>
-            </wp:cNvGraphicFramePr>
-            <a:graphic xmlns:a="http://schemas.openxmlformats.org/drawingml/2006/main">
-              <a:graphicData uri="http://schemas.openxmlformats.org/drawingml/2006/picture">
-                <pic:pic xmlns:pic="http://schemas.openxmlformats.org/drawingml/2006/picture">
-                  <pic:nvPicPr>
-                    <pic:cNvPr id="1" name=""/>
-                    <pic:cNvPicPr/>
-                  </pic:nvPicPr>
-                  <pic:blipFill>
-                    <a:blip r:embed="rId53"/>
-                    <a:stretch>
-                      <a:fillRect/>
-                    </a:stretch>
-                  </pic:blipFill>
-                  <pic:spPr>
-                    <a:xfrm>
-                      <a:off x="0" y="0"/>
-                      <a:ext cx="5400040" cy="3580765"/>
-                    </a:xfrm>
-                    <a:prstGeom prst="rect">
-                      <a:avLst/>
-                    </a:prstGeom>
-                  </pic:spPr>
-                </pic:pic>
-              </a:graphicData>
-            </a:graphic>
-          </wp:inline>
-        </w:drawing>
-      </w:r>
-    </w:p>
-    <w:p>
-      <w:pPr>
-        <w:pStyle w:val="Descripcin"/>
-        <w:jc w:val="center"/>
-      </w:pPr>
-      <w:bookmarkStart w:id="66" w:name="_Toc40006922"/>
-      <w:bookmarkStart w:id="67" w:name="_Toc41669336"/>
-      <w:r>
-        <w:t xml:space="preserve">Ilustración </w:t>
-      </w:r>
-      <w:fldSimple w:instr=" SEQ Ilustración \* ARABIC ">
-        <w:r>
-          <w:rPr>
-            <w:noProof/>
-          </w:rPr>
-          <w:t>40</w:t>
-        </w:r>
-      </w:fldSimple>
-      <w:r>
-        <w:t xml:space="preserve"> </w:t>
-      </w:r>
-      <w:r>
-        <w:t>Mantenimiento de Aulas de Centro</w:t>
-      </w:r>
-      <w:bookmarkEnd w:id="66"/>
-      <w:bookmarkEnd w:id="67"/>
-    </w:p>
-    <w:p>
-      <w:pPr>
-        <w:ind w:firstLine="0"/>
-        <w:jc w:val="center"/>
-      </w:pPr>
-      <w:r>
-        <w:lastRenderedPageBreak/>
-        <w:drawing>
-          <wp:inline distT="0" distB="0" distL="0" distR="0" wp14:anchorId="797EBC8E" wp14:editId="3E95720D">
-            <wp:extent cx="5400040" cy="3596640"/>
-            <wp:effectExtent l="0" t="0" r="0" b="3810"/>
-            <wp:docPr id="46" name="Imagen 46"/>
-            <wp:cNvGraphicFramePr>
-              <a:graphicFrameLocks xmlns:a="http://schemas.openxmlformats.org/drawingml/2006/main" noChangeAspect="1"/>
-            </wp:cNvGraphicFramePr>
-            <a:graphic xmlns:a="http://schemas.openxmlformats.org/drawingml/2006/main">
-              <a:graphicData uri="http://schemas.openxmlformats.org/drawingml/2006/picture">
-                <pic:pic xmlns:pic="http://schemas.openxmlformats.org/drawingml/2006/picture">
-                  <pic:nvPicPr>
-                    <pic:cNvPr id="1" name=""/>
-                    <pic:cNvPicPr/>
-                  </pic:nvPicPr>
-                  <pic:blipFill>
-                    <a:blip r:embed="rId54"/>
-                    <a:stretch>
-                      <a:fillRect/>
-                    </a:stretch>
-                  </pic:blipFill>
-                  <pic:spPr>
-                    <a:xfrm>
-                      <a:off x="0" y="0"/>
-                      <a:ext cx="5400040" cy="3596640"/>
-                    </a:xfrm>
-                    <a:prstGeom prst="rect">
-                      <a:avLst/>
-                    </a:prstGeom>
-                  </pic:spPr>
-                </pic:pic>
-              </a:graphicData>
-            </a:graphic>
-          </wp:inline>
-        </w:drawing>
-      </w:r>
-    </w:p>
-    <w:p>
-      <w:pPr>
-        <w:pStyle w:val="Descripcin"/>
-        <w:jc w:val="center"/>
-      </w:pPr>
-      <w:bookmarkStart w:id="68" w:name="_Toc40006923"/>
-      <w:bookmarkStart w:id="69" w:name="_Toc41669337"/>
-      <w:r>
-        <w:t xml:space="preserve">Ilustración </w:t>
-      </w:r>
-      <w:fldSimple w:instr=" SEQ Ilustración \* ARABIC ">
-        <w:r>
-          <w:rPr>
-            <w:noProof/>
-          </w:rPr>
-          <w:t>41</w:t>
-        </w:r>
-      </w:fldSimple>
-      <w:r>
-        <w:t xml:space="preserve"> </w:t>
-      </w:r>
-      <w:r>
-        <w:t>Mantenimiento de Aulas de Centro – Editar</w:t>
-      </w:r>
-      <w:bookmarkEnd w:id="68"/>
-      <w:bookmarkEnd w:id="69"/>
-    </w:p>
-    <w:p>
-      <w:pPr>
-        <w:keepNext/>
-        <w:ind w:firstLine="0"/>
-        <w:jc w:val="center"/>
-      </w:pPr>
-      <w:r>
-        <w:drawing>
-          <wp:inline distT="0" distB="0" distL="0" distR="0" wp14:anchorId="6AE00B34" wp14:editId="55A2052D">
-            <wp:extent cx="5400040" cy="3601720"/>
-            <wp:effectExtent l="0" t="0" r="0" b="0"/>
-            <wp:docPr id="45" name="Imagen 45"/>
-            <wp:cNvGraphicFramePr>
-              <a:graphicFrameLocks xmlns:a="http://schemas.openxmlformats.org/drawingml/2006/main" noChangeAspect="1"/>
-            </wp:cNvGraphicFramePr>
-            <a:graphic xmlns:a="http://schemas.openxmlformats.org/drawingml/2006/main">
-              <a:graphicData uri="http://schemas.openxmlformats.org/drawingml/2006/picture">
-                <pic:pic xmlns:pic="http://schemas.openxmlformats.org/drawingml/2006/picture">
-                  <pic:nvPicPr>
-                    <pic:cNvPr id="1" name=""/>
-                    <pic:cNvPicPr/>
-                  </pic:nvPicPr>
-                  <pic:blipFill>
-                    <a:blip r:embed="rId55"/>
-                    <a:stretch>
-                      <a:fillRect/>
-                    </a:stretch>
-                  </pic:blipFill>
-                  <pic:spPr>
-                    <a:xfrm>
-                      <a:off x="0" y="0"/>
-                      <a:ext cx="5400040" cy="3601720"/>
-                    </a:xfrm>
-                    <a:prstGeom prst="rect">
-                      <a:avLst/>
-                    </a:prstGeom>
-                  </pic:spPr>
-                </pic:pic>
-              </a:graphicData>
-            </a:graphic>
-          </wp:inline>
-        </w:drawing>
-      </w:r>
-    </w:p>
-    <w:p>
-      <w:pPr>
-        <w:pStyle w:val="Descripcin"/>
-        <w:jc w:val="center"/>
-      </w:pPr>
-      <w:bookmarkStart w:id="70" w:name="_Toc40006924"/>
-      <w:bookmarkStart w:id="71" w:name="_Toc41669338"/>
-      <w:r>
-        <w:t xml:space="preserve">Ilustración </w:t>
-      </w:r>
-      <w:fldSimple w:instr=" SEQ Ilustración \* ARABIC ">
-        <w:r>
-          <w:rPr>
-            <w:noProof/>
-          </w:rPr>
-          <w:t>42</w:t>
-        </w:r>
-      </w:fldSimple>
-      <w:r>
-        <w:t xml:space="preserve"> </w:t>
-      </w:r>
-      <w:r>
-        <w:t>Mantenimiento de Aulas de Centro – Mensaje de alerta</w:t>
-      </w:r>
-      <w:bookmarkEnd w:id="70"/>
-      <w:bookmarkEnd w:id="71"/>
-    </w:p>
-    <w:p>
-      <w:pPr>
-        <w:keepNext/>
-        <w:ind w:firstLine="0"/>
-        <w:jc w:val="center"/>
-      </w:pPr>
-      <w:r>
-        <w:lastRenderedPageBreak/>
-        <w:drawing>
-          <wp:inline distT="0" distB="0" distL="0" distR="0" wp14:anchorId="179594AA" wp14:editId="3E629109">
-            <wp:extent cx="5400040" cy="3569970"/>
-            <wp:effectExtent l="0" t="0" r="0" b="0"/>
-            <wp:docPr id="48" name="Imagen 48"/>
-            <wp:cNvGraphicFramePr>
-              <a:graphicFrameLocks xmlns:a="http://schemas.openxmlformats.org/drawingml/2006/main" noChangeAspect="1"/>
-            </wp:cNvGraphicFramePr>
-            <a:graphic xmlns:a="http://schemas.openxmlformats.org/drawingml/2006/main">
-              <a:graphicData uri="http://schemas.openxmlformats.org/drawingml/2006/picture">
-                <pic:pic xmlns:pic="http://schemas.openxmlformats.org/drawingml/2006/picture">
-                  <pic:nvPicPr>
-                    <pic:cNvPr id="1" name=""/>
-                    <pic:cNvPicPr/>
-                  </pic:nvPicPr>
-                  <pic:blipFill>
-                    <a:blip r:embed="rId56"/>
-                    <a:stretch>
-                      <a:fillRect/>
-                    </a:stretch>
-                  </pic:blipFill>
-                  <pic:spPr>
-                    <a:xfrm>
-                      <a:off x="0" y="0"/>
-                      <a:ext cx="5400040" cy="3569970"/>
-                    </a:xfrm>
-                    <a:prstGeom prst="rect">
-                      <a:avLst/>
-                    </a:prstGeom>
-                  </pic:spPr>
-                </pic:pic>
-              </a:graphicData>
-            </a:graphic>
-          </wp:inline>
-        </w:drawing>
-      </w:r>
-    </w:p>
-    <w:p>
-      <w:pPr>
-        <w:pStyle w:val="Descripcin"/>
-        <w:jc w:val="center"/>
-      </w:pPr>
-      <w:bookmarkStart w:id="72" w:name="_Toc40006925"/>
-      <w:bookmarkStart w:id="73" w:name="_Toc41669339"/>
-      <w:r>
-        <w:t xml:space="preserve">Ilustración </w:t>
-      </w:r>
-      <w:fldSimple w:instr=" SEQ Ilustración \* ARABIC ">
-        <w:r>
-          <w:rPr>
-            <w:noProof/>
-          </w:rPr>
-          <w:t>43</w:t>
-        </w:r>
-      </w:fldSimple>
-      <w:r>
-        <w:t xml:space="preserve"> </w:t>
-      </w:r>
-      <w:r>
-        <w:t>Mantenimiento de Aulas de Centro – Mensaje de éxito</w:t>
-      </w:r>
-      <w:bookmarkEnd w:id="72"/>
-      <w:bookmarkEnd w:id="73"/>
-    </w:p>
-    <w:p>
-      <w:pPr>
-        <w:keepNext/>
-        <w:ind w:firstLine="0"/>
-        <w:jc w:val="center"/>
-      </w:pPr>
-      <w:r>
-        <w:rPr>
-          <w:noProof/>
-        </w:rPr>
-        <w:drawing>
-          <wp:inline distT="0" distB="0" distL="0" distR="0" wp14:anchorId="2D0979B2" wp14:editId="18E330F5">
-            <wp:extent cx="2520000" cy="1029158"/>
-            <wp:effectExtent l="0" t="0" r="0" b="0"/>
-            <wp:docPr id="109" name="Imagen 109"/>
-            <wp:cNvGraphicFramePr>
-              <a:graphicFrameLocks xmlns:a="http://schemas.openxmlformats.org/drawingml/2006/main" noChangeAspect="1"/>
-            </wp:cNvGraphicFramePr>
-            <a:graphic xmlns:a="http://schemas.openxmlformats.org/drawingml/2006/main">
-              <a:graphicData uri="http://schemas.openxmlformats.org/drawingml/2006/picture">
-                <pic:pic xmlns:pic="http://schemas.openxmlformats.org/drawingml/2006/picture">
-                  <pic:nvPicPr>
-                    <pic:cNvPr id="1" name=""/>
-                    <pic:cNvPicPr/>
-                  </pic:nvPicPr>
-                  <pic:blipFill>
-                    <a:blip r:embed="rId57"/>
-                    <a:stretch>
-                      <a:fillRect/>
-                    </a:stretch>
-                  </pic:blipFill>
-                  <pic:spPr>
-                    <a:xfrm>
-                      <a:off x="0" y="0"/>
-                      <a:ext cx="2520000" cy="1029158"/>
-                    </a:xfrm>
-                    <a:prstGeom prst="rect">
-                      <a:avLst/>
-                    </a:prstGeom>
-                  </pic:spPr>
-                </pic:pic>
-              </a:graphicData>
-            </a:graphic>
-          </wp:inline>
-        </w:drawing>
-      </w:r>
-    </w:p>
-    <w:p>
-      <w:pPr>
-        <w:pStyle w:val="Descripcin"/>
-        <w:jc w:val="center"/>
-        <w:rPr>
-          <w:u w:val="single"/>
-        </w:rPr>
-      </w:pPr>
-      <w:bookmarkStart w:id="74" w:name="_Toc41669340"/>
-      <w:r>
-        <w:t xml:space="preserve">Ilustración </w:t>
-      </w:r>
-      <w:fldSimple w:instr=" SEQ Ilustración \* ARABIC ">
-        <w:r>
-          <w:rPr>
-            <w:noProof/>
-          </w:rPr>
-          <w:t>44</w:t>
-        </w:r>
-      </w:fldSimple>
-      <w:r>
-        <w:t xml:space="preserve"> </w:t>
-      </w:r>
-      <w:r>
-        <w:t>Mantenimiento de Aulas - Eliminar</w:t>
-      </w:r>
-      <w:bookmarkEnd w:id="74"/>
+        <w:t xml:space="preserve">Mantenimiento de Aulas – </w:t>
+      </w:r>
+      <w:r>
+        <w:t>Confirmación eliminación</w:t>
+      </w:r>
     </w:p>
     <w:p>
       <w:pPr>
@@ -17767,6 +17010,7 @@
           <w:b/>
           <w:bCs/>
         </w:rPr>
+        <w:lastRenderedPageBreak/>
         <w:t>Campos de la ventana</w:t>
       </w:r>
       <w:r>
@@ -17913,7 +17157,7 @@
               <w:jc w:val="left"/>
             </w:pPr>
             <w:r>
-              <w:t>Aula</w:t>
+              <w:t>Nombre del aula</w:t>
             </w:r>
           </w:p>
         </w:tc>
@@ -17970,7 +17214,7 @@
               <w:jc w:val="left"/>
             </w:pPr>
             <w:r>
-              <w:t>Centro</w:t>
+              <w:t>Capacidad</w:t>
             </w:r>
           </w:p>
         </w:tc>
@@ -17987,7 +17231,7 @@
               <w:cnfStyle w:val="000000100000" w:firstRow="0" w:lastRow="0" w:firstColumn="0" w:lastColumn="0" w:oddVBand="0" w:evenVBand="0" w:oddHBand="1" w:evenHBand="0" w:firstRowFirstColumn="0" w:firstRowLastColumn="0" w:lastRowFirstColumn="0" w:lastRowLastColumn="0"/>
             </w:pPr>
             <w:r>
-              <w:t>Texto</w:t>
+              <w:t>Numérico</w:t>
             </w:r>
           </w:p>
         </w:tc>
@@ -17999,22 +17243,132 @@
           <w:p>
             <w:pPr>
               <w:pStyle w:val="Prrafo"/>
-              <w:keepNext/>
               <w:ind w:firstLine="0"/>
               <w:jc w:val="left"/>
               <w:cnfStyle w:val="000000100000" w:firstRow="0" w:lastRow="0" w:firstColumn="0" w:lastColumn="0" w:oddVBand="0" w:evenVBand="0" w:oddHBand="1" w:evenHBand="0" w:firstRowFirstColumn="0" w:firstRowLastColumn="0" w:lastRowFirstColumn="0" w:lastRowLastColumn="0"/>
             </w:pPr>
             <w:r>
-              <w:t xml:space="preserve">Campo </w:t>
-            </w:r>
-            <w:r>
-              <w:t>de selección única</w:t>
-            </w:r>
-            <w:r>
-              <w:t xml:space="preserve"> </w:t>
-            </w:r>
-            <w:r>
-              <w:t>(en caso de administrar las aulas de un departamento)</w:t>
+              <w:t>Campo en el que se introduce la capacidad del aula</w:t>
+            </w:r>
+          </w:p>
+        </w:tc>
+      </w:tr>
+      <w:tr>
+        <w:trPr>
+          <w:jc w:val="center"/>
+        </w:trPr>
+        <w:tc>
+          <w:tcPr>
+            <w:cnfStyle w:val="001000000000" w:firstRow="0" w:lastRow="0" w:firstColumn="1" w:lastColumn="0" w:oddVBand="0" w:evenVBand="0" w:oddHBand="0" w:evenHBand="0" w:firstRowFirstColumn="0" w:firstRowLastColumn="0" w:lastRowFirstColumn="0" w:lastRowLastColumn="0"/>
+            <w:tcW w:w="2271" w:type="dxa"/>
+            <w:vAlign w:val="center"/>
+          </w:tcPr>
+          <w:p>
+            <w:pPr>
+              <w:pStyle w:val="Prrafo"/>
+              <w:ind w:firstLine="0"/>
+              <w:jc w:val="left"/>
+            </w:pPr>
+            <w:r>
+              <w:t>Número de ordenadores</w:t>
+            </w:r>
+          </w:p>
+        </w:tc>
+        <w:tc>
+          <w:tcPr>
+            <w:tcW w:w="1225" w:type="dxa"/>
+            <w:vAlign w:val="center"/>
+          </w:tcPr>
+          <w:p>
+            <w:pPr>
+              <w:pStyle w:val="Prrafo"/>
+              <w:ind w:firstLine="0"/>
+              <w:jc w:val="left"/>
+              <w:cnfStyle w:val="000000000000" w:firstRow="0" w:lastRow="0" w:firstColumn="0" w:lastColumn="0" w:oddVBand="0" w:evenVBand="0" w:oddHBand="0" w:evenHBand="0" w:firstRowFirstColumn="0" w:firstRowLastColumn="0" w:lastRowFirstColumn="0" w:lastRowLastColumn="0"/>
+            </w:pPr>
+            <w:r>
+              <w:t>Numérico</w:t>
+            </w:r>
+          </w:p>
+        </w:tc>
+        <w:tc>
+          <w:tcPr>
+            <w:tcW w:w="5224" w:type="dxa"/>
+            <w:vAlign w:val="center"/>
+          </w:tcPr>
+          <w:p>
+            <w:pPr>
+              <w:pStyle w:val="Prrafo"/>
+              <w:ind w:firstLine="0"/>
+              <w:jc w:val="left"/>
+              <w:cnfStyle w:val="000000000000" w:firstRow="0" w:lastRow="0" w:firstColumn="0" w:lastColumn="0" w:oddVBand="0" w:evenVBand="0" w:oddHBand="0" w:evenHBand="0" w:firstRowFirstColumn="0" w:firstRowLastColumn="0" w:lastRowFirstColumn="0" w:lastRowLastColumn="0"/>
+            </w:pPr>
+            <w:r>
+              <w:t xml:space="preserve">Campo en el que se introduce </w:t>
+            </w:r>
+            <w:r>
+              <w:t>el número de ordenadores</w:t>
+            </w:r>
+            <w:r>
+              <w:t xml:space="preserve"> del aula</w:t>
+            </w:r>
+          </w:p>
+        </w:tc>
+      </w:tr>
+      <w:tr>
+        <w:trPr>
+          <w:cnfStyle w:val="000000100000" w:firstRow="0" w:lastRow="0" w:firstColumn="0" w:lastColumn="0" w:oddVBand="0" w:evenVBand="0" w:oddHBand="1" w:evenHBand="0" w:firstRowFirstColumn="0" w:firstRowLastColumn="0" w:lastRowFirstColumn="0" w:lastRowLastColumn="0"/>
+          <w:jc w:val="center"/>
+        </w:trPr>
+        <w:tc>
+          <w:tcPr>
+            <w:cnfStyle w:val="001000000000" w:firstRow="0" w:lastRow="0" w:firstColumn="1" w:lastColumn="0" w:oddVBand="0" w:evenVBand="0" w:oddHBand="0" w:evenHBand="0" w:firstRowFirstColumn="0" w:firstRowLastColumn="0" w:lastRowFirstColumn="0" w:lastRowLastColumn="0"/>
+            <w:tcW w:w="2271" w:type="dxa"/>
+            <w:vAlign w:val="center"/>
+          </w:tcPr>
+          <w:p>
+            <w:pPr>
+              <w:pStyle w:val="Prrafo"/>
+              <w:ind w:firstLine="0"/>
+              <w:jc w:val="left"/>
+            </w:pPr>
+            <w:r>
+              <w:t>Centro</w:t>
+            </w:r>
+          </w:p>
+        </w:tc>
+        <w:tc>
+          <w:tcPr>
+            <w:tcW w:w="1225" w:type="dxa"/>
+            <w:vAlign w:val="center"/>
+          </w:tcPr>
+          <w:p>
+            <w:pPr>
+              <w:pStyle w:val="Prrafo"/>
+              <w:ind w:firstLine="0"/>
+              <w:jc w:val="left"/>
+              <w:cnfStyle w:val="000000100000" w:firstRow="0" w:lastRow="0" w:firstColumn="0" w:lastColumn="0" w:oddVBand="0" w:evenVBand="0" w:oddHBand="1" w:evenHBand="0" w:firstRowFirstColumn="0" w:firstRowLastColumn="0" w:lastRowFirstColumn="0" w:lastRowLastColumn="0"/>
+            </w:pPr>
+            <w:r>
+              <w:t>Texto</w:t>
+            </w:r>
+          </w:p>
+        </w:tc>
+        <w:tc>
+          <w:tcPr>
+            <w:tcW w:w="5224" w:type="dxa"/>
+            <w:vAlign w:val="center"/>
+          </w:tcPr>
+          <w:p>
+            <w:pPr>
+              <w:pStyle w:val="Prrafo"/>
+              <w:keepNext/>
+              <w:ind w:firstLine="0"/>
+              <w:jc w:val="left"/>
+              <w:cnfStyle w:val="000000100000" w:firstRow="0" w:lastRow="0" w:firstColumn="0" w:lastColumn="0" w:oddVBand="0" w:evenVBand="0" w:oddHBand="1" w:evenHBand="0" w:firstRowFirstColumn="0" w:firstRowLastColumn="0" w:lastRowFirstColumn="0" w:lastRowLastColumn="0"/>
+            </w:pPr>
+            <w:r>
+              <w:t>Campo de selección única para indicar el centro en el que se encuentra el aula</w:t>
             </w:r>
           </w:p>
         </w:tc>
@@ -22347,8 +21701,8 @@
       </w:pPr>
     </w:p>
     <w:sectPr>
-      <w:headerReference w:type="default" r:id="rId58"/>
-      <w:footerReference w:type="default" r:id="rId59"/>
+      <w:headerReference w:type="default" r:id="rId53"/>
+      <w:footerReference w:type="default" r:id="rId54"/>
       <w:pgSz w:w="11906" w:h="16838"/>
       <w:pgMar w:top="1417" w:right="1701" w:bottom="1417" w:left="1701" w:header="708" w:footer="708" w:gutter="0"/>
       <w:cols w:space="708"/>
@@ -26110,6 +25464,95 @@
     </w:lvl>
   </w:abstractNum>
   <w:abstractNum w:abstractNumId="35" w15:restartNumberingAfterBreak="0">
+    <w:nsid w:val="61BD6871"/>
+    <w:multiLevelType w:val="hybridMultilevel"/>
+    <w:tmpl w:val="14264E74"/>
+    <w:lvl w:ilvl="0" w:tplc="6FAA439C">
+      <w:start w:val="1"/>
+      <w:numFmt w:val="decimal"/>
+      <w:lvlText w:val="(%1)"/>
+      <w:lvlJc w:val="left"/>
+      <w:pPr>
+        <w:ind w:left="644" w:hanging="360"/>
+      </w:pPr>
+      <w:rPr>
+        <w:rFonts w:hint="default"/>
+      </w:rPr>
+    </w:lvl>
+    <w:lvl w:ilvl="1" w:tplc="04090019" w:tentative="1">
+      <w:start w:val="1"/>
+      <w:numFmt w:val="lowerLetter"/>
+      <w:lvlText w:val="%2."/>
+      <w:lvlJc w:val="left"/>
+      <w:pPr>
+        <w:ind w:left="1364" w:hanging="360"/>
+      </w:pPr>
+    </w:lvl>
+    <w:lvl w:ilvl="2" w:tplc="0409001B" w:tentative="1">
+      <w:start w:val="1"/>
+      <w:numFmt w:val="lowerRoman"/>
+      <w:lvlText w:val="%3."/>
+      <w:lvlJc w:val="right"/>
+      <w:pPr>
+        <w:ind w:left="2084" w:hanging="180"/>
+      </w:pPr>
+    </w:lvl>
+    <w:lvl w:ilvl="3" w:tplc="0409000F" w:tentative="1">
+      <w:start w:val="1"/>
+      <w:numFmt w:val="decimal"/>
+      <w:lvlText w:val="%4."/>
+      <w:lvlJc w:val="left"/>
+      <w:pPr>
+        <w:ind w:left="2804" w:hanging="360"/>
+      </w:pPr>
+    </w:lvl>
+    <w:lvl w:ilvl="4" w:tplc="04090019" w:tentative="1">
+      <w:start w:val="1"/>
+      <w:numFmt w:val="lowerLetter"/>
+      <w:lvlText w:val="%5."/>
+      <w:lvlJc w:val="left"/>
+      <w:pPr>
+        <w:ind w:left="3524" w:hanging="360"/>
+      </w:pPr>
+    </w:lvl>
+    <w:lvl w:ilvl="5" w:tplc="0409001B" w:tentative="1">
+      <w:start w:val="1"/>
+      <w:numFmt w:val="lowerRoman"/>
+      <w:lvlText w:val="%6."/>
+      <w:lvlJc w:val="right"/>
+      <w:pPr>
+        <w:ind w:left="4244" w:hanging="180"/>
+      </w:pPr>
+    </w:lvl>
+    <w:lvl w:ilvl="6" w:tplc="0409000F" w:tentative="1">
+      <w:start w:val="1"/>
+      <w:numFmt w:val="decimal"/>
+      <w:lvlText w:val="%7."/>
+      <w:lvlJc w:val="left"/>
+      <w:pPr>
+        <w:ind w:left="4964" w:hanging="360"/>
+      </w:pPr>
+    </w:lvl>
+    <w:lvl w:ilvl="7" w:tplc="04090019" w:tentative="1">
+      <w:start w:val="1"/>
+      <w:numFmt w:val="lowerLetter"/>
+      <w:lvlText w:val="%8."/>
+      <w:lvlJc w:val="left"/>
+      <w:pPr>
+        <w:ind w:left="5684" w:hanging="360"/>
+      </w:pPr>
+    </w:lvl>
+    <w:lvl w:ilvl="8" w:tplc="0409001B" w:tentative="1">
+      <w:start w:val="1"/>
+      <w:numFmt w:val="lowerRoman"/>
+      <w:lvlText w:val="%9."/>
+      <w:lvlJc w:val="right"/>
+      <w:pPr>
+        <w:ind w:left="6404" w:hanging="180"/>
+      </w:pPr>
+    </w:lvl>
+  </w:abstractNum>
+  <w:abstractNum w:abstractNumId="36" w15:restartNumberingAfterBreak="0">
     <w:nsid w:val="65A65F3B"/>
     <w:multiLevelType w:val="hybridMultilevel"/>
     <w:tmpl w:val="080CF05E"/>
@@ -26201,7 +25644,7 @@
       </w:pPr>
     </w:lvl>
   </w:abstractNum>
-  <w:abstractNum w:abstractNumId="36" w15:restartNumberingAfterBreak="0">
+  <w:abstractNum w:abstractNumId="37" w15:restartNumberingAfterBreak="0">
     <w:nsid w:val="695C42A1"/>
     <w:multiLevelType w:val="hybridMultilevel"/>
     <w:tmpl w:val="B29A5CCA"/>
@@ -26314,7 +25757,7 @@
       </w:rPr>
     </w:lvl>
   </w:abstractNum>
-  <w:abstractNum w:abstractNumId="37" w15:restartNumberingAfterBreak="0">
+  <w:abstractNum w:abstractNumId="38" w15:restartNumberingAfterBreak="0">
     <w:nsid w:val="6B8D5411"/>
     <w:multiLevelType w:val="hybridMultilevel"/>
     <w:tmpl w:val="BBD2D9D8"/>
@@ -26403,7 +25846,7 @@
       </w:pPr>
     </w:lvl>
   </w:abstractNum>
-  <w:abstractNum w:abstractNumId="38" w15:restartNumberingAfterBreak="0">
+  <w:abstractNum w:abstractNumId="39" w15:restartNumberingAfterBreak="0">
     <w:nsid w:val="6D010E3C"/>
     <w:multiLevelType w:val="hybridMultilevel"/>
     <w:tmpl w:val="8486A35C"/>
@@ -26535,7 +25978,7 @@
     <w:abstractNumId w:val="8"/>
   </w:num>
   <w:num w:numId="15">
-    <w:abstractNumId w:val="35"/>
+    <w:abstractNumId w:val="36"/>
   </w:num>
   <w:num w:numId="16">
     <w:abstractNumId w:val="31"/>
@@ -26544,7 +25987,7 @@
     <w:abstractNumId w:val="26"/>
   </w:num>
   <w:num w:numId="18">
-    <w:abstractNumId w:val="36"/>
+    <w:abstractNumId w:val="37"/>
   </w:num>
   <w:num w:numId="19">
     <w:abstractNumId w:val="6"/>
@@ -26577,7 +26020,7 @@
     <w:abstractNumId w:val="21"/>
   </w:num>
   <w:num w:numId="29">
-    <w:abstractNumId w:val="37"/>
+    <w:abstractNumId w:val="38"/>
   </w:num>
   <w:num w:numId="30">
     <w:abstractNumId w:val="20"/>
@@ -26607,10 +26050,13 @@
     <w:abstractNumId w:val="17"/>
   </w:num>
   <w:num w:numId="39">
-    <w:abstractNumId w:val="38"/>
+    <w:abstractNumId w:val="39"/>
   </w:num>
   <w:num w:numId="40">
     <w:abstractNumId w:val="24"/>
+  </w:num>
+  <w:num w:numId="41">
+    <w:abstractNumId w:val="35"/>
   </w:num>
   <w:numIdMacAtCleanup w:val="26"/>
 </w:numbering>
@@ -27106,7 +26552,6 @@
   <w:style w:type="character" w:default="1" w:styleId="Fuentedeprrafopredeter">
     <w:name w:val="Default Paragraph Font"/>
     <w:uiPriority w:val="1"/>
-    <w:semiHidden/>
     <w:unhideWhenUsed/>
   </w:style>
   <w:style w:type="table" w:default="1" w:styleId="Tablanormal">
@@ -28894,7 +28339,7 @@
 </file>
 
 <file path=customXml/itemProps1.xml><?xml version="1.0" encoding="utf-8"?>
-<ds:datastoreItem xmlns:ds="http://schemas.openxmlformats.org/officeDocument/2006/customXml" ds:itemID="{869E0548-D7E6-4742-8CA2-221BE2652F8B}">
+<ds:datastoreItem xmlns:ds="http://schemas.openxmlformats.org/officeDocument/2006/customXml" ds:itemID="{06901A9B-8D0C-49CD-B4F8-6645A69C834B}">
   <ds:schemaRefs>
     <ds:schemaRef ds:uri="http://schemas.openxmlformats.org/officeDocument/2006/bibliography"/>
   </ds:schemaRefs>

</xml_diff>

<commit_message>
Actualización de la ventana Mantenimiento de Aulas y su documentación
Se oculta el grid de aulas al editar un aula
</commit_message>
<xml_diff>
--- a/Documentación/Especificación de Requisitos Software.docx
+++ b/Documentación/Especificación de Requisitos Software.docx
@@ -16599,12 +16599,7 @@
         <w:t>Men</w:t>
       </w:r>
       <w:r>
-        <w:t xml:space="preserve">saje de confirmación de eliminación del </w:t>
-      </w:r>
-      <w:bookmarkStart w:id="54" w:name="_GoBack"/>
-      <w:bookmarkEnd w:id="54"/>
-      <w:r>
-        <w:t>aula.</w:t>
+        <w:t>saje de confirmación de eliminación del aula.</w:t>
       </w:r>
     </w:p>
     <w:p>
@@ -16673,8 +16668,8 @@
         <w:pStyle w:val="Descripcin"/>
         <w:jc w:val="center"/>
       </w:pPr>
-      <w:bookmarkStart w:id="55" w:name="_Toc40006917"/>
-      <w:bookmarkStart w:id="56" w:name="_Toc41669331"/>
+      <w:bookmarkStart w:id="54" w:name="_Toc40006917"/>
+      <w:bookmarkStart w:id="55" w:name="_Toc41669331"/>
       <w:r>
         <w:t xml:space="preserve">Ilustración </w:t>
       </w:r>
@@ -16692,8 +16687,8 @@
       <w:r>
         <w:t xml:space="preserve">Mantenimiento de Aulas – </w:t>
       </w:r>
+      <w:bookmarkEnd w:id="54"/>
       <w:bookmarkEnd w:id="55"/>
-      <w:bookmarkEnd w:id="56"/>
       <w:r>
         <w:t>Principal</w:t>
       </w:r>
@@ -16747,8 +16742,8 @@
         <w:pStyle w:val="Descripcin"/>
         <w:jc w:val="center"/>
       </w:pPr>
-      <w:bookmarkStart w:id="57" w:name="_Toc40006918"/>
-      <w:bookmarkStart w:id="58" w:name="_Toc41669332"/>
+      <w:bookmarkStart w:id="56" w:name="_Toc40006918"/>
+      <w:bookmarkStart w:id="57" w:name="_Toc41669332"/>
       <w:r>
         <w:t xml:space="preserve">Ilustración </w:t>
       </w:r>
@@ -16766,8 +16761,8 @@
       <w:r>
         <w:t xml:space="preserve">Mantenimiento de Aulas </w:t>
       </w:r>
+      <w:bookmarkEnd w:id="56"/>
       <w:bookmarkEnd w:id="57"/>
-      <w:bookmarkEnd w:id="58"/>
       <w:r>
         <w:t>– Listado de aulas de centro/departamento</w:t>
       </w:r>
@@ -16823,8 +16818,8 @@
         <w:pStyle w:val="Descripcin"/>
         <w:jc w:val="center"/>
       </w:pPr>
-      <w:bookmarkStart w:id="59" w:name="_Toc40006919"/>
-      <w:bookmarkStart w:id="60" w:name="_Toc41669333"/>
+      <w:bookmarkStart w:id="58" w:name="_Toc40006919"/>
+      <w:bookmarkStart w:id="59" w:name="_Toc41669333"/>
       <w:r>
         <w:t xml:space="preserve">Ilustración </w:t>
       </w:r>
@@ -16848,8 +16843,8 @@
       <w:r>
         <w:t xml:space="preserve">– </w:t>
       </w:r>
+      <w:bookmarkEnd w:id="58"/>
       <w:bookmarkEnd w:id="59"/>
-      <w:bookmarkEnd w:id="60"/>
       <w:r>
         <w:t>Añadir aula</w:t>
       </w:r>
@@ -16859,13 +16854,16 @@
         <w:keepNext/>
         <w:ind w:firstLine="0"/>
         <w:jc w:val="center"/>
+        <w:rPr>
+          <w:u w:val="single"/>
+        </w:rPr>
       </w:pPr>
       <w:r>
         <w:drawing>
-          <wp:inline distT="0" distB="0" distL="0" distR="0" wp14:anchorId="590CBBB4" wp14:editId="0C5255E9">
-            <wp:extent cx="5400040" cy="3573780"/>
-            <wp:effectExtent l="0" t="0" r="0" b="7620"/>
-            <wp:docPr id="31" name="Imagen 31"/>
+          <wp:inline distT="0" distB="0" distL="0" distR="0" wp14:anchorId="3B89D7C6" wp14:editId="6672050D">
+            <wp:extent cx="5400040" cy="3571875"/>
+            <wp:effectExtent l="0" t="0" r="0" b="9525"/>
+            <wp:docPr id="50" name="Imagen 50"/>
             <wp:cNvGraphicFramePr>
               <a:graphicFrameLocks xmlns:a="http://schemas.openxmlformats.org/drawingml/2006/main" noChangeAspect="1"/>
             </wp:cNvGraphicFramePr>
@@ -16885,7 +16883,7 @@
                   <pic:spPr>
                     <a:xfrm>
                       <a:off x="0" y="0"/>
-                      <a:ext cx="5400040" cy="3573780"/>
+                      <a:ext cx="5400040" cy="3571875"/>
                     </a:xfrm>
                     <a:prstGeom prst="rect">
                       <a:avLst/>
@@ -16897,6 +16895,8 @@
           </wp:inline>
         </w:drawing>
       </w:r>
+      <w:bookmarkStart w:id="60" w:name="_GoBack"/>
+      <w:bookmarkEnd w:id="60"/>
     </w:p>
     <w:p>
       <w:pPr>
@@ -28339,7 +28339,7 @@
 </file>
 
 <file path=customXml/itemProps1.xml><?xml version="1.0" encoding="utf-8"?>
-<ds:datastoreItem xmlns:ds="http://schemas.openxmlformats.org/officeDocument/2006/customXml" ds:itemID="{06901A9B-8D0C-49CD-B4F8-6645A69C834B}">
+<ds:datastoreItem xmlns:ds="http://schemas.openxmlformats.org/officeDocument/2006/customXml" ds:itemID="{F9E0F679-9149-4126-A647-568A1133E916}">
   <ds:schemaRefs>
     <ds:schemaRef ds:uri="http://schemas.openxmlformats.org/officeDocument/2006/bibliography"/>
   </ds:schemaRefs>

</xml_diff>

<commit_message>
Actualización Especificación Requisitos añadido requisito Administrar Aulas
Renombradas las imágenes de los prototipos de ventanas
</commit_message>
<xml_diff>
--- a/Documentación/Especificación de Requisitos Software.docx
+++ b/Documentación/Especificación de Requisitos Software.docx
@@ -3148,6 +3148,9 @@
         <w:ind w:firstLine="0"/>
       </w:pPr>
       <w:r>
+        <w:rPr>
+          <w:noProof/>
+        </w:rPr>
         <w:drawing>
           <wp:inline distT="0" distB="0" distL="0" distR="0" wp14:anchorId="2C14E791" wp14:editId="52CDB319">
             <wp:extent cx="5400040" cy="3756025"/>
@@ -3791,6 +3794,9 @@
         <w:jc w:val="center"/>
       </w:pPr>
       <w:r>
+        <w:rPr>
+          <w:noProof/>
+        </w:rPr>
         <w:drawing>
           <wp:inline distT="0" distB="0" distL="0" distR="0" wp14:anchorId="4BAFB877" wp14:editId="6A32733C">
             <wp:extent cx="847725" cy="261899"/>
@@ -4113,27 +4119,14 @@
       <w:r>
         <w:t xml:space="preserve">Ilustración </w:t>
       </w:r>
-      <w:r>
-        <w:fldChar w:fldCharType="begin"/>
-      </w:r>
-      <w:r>
-        <w:instrText xml:space="preserve"> SEQ Ilustración \* ARABIC </w:instrText>
-      </w:r>
-      <w:r>
-        <w:fldChar w:fldCharType="separate"/>
-      </w:r>
-      <w:r>
-        <w:rPr>
-          <w:noProof/>
-        </w:rPr>
-        <w:t>3</w:t>
-      </w:r>
-      <w:r>
-        <w:rPr>
-          <w:noProof/>
-        </w:rPr>
-        <w:fldChar w:fldCharType="end"/>
-      </w:r>
+      <w:fldSimple w:instr=" SEQ Ilustración \* ARABIC ">
+        <w:r>
+          <w:rPr>
+            <w:noProof/>
+          </w:rPr>
+          <w:t>3</w:t>
+        </w:r>
+      </w:fldSimple>
       <w:r>
         <w:t xml:space="preserve"> Ventana de </w:t>
       </w:r>
@@ -4385,10 +4378,7 @@
               <w:cnfStyle w:val="000000000000" w:firstRow="0" w:lastRow="0" w:firstColumn="0" w:lastColumn="0" w:oddVBand="0" w:evenVBand="0" w:oddHBand="0" w:evenHBand="0" w:firstRowFirstColumn="0" w:firstRowLastColumn="0" w:lastRowFirstColumn="0" w:lastRowLastColumn="0"/>
             </w:pPr>
             <w:r>
-              <w:t xml:space="preserve">Campo </w:t>
-            </w:r>
-            <w:r>
-              <w:t>en el que se introduce la contraseña del usuario</w:t>
+              <w:t>Campo en el que se introduce la contraseña del usuario</w:t>
             </w:r>
           </w:p>
         </w:tc>
@@ -13671,10 +13661,7 @@
         </w:numPr>
       </w:pPr>
       <w:r>
-        <w:t>Centro o departamento que ha registrado la reserva (Registrada por).</w:t>
-      </w:r>
-      <w:r>
-        <w:t xml:space="preserve"> </w:t>
+        <w:t xml:space="preserve">Centro o departamento que ha registrado la reserva (Registrada por). </w:t>
       </w:r>
     </w:p>
     <w:p>
@@ -13761,10 +13748,7 @@
         <w:t>No se han realizado operaciones con las reservas en esas fechas</w:t>
       </w:r>
       <w:r>
-        <w:t>”.</w:t>
-      </w:r>
-      <w:r>
-        <w:t xml:space="preserve"> </w:t>
+        <w:t xml:space="preserve">”. </w:t>
       </w:r>
     </w:p>
     <w:p>
@@ -13975,8 +13959,6 @@
       <w:r>
         <w:t>h</w:t>
       </w:r>
-      <w:bookmarkStart w:id="40" w:name="_GoBack"/>
-      <w:bookmarkEnd w:id="40"/>
       <w:r>
         <w:t>asta”.</w:t>
       </w:r>
@@ -14015,6 +13997,9 @@
         <w:ind w:firstLine="0"/>
       </w:pPr>
       <w:r>
+        <w:rPr>
+          <w:noProof/>
+        </w:rPr>
         <w:drawing>
           <wp:inline distT="0" distB="0" distL="0" distR="0" wp14:anchorId="4E6A06FF" wp14:editId="09C404CC">
             <wp:extent cx="5400040" cy="3575685"/>
@@ -14057,8 +14042,8 @@
         <w:pStyle w:val="Descripcin"/>
         <w:jc w:val="center"/>
       </w:pPr>
-      <w:bookmarkStart w:id="41" w:name="_Toc40006910"/>
-      <w:bookmarkStart w:id="42" w:name="_Toc41669324"/>
+      <w:bookmarkStart w:id="40" w:name="_Toc40006910"/>
+      <w:bookmarkStart w:id="41" w:name="_Toc41669324"/>
       <w:r>
         <w:t xml:space="preserve">Ilustración </w:t>
       </w:r>
@@ -14073,8 +14058,8 @@
       <w:r>
         <w:t xml:space="preserve"> Histórico de Reservas</w:t>
       </w:r>
+      <w:bookmarkEnd w:id="40"/>
       <w:bookmarkEnd w:id="41"/>
-      <w:bookmarkEnd w:id="42"/>
     </w:p>
     <w:p>
       <w:pPr>
@@ -14278,16 +14263,7 @@
               <w:t>Campo de selección única</w:t>
             </w:r>
             <w:r>
-              <w:t xml:space="preserve"> </w:t>
-            </w:r>
-            <w:r>
-              <w:t xml:space="preserve">para indicar la fecha </w:t>
-            </w:r>
-            <w:r>
-              <w:t>hasta</w:t>
-            </w:r>
-            <w:r>
-              <w:t xml:space="preserve"> la que filtrar</w:t>
+              <w:t xml:space="preserve"> para indicar la fecha hasta la que filtrar</w:t>
             </w:r>
           </w:p>
         </w:tc>
@@ -14320,7 +14296,7 @@
       <w:pPr>
         <w:pStyle w:val="Ttulo2"/>
       </w:pPr>
-      <w:bookmarkStart w:id="43" w:name="_Toc41669374"/>
+      <w:bookmarkStart w:id="42" w:name="_Toc41669374"/>
       <w:r>
         <w:t>Administrar</w:t>
       </w:r>
@@ -14333,7 +14309,7 @@
       <w:r>
         <w:t>Departamentos</w:t>
       </w:r>
-      <w:bookmarkEnd w:id="43"/>
+      <w:bookmarkEnd w:id="42"/>
     </w:p>
     <w:p>
       <w:pPr>
@@ -14633,25 +14609,7 @@
         <w:t>añadir</w:t>
       </w:r>
       <w:r>
-        <w:t xml:space="preserve"> </w:t>
-      </w:r>
-      <w:r>
-        <w:t>centros</w:t>
-      </w:r>
-      <w:r>
-        <w:t xml:space="preserve"> pulsando en el botón “Añadir </w:t>
-      </w:r>
-      <w:r>
-        <w:t>centro</w:t>
-      </w:r>
-      <w:r>
-        <w:t>”</w:t>
-      </w:r>
-      <w:r>
-        <w:t xml:space="preserve"> o departamentos pulsando en “Añadir departamento”</w:t>
-      </w:r>
-      <w:r>
-        <w:t xml:space="preserve">. </w:t>
+        <w:t xml:space="preserve"> centros pulsando en el botón “Añadir centro” o departamentos pulsando en “Añadir departamento”. </w:t>
       </w:r>
     </w:p>
     <w:p>
@@ -14675,13 +14633,7 @@
         </w:numPr>
       </w:pPr>
       <w:r>
-        <w:t xml:space="preserve">Se registra el </w:t>
-      </w:r>
-      <w:r>
-        <w:t>centro/departamento</w:t>
-      </w:r>
-      <w:r>
-        <w:t xml:space="preserve"> en el sistema al clicar en el botón “Guardar” o se pueden descartar los cambios clicando en el botón “Cancelar”.  </w:t>
+        <w:t xml:space="preserve">Se registra el centro/departamento en el sistema al clicar en el botón “Guardar” o se pueden descartar los cambios clicando en el botón “Cancelar”.  </w:t>
       </w:r>
     </w:p>
     <w:p>
@@ -14715,36 +14667,17 @@
         <w:t>modificar</w:t>
       </w:r>
       <w:r>
-        <w:t xml:space="preserve"> la información de un </w:t>
-      </w:r>
-      <w:r>
-        <w:t>centro/departamento</w:t>
-      </w:r>
-      <w:r>
-        <w:t xml:space="preserve"> o </w:t>
+        <w:t xml:space="preserve"> la información de un centro/departamento o </w:t>
       </w:r>
       <w:r>
         <w:rPr>
           <w:b/>
           <w:bCs/>
         </w:rPr>
-        <w:t>eliminarl</w:t>
-      </w:r>
-      <w:r>
-        <w:rPr>
-          <w:b/>
-          <w:bCs/>
-        </w:rPr>
-        <w:t>o</w:t>
-      </w:r>
-      <w:r>
-        <w:t xml:space="preserve"> clicando en la fila correspondiente a dicho </w:t>
-      </w:r>
-      <w:r>
-        <w:t>centro/departamento</w:t>
-      </w:r>
-      <w:r>
-        <w:t>.</w:t>
+        <w:t>eliminarlo</w:t>
+      </w:r>
+      <w:r>
+        <w:t xml:space="preserve"> clicando en la fila correspondiente a dicho centro/departamento.</w:t>
       </w:r>
     </w:p>
     <w:p>
@@ -14955,10 +14888,7 @@
         <w:t>Men</w:t>
       </w:r>
       <w:r>
-        <w:t xml:space="preserve">saje de confirmación de eliminación del </w:t>
-      </w:r>
-      <w:r>
-        <w:t>centro/departamento.</w:t>
+        <w:t>saje de confirmación de eliminación del centro/departamento.</w:t>
       </w:r>
     </w:p>
     <w:p>
@@ -14986,10 +14916,10 @@
       <w:r>
         <w:lastRenderedPageBreak/>
         <w:drawing>
-          <wp:inline distT="0" distB="0" distL="0" distR="0" wp14:anchorId="35263008" wp14:editId="466436C7">
-            <wp:extent cx="5400040" cy="3601720"/>
-            <wp:effectExtent l="0" t="0" r="0" b="0"/>
-            <wp:docPr id="4" name="Imagen 4"/>
+          <wp:inline distT="0" distB="0" distL="0" distR="0" wp14:anchorId="4796F820" wp14:editId="6E4EB16E">
+            <wp:extent cx="5400040" cy="3594735"/>
+            <wp:effectExtent l="0" t="0" r="0" b="5715"/>
+            <wp:docPr id="2" name="Imagen 2"/>
             <wp:cNvGraphicFramePr>
               <a:graphicFrameLocks xmlns:a="http://schemas.openxmlformats.org/drawingml/2006/main" noChangeAspect="1"/>
             </wp:cNvGraphicFramePr>
@@ -15009,7 +14939,7 @@
                   <pic:spPr>
                     <a:xfrm>
                       <a:off x="0" y="0"/>
-                      <a:ext cx="5400040" cy="3601720"/>
+                      <a:ext cx="5400040" cy="3594735"/>
                     </a:xfrm>
                     <a:prstGeom prst="rect">
                       <a:avLst/>
@@ -15027,7 +14957,7 @@
         <w:pStyle w:val="Descripcin"/>
         <w:jc w:val="center"/>
       </w:pPr>
-      <w:bookmarkStart w:id="44" w:name="_Toc41669326"/>
+      <w:bookmarkStart w:id="43" w:name="_Toc41669326"/>
       <w:r>
         <w:t xml:space="preserve">Ilustración </w:t>
       </w:r>
@@ -15045,7 +14975,7 @@
       <w:r>
         <w:t>Mantenimiento de Centros y Departamentos</w:t>
       </w:r>
-      <w:bookmarkEnd w:id="44"/>
+      <w:bookmarkEnd w:id="43"/>
     </w:p>
     <w:p>
       <w:pPr>
@@ -15055,10 +14985,10 @@
       </w:pPr>
       <w:r>
         <w:drawing>
-          <wp:inline distT="0" distB="0" distL="0" distR="0" wp14:anchorId="3A20D129" wp14:editId="3352CDBD">
-            <wp:extent cx="5400040" cy="3580765"/>
-            <wp:effectExtent l="0" t="0" r="0" b="635"/>
-            <wp:docPr id="5" name="Imagen 5"/>
+          <wp:inline distT="0" distB="0" distL="0" distR="0" wp14:anchorId="182E9DB2" wp14:editId="4F647A26">
+            <wp:extent cx="5400040" cy="3606800"/>
+            <wp:effectExtent l="0" t="0" r="0" b="0"/>
+            <wp:docPr id="8" name="Imagen 8"/>
             <wp:cNvGraphicFramePr>
               <a:graphicFrameLocks xmlns:a="http://schemas.openxmlformats.org/drawingml/2006/main" noChangeAspect="1"/>
             </wp:cNvGraphicFramePr>
@@ -15078,7 +15008,7 @@
                   <pic:spPr>
                     <a:xfrm>
                       <a:off x="0" y="0"/>
-                      <a:ext cx="5400040" cy="3580765"/>
+                      <a:ext cx="5400040" cy="3606800"/>
                     </a:xfrm>
                     <a:prstGeom prst="rect">
                       <a:avLst/>
@@ -15096,7 +15026,6 @@
         <w:pStyle w:val="Descripcin"/>
         <w:jc w:val="center"/>
       </w:pPr>
-      <w:bookmarkStart w:id="45" w:name="_Toc41669327"/>
       <w:r>
         <w:t xml:space="preserve">Ilustración </w:t>
       </w:r>
@@ -15105,20 +15034,20 @@
           <w:rPr>
             <w:noProof/>
           </w:rPr>
-          <w:t>31</w:t>
+          <w:t>32</w:t>
         </w:r>
       </w:fldSimple>
       <w:r>
-        <w:t xml:space="preserve"> </w:t>
-      </w:r>
-      <w:r>
-        <w:t>Mantenimiento de Centros y Departamentos</w:t>
-      </w:r>
-      <w:r>
-        <w:t xml:space="preserve"> – Editar</w:t>
-      </w:r>
-      <w:bookmarkEnd w:id="45"/>
-    </w:p>
+        <w:t xml:space="preserve"> Man</w:t>
+      </w:r>
+      <w:r>
+        <w:rPr>
+          <w:noProof/>
+        </w:rPr>
+        <w:t>tenimiento de Centros y Departamentos - Añadir centro/departamento</w:t>
+      </w:r>
+    </w:p>
+    <w:p/>
     <w:p>
       <w:pPr>
         <w:keepNext/>
@@ -15128,10 +15057,10 @@
       <w:r>
         <w:lastRenderedPageBreak/>
         <w:drawing>
-          <wp:inline distT="0" distB="0" distL="0" distR="0" wp14:anchorId="3C98E3E0" wp14:editId="6E72F6F3">
-            <wp:extent cx="5400040" cy="3601720"/>
+          <wp:inline distT="0" distB="0" distL="0" distR="0" wp14:anchorId="12C29160" wp14:editId="572BE2E2">
+            <wp:extent cx="5400040" cy="3583940"/>
             <wp:effectExtent l="0" t="0" r="0" b="0"/>
-            <wp:docPr id="31" name="Imagen 31"/>
+            <wp:docPr id="3" name="Imagen 3"/>
             <wp:cNvGraphicFramePr>
               <a:graphicFrameLocks xmlns:a="http://schemas.openxmlformats.org/drawingml/2006/main" noChangeAspect="1"/>
             </wp:cNvGraphicFramePr>
@@ -15151,7 +15080,7 @@
                   <pic:spPr>
                     <a:xfrm>
                       <a:off x="0" y="0"/>
-                      <a:ext cx="5400040" cy="3601720"/>
+                      <a:ext cx="5400040" cy="3583940"/>
                     </a:xfrm>
                     <a:prstGeom prst="rect">
                       <a:avLst/>
@@ -15169,6 +15098,7 @@
         <w:pStyle w:val="Descripcin"/>
         <w:jc w:val="center"/>
       </w:pPr>
+      <w:bookmarkStart w:id="44" w:name="_Toc41669327"/>
       <w:r>
         <w:t xml:space="preserve">Ilustración </w:t>
       </w:r>
@@ -15177,17 +15107,21 @@
           <w:rPr>
             <w:noProof/>
           </w:rPr>
-          <w:t>32</w:t>
+          <w:t>31</w:t>
         </w:r>
       </w:fldSimple>
       <w:r>
-        <w:t xml:space="preserve"> Man</w:t>
-      </w:r>
-      <w:r>
-        <w:rPr>
-          <w:noProof/>
-        </w:rPr>
-        <w:t>tenimiento de Centros y Departamentos - Añadir centro/departamento</w:t>
+        <w:t xml:space="preserve"> </w:t>
+      </w:r>
+      <w:r>
+        <w:t>Mantenimiento de Centros y Departamentos</w:t>
+      </w:r>
+      <w:r>
+        <w:t xml:space="preserve"> – Editar</w:t>
+      </w:r>
+      <w:bookmarkEnd w:id="44"/>
+      <w:r>
+        <w:t>/Eliminar centro/departamento</w:t>
       </w:r>
     </w:p>
     <w:p>
@@ -15197,6 +15131,9 @@
         <w:jc w:val="center"/>
       </w:pPr>
       <w:r>
+        <w:rPr>
+          <w:noProof/>
+        </w:rPr>
         <w:drawing>
           <wp:inline distT="0" distB="0" distL="0" distR="0" wp14:anchorId="5188A657" wp14:editId="16562EFA">
             <wp:extent cx="5400040" cy="601980"/>
@@ -15239,7 +15176,7 @@
         <w:pStyle w:val="Descripcin"/>
         <w:jc w:val="center"/>
       </w:pPr>
-      <w:bookmarkStart w:id="46" w:name="_Toc41669330"/>
+      <w:bookmarkStart w:id="45" w:name="_Toc41669330"/>
       <w:r>
         <w:t xml:space="preserve">Ilustración </w:t>
       </w:r>
@@ -15257,7 +15194,7 @@
       <w:r>
         <w:t xml:space="preserve">Mantenimiento de Centros y Departamentos – </w:t>
       </w:r>
-      <w:bookmarkEnd w:id="46"/>
+      <w:bookmarkEnd w:id="45"/>
       <w:r>
         <w:t>Confirmación eliminación</w:t>
       </w:r>
@@ -15570,14 +15507,14 @@
       <w:pPr>
         <w:pStyle w:val="Ttulo2"/>
       </w:pPr>
-      <w:bookmarkStart w:id="47" w:name="_Toc41669375"/>
+      <w:bookmarkStart w:id="46" w:name="_Toc41669375"/>
       <w:r>
         <w:t xml:space="preserve">Administrar </w:t>
       </w:r>
       <w:r>
         <w:t>Aulas</w:t>
       </w:r>
-      <w:bookmarkEnd w:id="47"/>
+      <w:bookmarkEnd w:id="46"/>
     </w:p>
     <w:p>
       <w:pPr>
@@ -16352,15 +16289,12 @@
         <w:jc w:val="center"/>
       </w:pPr>
       <w:r>
-        <w:rPr>
-          <w:noProof/>
-        </w:rPr>
         <w:lastRenderedPageBreak/>
         <w:drawing>
-          <wp:inline distT="0" distB="0" distL="0" distR="0" wp14:anchorId="185A799F" wp14:editId="5757E377">
+          <wp:inline distT="0" distB="0" distL="0" distR="0" wp14:anchorId="6007E46A" wp14:editId="7D779FE6">
             <wp:extent cx="5400040" cy="3599815"/>
             <wp:effectExtent l="0" t="0" r="0" b="635"/>
-            <wp:docPr id="21" name="Imagen 21"/>
+            <wp:docPr id="10" name="Imagen 10"/>
             <wp:cNvGraphicFramePr>
               <a:graphicFrameLocks xmlns:a="http://schemas.openxmlformats.org/drawingml/2006/main" noChangeAspect="1"/>
             </wp:cNvGraphicFramePr>
@@ -16398,8 +16332,8 @@
         <w:pStyle w:val="Descripcin"/>
         <w:jc w:val="center"/>
       </w:pPr>
-      <w:bookmarkStart w:id="48" w:name="_Toc40006917"/>
-      <w:bookmarkStart w:id="49" w:name="_Toc41669331"/>
+      <w:bookmarkStart w:id="47" w:name="_Toc40006917"/>
+      <w:bookmarkStart w:id="48" w:name="_Toc41669331"/>
       <w:r>
         <w:t xml:space="preserve">Ilustración </w:t>
       </w:r>
@@ -16417,8 +16351,8 @@
       <w:r>
         <w:t xml:space="preserve">Mantenimiento de Aulas – </w:t>
       </w:r>
+      <w:bookmarkEnd w:id="47"/>
       <w:bookmarkEnd w:id="48"/>
-      <w:bookmarkEnd w:id="49"/>
       <w:r>
         <w:t>Principal</w:t>
       </w:r>
@@ -16431,10 +16365,10 @@
       </w:pPr>
       <w:r>
         <w:drawing>
-          <wp:inline distT="0" distB="0" distL="0" distR="0" wp14:anchorId="73D3BBC1" wp14:editId="048DCB3D">
-            <wp:extent cx="5400040" cy="3582035"/>
-            <wp:effectExtent l="0" t="0" r="0" b="0"/>
-            <wp:docPr id="33" name="Imagen 33"/>
+          <wp:inline distT="0" distB="0" distL="0" distR="0" wp14:anchorId="0B623707" wp14:editId="5841443F">
+            <wp:extent cx="5400040" cy="3594735"/>
+            <wp:effectExtent l="0" t="0" r="0" b="5715"/>
+            <wp:docPr id="12" name="Imagen 12"/>
             <wp:cNvGraphicFramePr>
               <a:graphicFrameLocks xmlns:a="http://schemas.openxmlformats.org/drawingml/2006/main" noChangeAspect="1"/>
             </wp:cNvGraphicFramePr>
@@ -16454,7 +16388,7 @@
                   <pic:spPr>
                     <a:xfrm>
                       <a:off x="0" y="0"/>
-                      <a:ext cx="5400040" cy="3582035"/>
+                      <a:ext cx="5400040" cy="3594735"/>
                     </a:xfrm>
                     <a:prstGeom prst="rect">
                       <a:avLst/>
@@ -16472,8 +16406,8 @@
         <w:pStyle w:val="Descripcin"/>
         <w:jc w:val="center"/>
       </w:pPr>
-      <w:bookmarkStart w:id="50" w:name="_Toc40006918"/>
-      <w:bookmarkStart w:id="51" w:name="_Toc41669332"/>
+      <w:bookmarkStart w:id="49" w:name="_Toc40006918"/>
+      <w:bookmarkStart w:id="50" w:name="_Toc41669332"/>
       <w:r>
         <w:t xml:space="preserve">Ilustración </w:t>
       </w:r>
@@ -16491,8 +16425,8 @@
       <w:r>
         <w:t xml:space="preserve">Mantenimiento de Aulas </w:t>
       </w:r>
+      <w:bookmarkEnd w:id="49"/>
       <w:bookmarkEnd w:id="50"/>
-      <w:bookmarkEnd w:id="51"/>
       <w:r>
         <w:t>– Listado de aulas de centro/departamento</w:t>
       </w:r>
@@ -16505,15 +16439,12 @@
         <w:jc w:val="center"/>
       </w:pPr>
       <w:r>
-        <w:rPr>
-          <w:noProof/>
-        </w:rPr>
         <w:lastRenderedPageBreak/>
         <w:drawing>
-          <wp:inline distT="0" distB="0" distL="0" distR="0" wp14:anchorId="58D69762" wp14:editId="571D7AB6">
-            <wp:extent cx="5400040" cy="3592830"/>
-            <wp:effectExtent l="0" t="0" r="0" b="7620"/>
-            <wp:docPr id="27" name="Imagen 27"/>
+          <wp:inline distT="0" distB="0" distL="0" distR="0" wp14:anchorId="75A237F0" wp14:editId="18E69ECF">
+            <wp:extent cx="5400040" cy="3576955"/>
+            <wp:effectExtent l="0" t="0" r="0" b="4445"/>
+            <wp:docPr id="17" name="Imagen 17"/>
             <wp:cNvGraphicFramePr>
               <a:graphicFrameLocks xmlns:a="http://schemas.openxmlformats.org/drawingml/2006/main" noChangeAspect="1"/>
             </wp:cNvGraphicFramePr>
@@ -16533,7 +16464,7 @@
                   <pic:spPr>
                     <a:xfrm>
                       <a:off x="0" y="0"/>
-                      <a:ext cx="5400040" cy="3592830"/>
+                      <a:ext cx="5400040" cy="3576955"/>
                     </a:xfrm>
                     <a:prstGeom prst="rect">
                       <a:avLst/>
@@ -16551,8 +16482,8 @@
         <w:pStyle w:val="Descripcin"/>
         <w:jc w:val="center"/>
       </w:pPr>
-      <w:bookmarkStart w:id="52" w:name="_Toc40006919"/>
-      <w:bookmarkStart w:id="53" w:name="_Toc41669333"/>
+      <w:bookmarkStart w:id="51" w:name="_Toc40006919"/>
+      <w:bookmarkStart w:id="52" w:name="_Toc41669333"/>
       <w:r>
         <w:t xml:space="preserve">Ilustración </w:t>
       </w:r>
@@ -16576,8 +16507,8 @@
       <w:r>
         <w:t xml:space="preserve">– </w:t>
       </w:r>
+      <w:bookmarkEnd w:id="51"/>
       <w:bookmarkEnd w:id="52"/>
-      <w:bookmarkEnd w:id="53"/>
       <w:r>
         <w:t>Añadir aula</w:t>
       </w:r>
@@ -16585,7 +16516,7 @@
     <w:p>
       <w:pPr>
         <w:keepNext/>
-        <w:ind w:firstLine="0"/>
+        <w:ind w:left="708" w:hanging="708"/>
         <w:jc w:val="center"/>
         <w:rPr>
           <w:u w:val="single"/>
@@ -16593,13 +16524,13 @@
       </w:pPr>
       <w:r>
         <w:rPr>
-          <w:noProof/>
+          <w:u w:val="single"/>
         </w:rPr>
         <w:drawing>
-          <wp:inline distT="0" distB="0" distL="0" distR="0" wp14:anchorId="3B89D7C6" wp14:editId="6672050D">
-            <wp:extent cx="5400040" cy="3571875"/>
-            <wp:effectExtent l="0" t="0" r="0" b="9525"/>
-            <wp:docPr id="50" name="Imagen 50"/>
+          <wp:inline distT="0" distB="0" distL="0" distR="0" wp14:anchorId="35C97CD4" wp14:editId="351CF798">
+            <wp:extent cx="5400040" cy="3580765"/>
+            <wp:effectExtent l="0" t="0" r="0" b="635"/>
+            <wp:docPr id="18" name="Imagen 18"/>
             <wp:cNvGraphicFramePr>
               <a:graphicFrameLocks xmlns:a="http://schemas.openxmlformats.org/drawingml/2006/main" noChangeAspect="1"/>
             </wp:cNvGraphicFramePr>
@@ -16619,7 +16550,7 @@
                   <pic:spPr>
                     <a:xfrm>
                       <a:off x="0" y="0"/>
-                      <a:ext cx="5400040" cy="3571875"/>
+                      <a:ext cx="5400040" cy="3580765"/>
                     </a:xfrm>
                     <a:prstGeom prst="rect">
                       <a:avLst/>
@@ -16637,7 +16568,7 @@
         <w:pStyle w:val="Descripcin"/>
         <w:jc w:val="center"/>
       </w:pPr>
-      <w:bookmarkStart w:id="54" w:name="_Toc41669340"/>
+      <w:bookmarkStart w:id="53" w:name="_Toc41669340"/>
       <w:r>
         <w:t xml:space="preserve">Ilustración </w:t>
       </w:r>
@@ -16661,7 +16592,7 @@
       <w:r>
         <w:t xml:space="preserve"> </w:t>
       </w:r>
-      <w:bookmarkEnd w:id="54"/>
+      <w:bookmarkEnd w:id="53"/>
       <w:r>
         <w:t>Editar/Eliminar aula</w:t>
       </w:r>
@@ -17156,10 +17087,7 @@
               <w:cnfStyle w:val="000000000000" w:firstRow="0" w:lastRow="0" w:firstColumn="0" w:lastColumn="0" w:oddVBand="0" w:evenVBand="0" w:oddHBand="0" w:evenHBand="0" w:firstRowFirstColumn="0" w:firstRowLastColumn="0" w:lastRowFirstColumn="0" w:lastRowLastColumn="0"/>
             </w:pPr>
             <w:r>
-              <w:t xml:space="preserve">Campo de selección única para indicar el </w:t>
-            </w:r>
-            <w:r>
-              <w:t>centro o departamento propietario del aula</w:t>
+              <w:t>Campo de selección única para indicar el centro o departamento propietario del aula</w:t>
             </w:r>
           </w:p>
         </w:tc>
@@ -17190,10 +17118,1624 @@
     </w:p>
     <w:p>
       <w:pPr>
+        <w:pStyle w:val="Ttulo2"/>
+      </w:pPr>
+      <w:r>
+        <w:t xml:space="preserve">Administrar </w:t>
+      </w:r>
+      <w:r>
+        <w:t>Usuarios</w:t>
+      </w:r>
+    </w:p>
+    <w:p>
+      <w:pPr>
+        <w:pStyle w:val="Prrafo"/>
+      </w:pPr>
+      <w:r>
+        <w:rPr>
+          <w:b/>
+          <w:bCs/>
+        </w:rPr>
+        <w:t>Descripción</w:t>
+      </w:r>
+      <w:r>
+        <w:t xml:space="preserve">: el sistema debe permitir al administrador dar de alta, modificar y dar de baja </w:t>
+      </w:r>
+      <w:r>
+        <w:t>los usuarios</w:t>
+      </w:r>
+      <w:r>
+        <w:t>.</w:t>
+      </w:r>
+    </w:p>
+    <w:p>
+      <w:pPr>
+        <w:pStyle w:val="Prrafo"/>
+      </w:pPr>
+      <w:r>
+        <w:rPr>
+          <w:b/>
+          <w:bCs/>
+        </w:rPr>
+        <w:t>Prioridad</w:t>
+      </w:r>
+      <w:r>
+        <w:t>: baja.</w:t>
+      </w:r>
+    </w:p>
+    <w:p>
+      <w:pPr>
+        <w:pStyle w:val="Prrafo"/>
+      </w:pPr>
+      <w:r>
+        <w:rPr>
+          <w:b/>
+          <w:bCs/>
+        </w:rPr>
+        <w:t>Precondiciones</w:t>
+      </w:r>
+      <w:r>
+        <w:t>: haber accedido como administrador.</w:t>
+      </w:r>
+    </w:p>
+    <w:p>
+      <w:pPr>
+        <w:pStyle w:val="Prrafo"/>
+      </w:pPr>
+      <w:r>
+        <w:rPr>
+          <w:b/>
+          <w:bCs/>
+        </w:rPr>
+        <w:t>Entradas</w:t>
+      </w:r>
+      <w:r>
+        <w:t xml:space="preserve">: </w:t>
+      </w:r>
+    </w:p>
+    <w:p>
+      <w:pPr>
+        <w:pStyle w:val="Prrafo"/>
+        <w:numPr>
+          <w:ilvl w:val="0"/>
+          <w:numId w:val="24"/>
+        </w:numPr>
+        <w:rPr>
+          <w:sz w:val="18"/>
+          <w:szCs w:val="20"/>
+        </w:rPr>
+      </w:pPr>
+      <w:r>
+        <w:t>Nombre del usuario.</w:t>
+      </w:r>
+    </w:p>
+    <w:p>
+      <w:pPr>
+        <w:pStyle w:val="Prrafo"/>
+        <w:numPr>
+          <w:ilvl w:val="0"/>
+          <w:numId w:val="24"/>
+        </w:numPr>
+        <w:rPr>
+          <w:sz w:val="18"/>
+          <w:szCs w:val="20"/>
+        </w:rPr>
+      </w:pPr>
+      <w:r>
+        <w:t>Apellidos del usuario.</w:t>
+      </w:r>
+    </w:p>
+    <w:p>
+      <w:pPr>
+        <w:pStyle w:val="Prrafo"/>
+        <w:numPr>
+          <w:ilvl w:val="0"/>
+          <w:numId w:val="24"/>
+        </w:numPr>
+        <w:rPr>
+          <w:sz w:val="18"/>
+          <w:szCs w:val="20"/>
+        </w:rPr>
+      </w:pPr>
+      <w:r>
+        <w:t>Correo del usuario.</w:t>
+      </w:r>
+    </w:p>
+    <w:p>
+      <w:pPr>
+        <w:pStyle w:val="Prrafo"/>
+        <w:numPr>
+          <w:ilvl w:val="0"/>
+          <w:numId w:val="24"/>
+        </w:numPr>
+        <w:rPr>
+          <w:sz w:val="18"/>
+          <w:szCs w:val="20"/>
+        </w:rPr>
+      </w:pPr>
+      <w:r>
+        <w:t>Contraseña.</w:t>
+      </w:r>
+    </w:p>
+    <w:p>
+      <w:pPr>
+        <w:pStyle w:val="Prrafo"/>
+        <w:numPr>
+          <w:ilvl w:val="0"/>
+          <w:numId w:val="24"/>
+        </w:numPr>
+        <w:rPr>
+          <w:sz w:val="18"/>
+          <w:szCs w:val="20"/>
+        </w:rPr>
+      </w:pPr>
+      <w:r>
+        <w:t>Teléfono del usuario.</w:t>
+      </w:r>
+    </w:p>
+    <w:p>
+      <w:pPr>
+        <w:pStyle w:val="Prrafo"/>
+        <w:numPr>
+          <w:ilvl w:val="0"/>
+          <w:numId w:val="24"/>
+        </w:numPr>
+        <w:rPr>
+          <w:sz w:val="18"/>
+          <w:szCs w:val="20"/>
+        </w:rPr>
+      </w:pPr>
+      <w:r>
+        <w:t>Rol del usuario (administrador o responsable).</w:t>
+      </w:r>
+    </w:p>
+    <w:p>
+      <w:pPr>
+        <w:pStyle w:val="Prrafo"/>
+      </w:pPr>
+      <w:r>
+        <w:rPr>
+          <w:b/>
+          <w:bCs/>
+        </w:rPr>
+        <w:t>Flujo básico</w:t>
+      </w:r>
+      <w:r>
+        <w:t xml:space="preserve">: </w:t>
+      </w:r>
+    </w:p>
+    <w:p>
+      <w:pPr>
+        <w:pStyle w:val="Prrafo"/>
+        <w:numPr>
+          <w:ilvl w:val="0"/>
+          <w:numId w:val="45"/>
+        </w:numPr>
+      </w:pPr>
+      <w:r>
+        <w:t xml:space="preserve">Se selecciona la opción “Mantenimiento de </w:t>
+      </w:r>
+      <w:r>
+        <w:t>Usuarios</w:t>
+      </w:r>
+      <w:r>
+        <w:t>” del menú lateral.</w:t>
+      </w:r>
+    </w:p>
+    <w:p>
+      <w:pPr>
+        <w:pStyle w:val="Prrafo"/>
+        <w:numPr>
+          <w:ilvl w:val="0"/>
+          <w:numId w:val="45"/>
+        </w:numPr>
+      </w:pPr>
+      <w:r>
+        <w:t>El sistema muestra el listado con l</w:t>
+      </w:r>
+      <w:r>
+        <w:t>os usuarios</w:t>
+      </w:r>
+      <w:r>
+        <w:t xml:space="preserve"> en una table</w:t>
+      </w:r>
+      <w:r>
+        <w:t>. Para cada elemento de la tabla se muestra:</w:t>
+      </w:r>
+    </w:p>
+    <w:p>
+      <w:pPr>
+        <w:pStyle w:val="Prrafo"/>
+        <w:numPr>
+          <w:ilvl w:val="0"/>
+          <w:numId w:val="18"/>
+        </w:numPr>
+      </w:pPr>
+      <w:r>
+        <w:t xml:space="preserve">Nombre </w:t>
+      </w:r>
+      <w:r>
+        <w:t>y apellidos</w:t>
+      </w:r>
+      <w:r>
+        <w:t>.</w:t>
+      </w:r>
+    </w:p>
+    <w:p>
+      <w:pPr>
+        <w:pStyle w:val="Prrafo"/>
+        <w:numPr>
+          <w:ilvl w:val="0"/>
+          <w:numId w:val="18"/>
+        </w:numPr>
+      </w:pPr>
+      <w:r>
+        <w:t>C</w:t>
+      </w:r>
+      <w:r>
+        <w:t>orreo.</w:t>
+      </w:r>
+    </w:p>
+    <w:p>
+      <w:pPr>
+        <w:pStyle w:val="Prrafo"/>
+        <w:numPr>
+          <w:ilvl w:val="0"/>
+          <w:numId w:val="18"/>
+        </w:numPr>
+      </w:pPr>
+      <w:r>
+        <w:t>Teléfono.</w:t>
+      </w:r>
+    </w:p>
+    <w:p>
+      <w:pPr>
+        <w:pStyle w:val="Prrafo"/>
+        <w:numPr>
+          <w:ilvl w:val="0"/>
+          <w:numId w:val="18"/>
+        </w:numPr>
+      </w:pPr>
+      <w:r>
+        <w:t xml:space="preserve">Rol. </w:t>
+      </w:r>
+    </w:p>
+    <w:p>
+      <w:pPr>
+        <w:pStyle w:val="Prrafo"/>
+        <w:numPr>
+          <w:ilvl w:val="0"/>
+          <w:numId w:val="45"/>
+        </w:numPr>
+      </w:pPr>
+      <w:r>
+        <w:t xml:space="preserve">El administrador puede </w:t>
+      </w:r>
+      <w:r>
+        <w:rPr>
+          <w:b/>
+          <w:bCs/>
+        </w:rPr>
+        <w:t>añadir</w:t>
+      </w:r>
+      <w:r>
+        <w:t xml:space="preserve"> </w:t>
+      </w:r>
+      <w:r>
+        <w:t>usuarios</w:t>
+      </w:r>
+      <w:r>
+        <w:t xml:space="preserve"> pulsando en el botón “Añadir </w:t>
+      </w:r>
+      <w:r>
+        <w:t>usuario</w:t>
+      </w:r>
+      <w:r>
+        <w:t xml:space="preserve">”. </w:t>
+      </w:r>
+    </w:p>
+    <w:p>
+      <w:pPr>
+        <w:pStyle w:val="Prrafo"/>
+        <w:numPr>
+          <w:ilvl w:val="1"/>
+          <w:numId w:val="17"/>
+        </w:numPr>
+      </w:pPr>
+      <w:r>
+        <w:t>Se rellenan los campos de texto con los datos correspondientes.</w:t>
+      </w:r>
+    </w:p>
+    <w:p>
+      <w:pPr>
+        <w:pStyle w:val="Prrafo"/>
+        <w:numPr>
+          <w:ilvl w:val="1"/>
+          <w:numId w:val="17"/>
+        </w:numPr>
+      </w:pPr>
+      <w:r>
+        <w:t xml:space="preserve">Se registra el </w:t>
+      </w:r>
+      <w:r>
+        <w:t>usuario</w:t>
+      </w:r>
+      <w:r>
+        <w:t xml:space="preserve"> en el sistema al clicar en el botón “Guardar” o se pueden descartar los cambios clicando en el botón “Cancelar”.  </w:t>
+      </w:r>
+    </w:p>
+    <w:p>
+      <w:pPr>
+        <w:pStyle w:val="Prrafo"/>
+        <w:numPr>
+          <w:ilvl w:val="2"/>
+          <w:numId w:val="17"/>
+        </w:numPr>
+      </w:pPr>
+      <w:r>
+        <w:t>El sistema comprobará que la contraseña introducida contiene seis o más caracteres, incluyendo dígitos, letras minúsculas y mayúsculas, mostrando una notificación “</w:t>
+      </w:r>
+      <w:r>
+        <w:rPr>
+          <w:i/>
+          <w:iCs/>
+        </w:rPr>
+        <w:t xml:space="preserve">Debe contener 6 o más </w:t>
+      </w:r>
+      <w:r>
+        <w:rPr>
+          <w:i/>
+          <w:iCs/>
+        </w:rPr>
+        <w:lastRenderedPageBreak/>
+        <w:t>caracteres, incluyendo dígitos, letras minúsculas y mayúsculas</w:t>
+      </w:r>
+      <w:r>
+        <w:t>” en caso contrario.</w:t>
+      </w:r>
+    </w:p>
+    <w:p>
+      <w:pPr>
+        <w:pStyle w:val="Prrafo"/>
+        <w:numPr>
+          <w:ilvl w:val="2"/>
+          <w:numId w:val="17"/>
+        </w:numPr>
+      </w:pPr>
+      <w:r>
+        <w:t>Si se ha dejado algún campo en blanco el botón “Guardar” permanecerá inactivo.</w:t>
+      </w:r>
+    </w:p>
+    <w:p>
+      <w:pPr>
+        <w:pStyle w:val="Prrafo"/>
+        <w:numPr>
+          <w:ilvl w:val="0"/>
+          <w:numId w:val="45"/>
+        </w:numPr>
+      </w:pPr>
+      <w:r>
+        <w:t xml:space="preserve">El administrador puede </w:t>
+      </w:r>
+      <w:r>
+        <w:rPr>
+          <w:b/>
+          <w:bCs/>
+        </w:rPr>
+        <w:t>modificar</w:t>
+      </w:r>
+      <w:r>
+        <w:t xml:space="preserve"> la información de un </w:t>
+      </w:r>
+      <w:r>
+        <w:t>usuario</w:t>
+      </w:r>
+      <w:r>
+        <w:t xml:space="preserve"> o </w:t>
+      </w:r>
+      <w:r>
+        <w:rPr>
+          <w:b/>
+          <w:bCs/>
+        </w:rPr>
+        <w:t>eliminarl</w:t>
+      </w:r>
+      <w:r>
+        <w:rPr>
+          <w:b/>
+          <w:bCs/>
+        </w:rPr>
+        <w:t>e</w:t>
+      </w:r>
+      <w:r>
+        <w:t xml:space="preserve"> clicando en la fila correspondiente a dicho </w:t>
+      </w:r>
+      <w:r>
+        <w:t>usuario</w:t>
+      </w:r>
+      <w:r>
+        <w:t>.</w:t>
+      </w:r>
+    </w:p>
+    <w:p>
+      <w:pPr>
+        <w:pStyle w:val="Prrafo"/>
+        <w:numPr>
+          <w:ilvl w:val="1"/>
+          <w:numId w:val="17"/>
+        </w:numPr>
+      </w:pPr>
+      <w:r>
+        <w:t>El sistema muestra los valores actuales en los campos correspondientes.</w:t>
+      </w:r>
+    </w:p>
+    <w:p>
+      <w:pPr>
+        <w:pStyle w:val="Prrafo"/>
+        <w:numPr>
+          <w:ilvl w:val="1"/>
+          <w:numId w:val="17"/>
+        </w:numPr>
+      </w:pPr>
+      <w:r>
+        <w:t>Se escriben los nuevos valores en los campos que se quieran modificar.</w:t>
+      </w:r>
+    </w:p>
+    <w:p>
+      <w:pPr>
+        <w:pStyle w:val="Prrafo"/>
+        <w:numPr>
+          <w:ilvl w:val="1"/>
+          <w:numId w:val="45"/>
+        </w:numPr>
+      </w:pPr>
+      <w:r>
+        <w:t xml:space="preserve">Se pueden </w:t>
+      </w:r>
+      <w:r>
+        <w:rPr>
+          <w:b/>
+          <w:bCs/>
+        </w:rPr>
+        <w:t>guardar</w:t>
+      </w:r>
+      <w:r>
+        <w:t xml:space="preserve"> los </w:t>
+      </w:r>
+      <w:r>
+        <w:rPr>
+          <w:b/>
+          <w:bCs/>
+        </w:rPr>
+        <w:t>cambios</w:t>
+      </w:r>
+      <w:r>
+        <w:t xml:space="preserve"> clicando en el botón “Guardar” o descartarlos clicando en el botón “Cancelar”.</w:t>
+      </w:r>
+    </w:p>
+    <w:p>
+      <w:pPr>
+        <w:pStyle w:val="Prrafo"/>
+        <w:numPr>
+          <w:ilvl w:val="2"/>
+          <w:numId w:val="45"/>
+        </w:numPr>
+      </w:pPr>
+      <w:r>
+        <w:t>El sistema comprobará que la contraseña introducida contiene seis o más caracteres, incluyendo dígitos, letras minúsculas y mayúsculas, mostrando una notificación “</w:t>
+      </w:r>
+      <w:r>
+        <w:rPr>
+          <w:i/>
+          <w:iCs/>
+        </w:rPr>
+        <w:t>Debe contener 6 o más caracteres, incluyendo dígitos, letras minúsculas y mayúsculas</w:t>
+      </w:r>
+      <w:r>
+        <w:t>” en caso contrario.</w:t>
+      </w:r>
+    </w:p>
+    <w:p>
+      <w:pPr>
+        <w:pStyle w:val="Prrafo"/>
+        <w:numPr>
+          <w:ilvl w:val="2"/>
+          <w:numId w:val="17"/>
+        </w:numPr>
+      </w:pPr>
+      <w:r>
+        <w:t>Si se ha dejado algún campo en blanco el botón “Guardar” permanecerá inactivo.</w:t>
+      </w:r>
+    </w:p>
+    <w:p>
+      <w:pPr>
+        <w:pStyle w:val="Prrafo"/>
+        <w:numPr>
+          <w:ilvl w:val="1"/>
+          <w:numId w:val="17"/>
+        </w:numPr>
+      </w:pPr>
+      <w:r>
+        <w:t>Se puede</w:t>
+      </w:r>
+      <w:r>
+        <w:rPr>
+          <w:b/>
+          <w:bCs/>
+        </w:rPr>
+        <w:t xml:space="preserve"> eliminar </w:t>
+      </w:r>
+      <w:r>
+        <w:t xml:space="preserve">el </w:t>
+      </w:r>
+      <w:r>
+        <w:t>usuario</w:t>
+      </w:r>
+      <w:r>
+        <w:t xml:space="preserve"> clicando en el botón “Eliminar”.</w:t>
+      </w:r>
+    </w:p>
+    <w:p>
+      <w:pPr>
+        <w:pStyle w:val="Prrafo"/>
+        <w:numPr>
+          <w:ilvl w:val="2"/>
+          <w:numId w:val="17"/>
+        </w:numPr>
+      </w:pPr>
+      <w:r>
+        <w:t>El sistema comprobará que el usuario que se quiere eliminar no es el usuario que actualmente está logeado, mostrando una notificación de error “</w:t>
+      </w:r>
+      <w:r>
+        <w:rPr>
+          <w:i/>
+          <w:iCs/>
+        </w:rPr>
+        <w:t>No puede eliminar su propio usuario</w:t>
+      </w:r>
+      <w:r>
+        <w:t>”</w:t>
+      </w:r>
+      <w:r>
+        <w:t xml:space="preserve"> en caso contrario.</w:t>
+      </w:r>
+    </w:p>
+    <w:p>
+      <w:pPr>
+        <w:pStyle w:val="Prrafo"/>
+        <w:numPr>
+          <w:ilvl w:val="2"/>
+          <w:numId w:val="17"/>
+        </w:numPr>
+      </w:pPr>
+      <w:r>
+        <w:t>El sistema comprobará que el usuario que se quiere eliminar no está bloqueado, mostrando una notificación de error “</w:t>
+      </w:r>
+      <w:r>
+        <w:rPr>
+          <w:i/>
+          <w:iCs/>
+        </w:rPr>
+        <w:t>El usuario se ha bloqueado y no se puede modificar ni eliminar</w:t>
+      </w:r>
+      <w:r>
+        <w:t>” en caso contrario.</w:t>
+      </w:r>
+    </w:p>
+    <w:p>
+      <w:pPr>
+        <w:pStyle w:val="Prrafo"/>
+        <w:numPr>
+          <w:ilvl w:val="2"/>
+          <w:numId w:val="17"/>
+        </w:numPr>
+      </w:pPr>
+      <w:r>
+        <w:t>Si no se ha dado ninguno de los casos anteriores, el sistema comprobará si el usuario que se quiere eliminar tiene algún centro o departamento bajo su responsabilidad, mostrando una notificación de error “</w:t>
+      </w:r>
+      <w:r>
+        <w:rPr>
+          <w:i/>
+          <w:iCs/>
+        </w:rPr>
+        <w:t xml:space="preserve">El usuario </w:t>
+      </w:r>
+      <w:r>
+        <w:rPr>
+          <w:b/>
+          <w:bCs/>
+          <w:i/>
+          <w:iCs/>
+        </w:rPr>
+        <w:t>nombre y apellidos del usuario</w:t>
+      </w:r>
+      <w:r>
+        <w:rPr>
+          <w:i/>
+          <w:iCs/>
+        </w:rPr>
+        <w:t xml:space="preserve"> tiene bajo su responsabilidad algún centro o departamento, reasígneles otro responsable primero</w:t>
+      </w:r>
+      <w:r>
+        <w:t>” en dicho caso.</w:t>
+      </w:r>
+    </w:p>
+    <w:p>
+      <w:pPr>
+        <w:pStyle w:val="Prrafo"/>
+        <w:numPr>
+          <w:ilvl w:val="2"/>
+          <w:numId w:val="17"/>
+        </w:numPr>
+      </w:pPr>
+      <w:r>
+        <w:t>Si no se ha dado ninguno de los casos anteriores, e</w:t>
+      </w:r>
+      <w:r>
+        <w:t>l sistema mostrará un cuadro de diálogo con un mensaje de confirmación “</w:t>
+      </w:r>
+      <w:r>
+        <w:rPr>
+          <w:i/>
+          <w:iCs/>
+        </w:rPr>
+        <w:t>¿Desea eliminar</w:t>
+      </w:r>
+      <w:r>
+        <w:rPr>
+          <w:i/>
+          <w:iCs/>
+        </w:rPr>
+        <w:t xml:space="preserve"> al usuario</w:t>
+      </w:r>
+      <w:r>
+        <w:rPr>
+          <w:b/>
+          <w:bCs/>
+          <w:i/>
+          <w:iCs/>
+        </w:rPr>
+        <w:t xml:space="preserve"> nombre </w:t>
+      </w:r>
+      <w:r>
+        <w:rPr>
+          <w:b/>
+          <w:bCs/>
+          <w:i/>
+          <w:iCs/>
+        </w:rPr>
+        <w:t xml:space="preserve">y apellidos </w:t>
+      </w:r>
+      <w:r>
+        <w:rPr>
+          <w:b/>
+          <w:bCs/>
+          <w:i/>
+          <w:iCs/>
+        </w:rPr>
+        <w:t xml:space="preserve">del </w:t>
+      </w:r>
+      <w:r>
+        <w:rPr>
+          <w:b/>
+          <w:bCs/>
+          <w:i/>
+          <w:iCs/>
+        </w:rPr>
+        <w:t>usuario</w:t>
+      </w:r>
+      <w:r>
+        <w:rPr>
+          <w:b/>
+          <w:bCs/>
+          <w:i/>
+          <w:iCs/>
+        </w:rPr>
+        <w:t xml:space="preserve"> </w:t>
+      </w:r>
+      <w:r>
+        <w:rPr>
+          <w:i/>
+          <w:iCs/>
+        </w:rPr>
+        <w:t>definitivamente?</w:t>
+      </w:r>
+      <w:r>
+        <w:t xml:space="preserve"> </w:t>
+      </w:r>
+      <w:r>
+        <w:rPr>
+          <w:i/>
+          <w:iCs/>
+        </w:rPr>
+        <w:t>Esta acción no se puede deshacer.</w:t>
+      </w:r>
+      <w:r>
+        <w:t>”</w:t>
+      </w:r>
+    </w:p>
+    <w:p>
+      <w:pPr>
+        <w:pStyle w:val="Prrafo"/>
+        <w:numPr>
+          <w:ilvl w:val="2"/>
+          <w:numId w:val="17"/>
+        </w:numPr>
+      </w:pPr>
+      <w:r>
+        <w:t>Se puede eliminar definitivamente clicando en el botón “Confirmar” o cancelar la acción clicando “Cancelar”.</w:t>
+      </w:r>
+    </w:p>
+    <w:p>
+      <w:pPr>
+        <w:pStyle w:val="Prrafo"/>
+      </w:pPr>
+      <w:r>
+        <w:rPr>
+          <w:b/>
+          <w:bCs/>
+        </w:rPr>
+        <w:t>Salidas</w:t>
+      </w:r>
+      <w:r>
+        <w:t>:</w:t>
+      </w:r>
+    </w:p>
+    <w:p>
+      <w:pPr>
+        <w:pStyle w:val="Prrafo"/>
+        <w:numPr>
+          <w:ilvl w:val="0"/>
+          <w:numId w:val="16"/>
+        </w:numPr>
+        <w:rPr>
+          <w:b/>
+          <w:bCs/>
+        </w:rPr>
+      </w:pPr>
+      <w:r>
+        <w:t xml:space="preserve">Listado con </w:t>
+      </w:r>
+      <w:r>
+        <w:t>los usuarios</w:t>
+      </w:r>
+      <w:r>
+        <w:t>.</w:t>
+      </w:r>
+      <w:r>
+        <w:rPr>
+          <w:b/>
+          <w:bCs/>
+        </w:rPr>
+        <w:t xml:space="preserve"> </w:t>
+      </w:r>
+    </w:p>
+    <w:p>
+      <w:pPr>
+        <w:pStyle w:val="Prrafo"/>
+        <w:numPr>
+          <w:ilvl w:val="0"/>
+          <w:numId w:val="16"/>
+        </w:numPr>
+        <w:rPr>
+          <w:b/>
+          <w:bCs/>
+        </w:rPr>
+      </w:pPr>
+      <w:r>
+        <w:t>Mensaje de error en caso de que se quiera eliminar el usuario que está logeado, en caso de que se quiera eliminar un usuario bloqueado o en caso de que el usuario tenga bajo su responsabilidad algún centro/departamento</w:t>
+      </w:r>
+      <w:r>
+        <w:t>.</w:t>
+      </w:r>
+    </w:p>
+    <w:p>
+      <w:pPr>
+        <w:pStyle w:val="Prrafo"/>
+        <w:numPr>
+          <w:ilvl w:val="0"/>
+          <w:numId w:val="16"/>
+        </w:numPr>
+      </w:pPr>
+      <w:r>
+        <w:lastRenderedPageBreak/>
+        <w:t>Men</w:t>
+      </w:r>
+      <w:r>
+        <w:t xml:space="preserve">saje de confirmación de eliminación del </w:t>
+      </w:r>
+      <w:r>
+        <w:t>usuario</w:t>
+      </w:r>
+      <w:r>
+        <w:t>.</w:t>
+      </w:r>
+    </w:p>
+    <w:p>
+      <w:pPr>
+        <w:pStyle w:val="Prrafo"/>
+      </w:pPr>
+      <w:r>
+        <w:rPr>
+          <w:b/>
+          <w:bCs/>
+        </w:rPr>
+        <w:t>Prototipo de ventana</w:t>
+      </w:r>
+      <w:r>
+        <w:t>:</w:t>
+      </w:r>
+    </w:p>
+    <w:p>
+      <w:pPr>
+        <w:pStyle w:val="Prrafo"/>
+        <w:keepNext/>
         <w:ind w:firstLine="0"/>
-        <w:jc w:val="left"/>
-        <w:rPr>
-          <w:rFonts w:asciiTheme="minorHAnsi" w:eastAsiaTheme="majorEastAsia" w:hAnsiTheme="minorHAnsi" w:cstheme="majorBidi"/>
+        <w:jc w:val="center"/>
+      </w:pPr>
+      <w:r>
+        <w:drawing>
+          <wp:inline distT="0" distB="0" distL="0" distR="0" wp14:anchorId="6D795997" wp14:editId="5EF27315">
+            <wp:extent cx="5400040" cy="3573780"/>
+            <wp:effectExtent l="0" t="0" r="0" b="7620"/>
+            <wp:docPr id="34" name="Imagen 34"/>
+            <wp:cNvGraphicFramePr>
+              <a:graphicFrameLocks xmlns:a="http://schemas.openxmlformats.org/drawingml/2006/main" noChangeAspect="1"/>
+            </wp:cNvGraphicFramePr>
+            <a:graphic xmlns:a="http://schemas.openxmlformats.org/drawingml/2006/main">
+              <a:graphicData uri="http://schemas.openxmlformats.org/drawingml/2006/picture">
+                <pic:pic xmlns:pic="http://schemas.openxmlformats.org/drawingml/2006/picture">
+                  <pic:nvPicPr>
+                    <pic:cNvPr id="1" name=""/>
+                    <pic:cNvPicPr/>
+                  </pic:nvPicPr>
+                  <pic:blipFill>
+                    <a:blip r:embed="rId52"/>
+                    <a:stretch>
+                      <a:fillRect/>
+                    </a:stretch>
+                  </pic:blipFill>
+                  <pic:spPr>
+                    <a:xfrm>
+                      <a:off x="0" y="0"/>
+                      <a:ext cx="5400040" cy="3573780"/>
+                    </a:xfrm>
+                    <a:prstGeom prst="rect">
+                      <a:avLst/>
+                    </a:prstGeom>
+                  </pic:spPr>
+                </pic:pic>
+              </a:graphicData>
+            </a:graphic>
+          </wp:inline>
+        </w:drawing>
+      </w:r>
+    </w:p>
+    <w:p>
+      <w:pPr>
+        <w:pStyle w:val="Descripcin"/>
+        <w:jc w:val="center"/>
+      </w:pPr>
+      <w:r>
+        <w:t xml:space="preserve">Ilustración </w:t>
+      </w:r>
+      <w:fldSimple w:instr=" SEQ Ilustración \* ARABIC ">
+        <w:r>
+          <w:rPr>
+            <w:noProof/>
+          </w:rPr>
+          <w:t>34</w:t>
+        </w:r>
+      </w:fldSimple>
+      <w:r>
+        <w:t xml:space="preserve"> </w:t>
+      </w:r>
+      <w:r>
+        <w:t xml:space="preserve">Mantenimiento de </w:t>
+      </w:r>
+      <w:r>
+        <w:t>Usuarios</w:t>
+      </w:r>
+    </w:p>
+    <w:p>
+      <w:pPr>
+        <w:pStyle w:val="Prrafo"/>
+        <w:keepNext/>
+        <w:ind w:firstLine="0"/>
+        <w:jc w:val="center"/>
+      </w:pPr>
+      <w:r>
+        <w:drawing>
+          <wp:inline distT="0" distB="0" distL="0" distR="0" wp14:anchorId="43D120FE" wp14:editId="33F239D1">
+            <wp:extent cx="5400040" cy="3583940"/>
+            <wp:effectExtent l="0" t="0" r="0" b="0"/>
+            <wp:docPr id="40" name="Imagen 40"/>
+            <wp:cNvGraphicFramePr>
+              <a:graphicFrameLocks xmlns:a="http://schemas.openxmlformats.org/drawingml/2006/main" noChangeAspect="1"/>
+            </wp:cNvGraphicFramePr>
+            <a:graphic xmlns:a="http://schemas.openxmlformats.org/drawingml/2006/main">
+              <a:graphicData uri="http://schemas.openxmlformats.org/drawingml/2006/picture">
+                <pic:pic xmlns:pic="http://schemas.openxmlformats.org/drawingml/2006/picture">
+                  <pic:nvPicPr>
+                    <pic:cNvPr id="1" name=""/>
+                    <pic:cNvPicPr/>
+                  </pic:nvPicPr>
+                  <pic:blipFill>
+                    <a:blip r:embed="rId53"/>
+                    <a:stretch>
+                      <a:fillRect/>
+                    </a:stretch>
+                  </pic:blipFill>
+                  <pic:spPr>
+                    <a:xfrm>
+                      <a:off x="0" y="0"/>
+                      <a:ext cx="5400040" cy="3583940"/>
+                    </a:xfrm>
+                    <a:prstGeom prst="rect">
+                      <a:avLst/>
+                    </a:prstGeom>
+                  </pic:spPr>
+                </pic:pic>
+              </a:graphicData>
+            </a:graphic>
+          </wp:inline>
+        </w:drawing>
+      </w:r>
+    </w:p>
+    <w:p>
+      <w:pPr>
+        <w:pStyle w:val="Descripcin"/>
+        <w:jc w:val="center"/>
+      </w:pPr>
+      <w:r>
+        <w:t xml:space="preserve">Ilustración </w:t>
+      </w:r>
+      <w:fldSimple w:instr=" SEQ Ilustración \* ARABIC ">
+        <w:r>
+          <w:rPr>
+            <w:noProof/>
+          </w:rPr>
+          <w:t>36</w:t>
+        </w:r>
+      </w:fldSimple>
+      <w:r>
+        <w:t xml:space="preserve"> </w:t>
+      </w:r>
+      <w:r>
+        <w:t xml:space="preserve">Mantenimiento de </w:t>
+      </w:r>
+      <w:r>
+        <w:t>Usuarios</w:t>
+      </w:r>
+      <w:r>
+        <w:t xml:space="preserve"> </w:t>
+      </w:r>
+      <w:r>
+        <w:t xml:space="preserve">– </w:t>
+      </w:r>
+      <w:r>
+        <w:t xml:space="preserve">Añadir </w:t>
+      </w:r>
+      <w:r>
+        <w:t>usuario</w:t>
+      </w:r>
+    </w:p>
+    <w:p>
+      <w:pPr>
+        <w:keepNext/>
+        <w:ind w:left="708" w:hanging="708"/>
+        <w:jc w:val="center"/>
+        <w:rPr>
+          <w:u w:val="single"/>
+        </w:rPr>
+      </w:pPr>
+      <w:r>
+        <w:rPr>
+          <w:u w:val="single"/>
+        </w:rPr>
+        <w:lastRenderedPageBreak/>
+        <w:drawing>
+          <wp:inline distT="0" distB="0" distL="0" distR="0" wp14:anchorId="37974EFF" wp14:editId="3860DF5B">
+            <wp:extent cx="5400040" cy="3596640"/>
+            <wp:effectExtent l="0" t="0" r="0" b="3810"/>
+            <wp:docPr id="41" name="Imagen 41"/>
+            <wp:cNvGraphicFramePr>
+              <a:graphicFrameLocks xmlns:a="http://schemas.openxmlformats.org/drawingml/2006/main" noChangeAspect="1"/>
+            </wp:cNvGraphicFramePr>
+            <a:graphic xmlns:a="http://schemas.openxmlformats.org/drawingml/2006/main">
+              <a:graphicData uri="http://schemas.openxmlformats.org/drawingml/2006/picture">
+                <pic:pic xmlns:pic="http://schemas.openxmlformats.org/drawingml/2006/picture">
+                  <pic:nvPicPr>
+                    <pic:cNvPr id="1" name=""/>
+                    <pic:cNvPicPr/>
+                  </pic:nvPicPr>
+                  <pic:blipFill>
+                    <a:blip r:embed="rId54"/>
+                    <a:stretch>
+                      <a:fillRect/>
+                    </a:stretch>
+                  </pic:blipFill>
+                  <pic:spPr>
+                    <a:xfrm>
+                      <a:off x="0" y="0"/>
+                      <a:ext cx="5400040" cy="3596640"/>
+                    </a:xfrm>
+                    <a:prstGeom prst="rect">
+                      <a:avLst/>
+                    </a:prstGeom>
+                  </pic:spPr>
+                </pic:pic>
+              </a:graphicData>
+            </a:graphic>
+          </wp:inline>
+        </w:drawing>
+      </w:r>
+    </w:p>
+    <w:p>
+      <w:pPr>
+        <w:pStyle w:val="Descripcin"/>
+        <w:jc w:val="center"/>
+      </w:pPr>
+      <w:r>
+        <w:t xml:space="preserve">Ilustración </w:t>
+      </w:r>
+      <w:fldSimple w:instr=" SEQ Ilustración \* ARABIC ">
+        <w:r>
+          <w:rPr>
+            <w:noProof/>
+          </w:rPr>
+          <w:t>37</w:t>
+        </w:r>
+      </w:fldSimple>
+      <w:r>
+        <w:t xml:space="preserve"> </w:t>
+      </w:r>
+      <w:r>
+        <w:t xml:space="preserve">Mantenimiento de </w:t>
+      </w:r>
+      <w:r>
+        <w:t>Usuarios</w:t>
+      </w:r>
+      <w:r>
+        <w:t xml:space="preserve"> </w:t>
+      </w:r>
+      <w:r>
+        <w:t>–</w:t>
+      </w:r>
+      <w:r>
+        <w:t xml:space="preserve"> </w:t>
+      </w:r>
+      <w:r>
+        <w:t xml:space="preserve">Editar/Eliminar </w:t>
+      </w:r>
+      <w:r>
+        <w:t>usuario</w:t>
+      </w:r>
+    </w:p>
+    <w:p>
+      <w:pPr>
+        <w:keepNext/>
+        <w:ind w:firstLine="0"/>
+        <w:rPr>
+          <w:u w:val="single"/>
+        </w:rPr>
+      </w:pPr>
+      <w:r>
+        <w:drawing>
+          <wp:inline distT="0" distB="0" distL="0" distR="0" wp14:anchorId="3C66E2FF" wp14:editId="07FDE8DA">
+            <wp:extent cx="5400040" cy="552450"/>
+            <wp:effectExtent l="0" t="0" r="0" b="0"/>
+            <wp:docPr id="43" name="Imagen 43"/>
+            <wp:cNvGraphicFramePr>
+              <a:graphicFrameLocks xmlns:a="http://schemas.openxmlformats.org/drawingml/2006/main" noChangeAspect="1"/>
+            </wp:cNvGraphicFramePr>
+            <a:graphic xmlns:a="http://schemas.openxmlformats.org/drawingml/2006/main">
+              <a:graphicData uri="http://schemas.openxmlformats.org/drawingml/2006/picture">
+                <pic:pic xmlns:pic="http://schemas.openxmlformats.org/drawingml/2006/picture">
+                  <pic:nvPicPr>
+                    <pic:cNvPr id="1" name=""/>
+                    <pic:cNvPicPr/>
+                  </pic:nvPicPr>
+                  <pic:blipFill>
+                    <a:blip r:embed="rId55"/>
+                    <a:stretch>
+                      <a:fillRect/>
+                    </a:stretch>
+                  </pic:blipFill>
+                  <pic:spPr>
+                    <a:xfrm>
+                      <a:off x="0" y="0"/>
+                      <a:ext cx="5400040" cy="552450"/>
+                    </a:xfrm>
+                    <a:prstGeom prst="rect">
+                      <a:avLst/>
+                    </a:prstGeom>
+                  </pic:spPr>
+                </pic:pic>
+              </a:graphicData>
+            </a:graphic>
+          </wp:inline>
+        </w:drawing>
+      </w:r>
+      <w:bookmarkStart w:id="54" w:name="_GoBack"/>
+      <w:bookmarkEnd w:id="54"/>
+    </w:p>
+    <w:p>
+      <w:pPr>
+        <w:pStyle w:val="Descripcin"/>
+        <w:jc w:val="center"/>
+      </w:pPr>
+      <w:r>
+        <w:t xml:space="preserve">Ilustración </w:t>
+      </w:r>
+      <w:fldSimple w:instr=" SEQ Ilustración \* ARABIC ">
+        <w:r>
+          <w:rPr>
+            <w:noProof/>
+          </w:rPr>
+          <w:t>38</w:t>
+        </w:r>
+      </w:fldSimple>
+      <w:r>
+        <w:t xml:space="preserve"> </w:t>
+      </w:r>
+      <w:r>
+        <w:t xml:space="preserve">Mantenimiento de </w:t>
+      </w:r>
+      <w:r>
+        <w:t>Usuarios</w:t>
+      </w:r>
+      <w:r>
+        <w:t xml:space="preserve"> – </w:t>
+      </w:r>
+      <w:r>
+        <w:t>Confirmación eliminación</w:t>
+      </w:r>
+    </w:p>
+    <w:p>
+      <w:pPr>
+        <w:pStyle w:val="Prrafo"/>
+      </w:pPr>
+      <w:r>
+        <w:rPr>
+          <w:b/>
+          <w:bCs/>
+        </w:rPr>
+        <w:t>Campos de la ventana</w:t>
+      </w:r>
+      <w:r>
+        <w:t>:</w:t>
+      </w:r>
+    </w:p>
+    <w:tbl>
+      <w:tblPr>
+        <w:tblStyle w:val="Tablaconcuadrcula4-nfasis3"/>
+        <w:tblW w:w="0" w:type="auto"/>
+        <w:jc w:val="center"/>
+        <w:tblLook w:val="04A0" w:firstRow="1" w:lastRow="0" w:firstColumn="1" w:lastColumn="0" w:noHBand="0" w:noVBand="1"/>
+      </w:tblPr>
+      <w:tblGrid>
+        <w:gridCol w:w="2271"/>
+        <w:gridCol w:w="1225"/>
+        <w:gridCol w:w="5224"/>
+      </w:tblGrid>
+      <w:tr>
+        <w:trPr>
+          <w:cnfStyle w:val="100000000000" w:firstRow="1" w:lastRow="0" w:firstColumn="0" w:lastColumn="0" w:oddVBand="0" w:evenVBand="0" w:oddHBand="0" w:evenHBand="0" w:firstRowFirstColumn="0" w:firstRowLastColumn="0" w:lastRowFirstColumn="0" w:lastRowLastColumn="0"/>
+          <w:jc w:val="center"/>
+        </w:trPr>
+        <w:tc>
+          <w:tcPr>
+            <w:cnfStyle w:val="001000000000" w:firstRow="0" w:lastRow="0" w:firstColumn="1" w:lastColumn="0" w:oddVBand="0" w:evenVBand="0" w:oddHBand="0" w:evenHBand="0" w:firstRowFirstColumn="0" w:firstRowLastColumn="0" w:lastRowFirstColumn="0" w:lastRowLastColumn="0"/>
+            <w:tcW w:w="2271" w:type="dxa"/>
+          </w:tcPr>
+          <w:p>
+            <w:pPr>
+              <w:pStyle w:val="Prrafo"/>
+              <w:ind w:firstLine="0"/>
+              <w:jc w:val="center"/>
+            </w:pPr>
+            <w:r>
+              <w:t>Campo</w:t>
+            </w:r>
+          </w:p>
+        </w:tc>
+        <w:tc>
+          <w:tcPr>
+            <w:tcW w:w="1225" w:type="dxa"/>
+          </w:tcPr>
+          <w:p>
+            <w:pPr>
+              <w:pStyle w:val="Prrafo"/>
+              <w:ind w:firstLine="0"/>
+              <w:jc w:val="center"/>
+              <w:cnfStyle w:val="100000000000" w:firstRow="1" w:lastRow="0" w:firstColumn="0" w:lastColumn="0" w:oddVBand="0" w:evenVBand="0" w:oddHBand="0" w:evenHBand="0" w:firstRowFirstColumn="0" w:firstRowLastColumn="0" w:lastRowFirstColumn="0" w:lastRowLastColumn="0"/>
+            </w:pPr>
+            <w:r>
+              <w:t xml:space="preserve">Tipo </w:t>
+            </w:r>
+          </w:p>
+        </w:tc>
+        <w:tc>
+          <w:tcPr>
+            <w:tcW w:w="5224" w:type="dxa"/>
+          </w:tcPr>
+          <w:p>
+            <w:pPr>
+              <w:pStyle w:val="Prrafo"/>
+              <w:ind w:firstLine="0"/>
+              <w:jc w:val="center"/>
+              <w:cnfStyle w:val="100000000000" w:firstRow="1" w:lastRow="0" w:firstColumn="0" w:lastColumn="0" w:oddVBand="0" w:evenVBand="0" w:oddHBand="0" w:evenHBand="0" w:firstRowFirstColumn="0" w:firstRowLastColumn="0" w:lastRowFirstColumn="0" w:lastRowLastColumn="0"/>
+            </w:pPr>
+            <w:r>
+              <w:t>Descripción</w:t>
+            </w:r>
+          </w:p>
+        </w:tc>
+      </w:tr>
+      <w:tr>
+        <w:trPr>
+          <w:cnfStyle w:val="000000100000" w:firstRow="0" w:lastRow="0" w:firstColumn="0" w:lastColumn="0" w:oddVBand="0" w:evenVBand="0" w:oddHBand="1" w:evenHBand="0" w:firstRowFirstColumn="0" w:firstRowLastColumn="0" w:lastRowFirstColumn="0" w:lastRowLastColumn="0"/>
+          <w:jc w:val="center"/>
+        </w:trPr>
+        <w:tc>
+          <w:tcPr>
+            <w:cnfStyle w:val="001000000000" w:firstRow="0" w:lastRow="0" w:firstColumn="1" w:lastColumn="0" w:oddVBand="0" w:evenVBand="0" w:oddHBand="0" w:evenHBand="0" w:firstRowFirstColumn="0" w:firstRowLastColumn="0" w:lastRowFirstColumn="0" w:lastRowLastColumn="0"/>
+            <w:tcW w:w="2271" w:type="dxa"/>
+            <w:vAlign w:val="center"/>
+          </w:tcPr>
+          <w:p>
+            <w:pPr>
+              <w:pStyle w:val="Prrafo"/>
+              <w:ind w:firstLine="0"/>
+              <w:jc w:val="left"/>
+            </w:pPr>
+            <w:r>
+              <w:t>Nombre del usuario</w:t>
+            </w:r>
+          </w:p>
+        </w:tc>
+        <w:tc>
+          <w:tcPr>
+            <w:tcW w:w="1225" w:type="dxa"/>
+            <w:vAlign w:val="center"/>
+          </w:tcPr>
+          <w:p>
+            <w:pPr>
+              <w:pStyle w:val="Prrafo"/>
+              <w:ind w:firstLine="0"/>
+              <w:jc w:val="left"/>
+              <w:cnfStyle w:val="000000100000" w:firstRow="0" w:lastRow="0" w:firstColumn="0" w:lastColumn="0" w:oddVBand="0" w:evenVBand="0" w:oddHBand="1" w:evenHBand="0" w:firstRowFirstColumn="0" w:firstRowLastColumn="0" w:lastRowFirstColumn="0" w:lastRowLastColumn="0"/>
+            </w:pPr>
+            <w:r>
+              <w:t>Texto</w:t>
+            </w:r>
+          </w:p>
+        </w:tc>
+        <w:tc>
+          <w:tcPr>
+            <w:tcW w:w="5224" w:type="dxa"/>
+            <w:vAlign w:val="center"/>
+          </w:tcPr>
+          <w:p>
+            <w:pPr>
+              <w:pStyle w:val="Prrafo"/>
+              <w:ind w:firstLine="0"/>
+              <w:jc w:val="left"/>
+              <w:cnfStyle w:val="000000100000" w:firstRow="0" w:lastRow="0" w:firstColumn="0" w:lastColumn="0" w:oddVBand="0" w:evenVBand="0" w:oddHBand="1" w:evenHBand="0" w:firstRowFirstColumn="0" w:firstRowLastColumn="0" w:lastRowFirstColumn="0" w:lastRowLastColumn="0"/>
+            </w:pPr>
+            <w:r>
+              <w:t>Campo en el que se introduce el nombre del usuario</w:t>
+            </w:r>
+          </w:p>
+        </w:tc>
+      </w:tr>
+      <w:tr>
+        <w:trPr>
+          <w:jc w:val="center"/>
+        </w:trPr>
+        <w:tc>
+          <w:tcPr>
+            <w:cnfStyle w:val="001000000000" w:firstRow="0" w:lastRow="0" w:firstColumn="1" w:lastColumn="0" w:oddVBand="0" w:evenVBand="0" w:oddHBand="0" w:evenHBand="0" w:firstRowFirstColumn="0" w:firstRowLastColumn="0" w:lastRowFirstColumn="0" w:lastRowLastColumn="0"/>
+            <w:tcW w:w="2271" w:type="dxa"/>
+            <w:vAlign w:val="center"/>
+          </w:tcPr>
+          <w:p>
+            <w:pPr>
+              <w:pStyle w:val="Prrafo"/>
+              <w:ind w:firstLine="0"/>
+              <w:jc w:val="left"/>
+            </w:pPr>
+            <w:r>
+              <w:t>Apellidos del usuario</w:t>
+            </w:r>
+          </w:p>
+        </w:tc>
+        <w:tc>
+          <w:tcPr>
+            <w:tcW w:w="1225" w:type="dxa"/>
+            <w:vAlign w:val="center"/>
+          </w:tcPr>
+          <w:p>
+            <w:pPr>
+              <w:pStyle w:val="Prrafo"/>
+              <w:ind w:firstLine="0"/>
+              <w:jc w:val="left"/>
+              <w:cnfStyle w:val="000000000000" w:firstRow="0" w:lastRow="0" w:firstColumn="0" w:lastColumn="0" w:oddVBand="0" w:evenVBand="0" w:oddHBand="0" w:evenHBand="0" w:firstRowFirstColumn="0" w:firstRowLastColumn="0" w:lastRowFirstColumn="0" w:lastRowLastColumn="0"/>
+            </w:pPr>
+            <w:r>
+              <w:t>Texto</w:t>
+            </w:r>
+          </w:p>
+        </w:tc>
+        <w:tc>
+          <w:tcPr>
+            <w:tcW w:w="5224" w:type="dxa"/>
+            <w:vAlign w:val="center"/>
+          </w:tcPr>
+          <w:p>
+            <w:pPr>
+              <w:pStyle w:val="Prrafo"/>
+              <w:ind w:firstLine="0"/>
+              <w:jc w:val="left"/>
+              <w:cnfStyle w:val="000000000000" w:firstRow="0" w:lastRow="0" w:firstColumn="0" w:lastColumn="0" w:oddVBand="0" w:evenVBand="0" w:oddHBand="0" w:evenHBand="0" w:firstRowFirstColumn="0" w:firstRowLastColumn="0" w:lastRowFirstColumn="0" w:lastRowLastColumn="0"/>
+            </w:pPr>
+            <w:r>
+              <w:t>Campo en el que se introduce</w:t>
+            </w:r>
+            <w:r>
+              <w:t>n los apellidos del usuario</w:t>
+            </w:r>
+          </w:p>
+        </w:tc>
+      </w:tr>
+      <w:tr>
+        <w:trPr>
+          <w:cnfStyle w:val="000000100000" w:firstRow="0" w:lastRow="0" w:firstColumn="0" w:lastColumn="0" w:oddVBand="0" w:evenVBand="0" w:oddHBand="1" w:evenHBand="0" w:firstRowFirstColumn="0" w:firstRowLastColumn="0" w:lastRowFirstColumn="0" w:lastRowLastColumn="0"/>
+          <w:jc w:val="center"/>
+        </w:trPr>
+        <w:tc>
+          <w:tcPr>
+            <w:cnfStyle w:val="001000000000" w:firstRow="0" w:lastRow="0" w:firstColumn="1" w:lastColumn="0" w:oddVBand="0" w:evenVBand="0" w:oddHBand="0" w:evenHBand="0" w:firstRowFirstColumn="0" w:firstRowLastColumn="0" w:lastRowFirstColumn="0" w:lastRowLastColumn="0"/>
+            <w:tcW w:w="2271" w:type="dxa"/>
+            <w:vAlign w:val="center"/>
+          </w:tcPr>
+          <w:p>
+            <w:pPr>
+              <w:pStyle w:val="Prrafo"/>
+              <w:ind w:firstLine="0"/>
+              <w:jc w:val="left"/>
+            </w:pPr>
+            <w:r>
+              <w:t>Correo del usurario</w:t>
+            </w:r>
+          </w:p>
+        </w:tc>
+        <w:tc>
+          <w:tcPr>
+            <w:tcW w:w="1225" w:type="dxa"/>
+            <w:vAlign w:val="center"/>
+          </w:tcPr>
+          <w:p>
+            <w:pPr>
+              <w:pStyle w:val="Prrafo"/>
+              <w:ind w:firstLine="0"/>
+              <w:jc w:val="left"/>
+              <w:cnfStyle w:val="000000100000" w:firstRow="0" w:lastRow="0" w:firstColumn="0" w:lastColumn="0" w:oddVBand="0" w:evenVBand="0" w:oddHBand="1" w:evenHBand="0" w:firstRowFirstColumn="0" w:firstRowLastColumn="0" w:lastRowFirstColumn="0" w:lastRowLastColumn="0"/>
+            </w:pPr>
+            <w:r>
+              <w:t>Texto</w:t>
+            </w:r>
+          </w:p>
+        </w:tc>
+        <w:tc>
+          <w:tcPr>
+            <w:tcW w:w="5224" w:type="dxa"/>
+            <w:vAlign w:val="center"/>
+          </w:tcPr>
+          <w:p>
+            <w:pPr>
+              <w:pStyle w:val="Prrafo"/>
+              <w:ind w:firstLine="0"/>
+              <w:jc w:val="left"/>
+              <w:cnfStyle w:val="000000100000" w:firstRow="0" w:lastRow="0" w:firstColumn="0" w:lastColumn="0" w:oddVBand="0" w:evenVBand="0" w:oddHBand="1" w:evenHBand="0" w:firstRowFirstColumn="0" w:firstRowLastColumn="0" w:lastRowFirstColumn="0" w:lastRowLastColumn="0"/>
+            </w:pPr>
+            <w:r>
+              <w:t xml:space="preserve">Campo en el que se introduce </w:t>
+            </w:r>
+            <w:r>
+              <w:t>el correo del usuario</w:t>
+            </w:r>
+          </w:p>
+        </w:tc>
+      </w:tr>
+      <w:tr>
+        <w:trPr>
+          <w:jc w:val="center"/>
+        </w:trPr>
+        <w:tc>
+          <w:tcPr>
+            <w:cnfStyle w:val="001000000000" w:firstRow="0" w:lastRow="0" w:firstColumn="1" w:lastColumn="0" w:oddVBand="0" w:evenVBand="0" w:oddHBand="0" w:evenHBand="0" w:firstRowFirstColumn="0" w:firstRowLastColumn="0" w:lastRowFirstColumn="0" w:lastRowLastColumn="0"/>
+            <w:tcW w:w="2271" w:type="dxa"/>
+            <w:vAlign w:val="center"/>
+          </w:tcPr>
+          <w:p>
+            <w:pPr>
+              <w:pStyle w:val="Prrafo"/>
+              <w:ind w:firstLine="0"/>
+              <w:jc w:val="left"/>
+            </w:pPr>
+            <w:r>
+              <w:t>Contraseña</w:t>
+            </w:r>
+          </w:p>
+        </w:tc>
+        <w:tc>
+          <w:tcPr>
+            <w:tcW w:w="1225" w:type="dxa"/>
+            <w:vAlign w:val="center"/>
+          </w:tcPr>
+          <w:p>
+            <w:pPr>
+              <w:pStyle w:val="Prrafo"/>
+              <w:ind w:firstLine="0"/>
+              <w:jc w:val="left"/>
+              <w:cnfStyle w:val="000000000000" w:firstRow="0" w:lastRow="0" w:firstColumn="0" w:lastColumn="0" w:oddVBand="0" w:evenVBand="0" w:oddHBand="0" w:evenHBand="0" w:firstRowFirstColumn="0" w:firstRowLastColumn="0" w:lastRowFirstColumn="0" w:lastRowLastColumn="0"/>
+            </w:pPr>
+            <w:r>
+              <w:t>Texro</w:t>
+            </w:r>
+          </w:p>
+        </w:tc>
+        <w:tc>
+          <w:tcPr>
+            <w:tcW w:w="5224" w:type="dxa"/>
+            <w:vAlign w:val="center"/>
+          </w:tcPr>
+          <w:p>
+            <w:pPr>
+              <w:pStyle w:val="Prrafo"/>
+              <w:ind w:firstLine="0"/>
+              <w:jc w:val="left"/>
+              <w:cnfStyle w:val="000000000000" w:firstRow="0" w:lastRow="0" w:firstColumn="0" w:lastColumn="0" w:oddVBand="0" w:evenVBand="0" w:oddHBand="0" w:evenHBand="0" w:firstRowFirstColumn="0" w:firstRowLastColumn="0" w:lastRowFirstColumn="0" w:lastRowLastColumn="0"/>
+            </w:pPr>
+            <w:r>
+              <w:t xml:space="preserve">Campo en el que se introduce </w:t>
+            </w:r>
+            <w:r>
+              <w:t>la contraseña del usuario</w:t>
+            </w:r>
+          </w:p>
+        </w:tc>
+      </w:tr>
+      <w:tr>
+        <w:trPr>
+          <w:cnfStyle w:val="000000100000" w:firstRow="0" w:lastRow="0" w:firstColumn="0" w:lastColumn="0" w:oddVBand="0" w:evenVBand="0" w:oddHBand="1" w:evenHBand="0" w:firstRowFirstColumn="0" w:firstRowLastColumn="0" w:lastRowFirstColumn="0" w:lastRowLastColumn="0"/>
+          <w:jc w:val="center"/>
+        </w:trPr>
+        <w:tc>
+          <w:tcPr>
+            <w:cnfStyle w:val="001000000000" w:firstRow="0" w:lastRow="0" w:firstColumn="1" w:lastColumn="0" w:oddVBand="0" w:evenVBand="0" w:oddHBand="0" w:evenHBand="0" w:firstRowFirstColumn="0" w:firstRowLastColumn="0" w:lastRowFirstColumn="0" w:lastRowLastColumn="0"/>
+            <w:tcW w:w="2271" w:type="dxa"/>
+            <w:vAlign w:val="center"/>
+          </w:tcPr>
+          <w:p>
+            <w:pPr>
+              <w:pStyle w:val="Prrafo"/>
+              <w:ind w:firstLine="0"/>
+              <w:jc w:val="left"/>
+            </w:pPr>
+            <w:r>
+              <w:t>Telefono</w:t>
+            </w:r>
+          </w:p>
+        </w:tc>
+        <w:tc>
+          <w:tcPr>
+            <w:tcW w:w="1225" w:type="dxa"/>
+            <w:vAlign w:val="center"/>
+          </w:tcPr>
+          <w:p>
+            <w:pPr>
+              <w:pStyle w:val="Prrafo"/>
+              <w:ind w:firstLine="0"/>
+              <w:jc w:val="left"/>
+              <w:cnfStyle w:val="000000100000" w:firstRow="0" w:lastRow="0" w:firstColumn="0" w:lastColumn="0" w:oddVBand="0" w:evenVBand="0" w:oddHBand="1" w:evenHBand="0" w:firstRowFirstColumn="0" w:firstRowLastColumn="0" w:lastRowFirstColumn="0" w:lastRowLastColumn="0"/>
+            </w:pPr>
+            <w:r>
+              <w:t>Texto</w:t>
+            </w:r>
+          </w:p>
+        </w:tc>
+        <w:tc>
+          <w:tcPr>
+            <w:tcW w:w="5224" w:type="dxa"/>
+            <w:vAlign w:val="center"/>
+          </w:tcPr>
+          <w:p>
+            <w:pPr>
+              <w:pStyle w:val="Prrafo"/>
+              <w:keepNext/>
+              <w:ind w:firstLine="0"/>
+              <w:jc w:val="left"/>
+              <w:cnfStyle w:val="000000100000" w:firstRow="0" w:lastRow="0" w:firstColumn="0" w:lastColumn="0" w:oddVBand="0" w:evenVBand="0" w:oddHBand="1" w:evenHBand="0" w:firstRowFirstColumn="0" w:firstRowLastColumn="0" w:lastRowFirstColumn="0" w:lastRowLastColumn="0"/>
+            </w:pPr>
+            <w:r>
+              <w:t>Campo en el que se introduce</w:t>
+            </w:r>
+            <w:r>
+              <w:t xml:space="preserve"> el teléfono del usuario</w:t>
+            </w:r>
+          </w:p>
+        </w:tc>
+      </w:tr>
+      <w:tr>
+        <w:trPr>
+          <w:jc w:val="center"/>
+        </w:trPr>
+        <w:tc>
+          <w:tcPr>
+            <w:cnfStyle w:val="001000000000" w:firstRow="0" w:lastRow="0" w:firstColumn="1" w:lastColumn="0" w:oddVBand="0" w:evenVBand="0" w:oddHBand="0" w:evenHBand="0" w:firstRowFirstColumn="0" w:firstRowLastColumn="0" w:lastRowFirstColumn="0" w:lastRowLastColumn="0"/>
+            <w:tcW w:w="2271" w:type="dxa"/>
+            <w:vAlign w:val="center"/>
+          </w:tcPr>
+          <w:p>
+            <w:pPr>
+              <w:pStyle w:val="Prrafo"/>
+              <w:ind w:firstLine="0"/>
+              <w:jc w:val="left"/>
+            </w:pPr>
+            <w:r>
+              <w:t>Rol</w:t>
+            </w:r>
+          </w:p>
+        </w:tc>
+        <w:tc>
+          <w:tcPr>
+            <w:tcW w:w="1225" w:type="dxa"/>
+            <w:vAlign w:val="center"/>
+          </w:tcPr>
+          <w:p>
+            <w:pPr>
+              <w:pStyle w:val="Prrafo"/>
+              <w:ind w:firstLine="0"/>
+              <w:jc w:val="left"/>
+              <w:cnfStyle w:val="000000000000" w:firstRow="0" w:lastRow="0" w:firstColumn="0" w:lastColumn="0" w:oddVBand="0" w:evenVBand="0" w:oddHBand="0" w:evenHBand="0" w:firstRowFirstColumn="0" w:firstRowLastColumn="0" w:lastRowFirstColumn="0" w:lastRowLastColumn="0"/>
+            </w:pPr>
+            <w:r>
+              <w:t>Texto</w:t>
+            </w:r>
+          </w:p>
+        </w:tc>
+        <w:tc>
+          <w:tcPr>
+            <w:tcW w:w="5224" w:type="dxa"/>
+            <w:vAlign w:val="center"/>
+          </w:tcPr>
+          <w:p>
+            <w:pPr>
+              <w:pStyle w:val="Prrafo"/>
+              <w:keepNext/>
+              <w:ind w:firstLine="0"/>
+              <w:jc w:val="left"/>
+              <w:cnfStyle w:val="000000000000" w:firstRow="0" w:lastRow="0" w:firstColumn="0" w:lastColumn="0" w:oddVBand="0" w:evenVBand="0" w:oddHBand="0" w:evenHBand="0" w:firstRowFirstColumn="0" w:firstRowLastColumn="0" w:lastRowFirstColumn="0" w:lastRowLastColumn="0"/>
+            </w:pPr>
+            <w:r>
+              <w:t xml:space="preserve">Campo de selección única para indicar el </w:t>
+            </w:r>
+            <w:r>
+              <w:t>rol del usuario</w:t>
+            </w:r>
+          </w:p>
+        </w:tc>
+      </w:tr>
+    </w:tbl>
+    <w:p>
+      <w:pPr>
+        <w:pStyle w:val="Descripcin"/>
+        <w:jc w:val="center"/>
+        <w:rPr>
+          <w:rFonts w:eastAsiaTheme="majorEastAsia" w:cstheme="majorBidi"/>
           <w:b/>
           <w:color w:val="FF0000"/>
           <w:spacing w:val="-10"/>
@@ -17202,7 +18744,24 @@
         </w:rPr>
       </w:pPr>
       <w:r>
-        <w:br w:type="page"/>
+        <w:t xml:space="preserve">Tabla </w:t>
+      </w:r>
+      <w:fldSimple w:instr=" SEQ Tabla \* ARABIC ">
+        <w:r>
+          <w:rPr>
+            <w:noProof/>
+          </w:rPr>
+          <w:t>13</w:t>
+        </w:r>
+      </w:fldSimple>
+      <w:r>
+        <w:t xml:space="preserve"> </w:t>
+      </w:r>
+      <w:r>
+        <w:t xml:space="preserve">Campos Mantenimiento de </w:t>
+      </w:r>
+      <w:r>
+        <w:t>Usuarios</w:t>
       </w:r>
     </w:p>
     <w:p>
@@ -17211,7 +18770,6 @@
         <w:jc w:val="left"/>
       </w:pPr>
       <w:r>
-        <w:lastRenderedPageBreak/>
         <w:t>Índice de Ilustraciones</w:t>
       </w:r>
     </w:p>
@@ -21492,8 +23050,8 @@
       </w:pPr>
     </w:p>
     <w:sectPr>
-      <w:headerReference w:type="default" r:id="rId52"/>
-      <w:footerReference w:type="default" r:id="rId53"/>
+      <w:headerReference w:type="default" r:id="rId56"/>
+      <w:footerReference w:type="default" r:id="rId57"/>
       <w:pgSz w:w="11906" w:h="16838"/>
       <w:pgMar w:top="1417" w:right="1701" w:bottom="1417" w:left="1701" w:header="708" w:footer="708" w:gutter="0"/>
       <w:cols w:space="708"/>
@@ -22526,6 +24084,98 @@
     </w:lvl>
   </w:abstractNum>
   <w:abstractNum w:abstractNumId="8" w15:restartNumberingAfterBreak="0">
+    <w:nsid w:val="12A73895"/>
+    <w:multiLevelType w:val="hybridMultilevel"/>
+    <w:tmpl w:val="A7AE3AE4"/>
+    <w:lvl w:ilvl="0" w:tplc="0409000F">
+      <w:start w:val="1"/>
+      <w:numFmt w:val="decimal"/>
+      <w:lvlText w:val="%1."/>
+      <w:lvlJc w:val="left"/>
+      <w:pPr>
+        <w:ind w:left="1004" w:hanging="360"/>
+      </w:pPr>
+    </w:lvl>
+    <w:lvl w:ilvl="1" w:tplc="C73A967A">
+      <w:start w:val="1"/>
+      <w:numFmt w:val="bullet"/>
+      <w:lvlText w:val=""/>
+      <w:lvlJc w:val="left"/>
+      <w:pPr>
+        <w:ind w:left="1724" w:hanging="360"/>
+      </w:pPr>
+      <w:rPr>
+        <w:rFonts w:ascii="Symbol" w:hAnsi="Symbol" w:hint="default"/>
+      </w:rPr>
+    </w:lvl>
+    <w:lvl w:ilvl="2" w:tplc="9606DB6C">
+      <w:start w:val="1"/>
+      <w:numFmt w:val="bullet"/>
+      <w:lvlText w:val=""/>
+      <w:lvlJc w:val="left"/>
+      <w:pPr>
+        <w:ind w:left="2444" w:hanging="180"/>
+      </w:pPr>
+      <w:rPr>
+        <w:rFonts w:ascii="Symbol" w:hAnsi="Symbol" w:hint="default"/>
+      </w:rPr>
+    </w:lvl>
+    <w:lvl w:ilvl="3" w:tplc="0409000F" w:tentative="1">
+      <w:start w:val="1"/>
+      <w:numFmt w:val="decimal"/>
+      <w:lvlText w:val="%4."/>
+      <w:lvlJc w:val="left"/>
+      <w:pPr>
+        <w:ind w:left="3164" w:hanging="360"/>
+      </w:pPr>
+    </w:lvl>
+    <w:lvl w:ilvl="4" w:tplc="04090019" w:tentative="1">
+      <w:start w:val="1"/>
+      <w:numFmt w:val="lowerLetter"/>
+      <w:lvlText w:val="%5."/>
+      <w:lvlJc w:val="left"/>
+      <w:pPr>
+        <w:ind w:left="3884" w:hanging="360"/>
+      </w:pPr>
+    </w:lvl>
+    <w:lvl w:ilvl="5" w:tplc="0409001B" w:tentative="1">
+      <w:start w:val="1"/>
+      <w:numFmt w:val="lowerRoman"/>
+      <w:lvlText w:val="%6."/>
+      <w:lvlJc w:val="right"/>
+      <w:pPr>
+        <w:ind w:left="4604" w:hanging="180"/>
+      </w:pPr>
+    </w:lvl>
+    <w:lvl w:ilvl="6" w:tplc="0409000F" w:tentative="1">
+      <w:start w:val="1"/>
+      <w:numFmt w:val="decimal"/>
+      <w:lvlText w:val="%7."/>
+      <w:lvlJc w:val="left"/>
+      <w:pPr>
+        <w:ind w:left="5324" w:hanging="360"/>
+      </w:pPr>
+    </w:lvl>
+    <w:lvl w:ilvl="7" w:tplc="04090019" w:tentative="1">
+      <w:start w:val="1"/>
+      <w:numFmt w:val="lowerLetter"/>
+      <w:lvlText w:val="%8."/>
+      <w:lvlJc w:val="left"/>
+      <w:pPr>
+        <w:ind w:left="6044" w:hanging="360"/>
+      </w:pPr>
+    </w:lvl>
+    <w:lvl w:ilvl="8" w:tplc="0409001B" w:tentative="1">
+      <w:start w:val="1"/>
+      <w:numFmt w:val="lowerRoman"/>
+      <w:lvlText w:val="%9."/>
+      <w:lvlJc w:val="right"/>
+      <w:pPr>
+        <w:ind w:left="6764" w:hanging="180"/>
+      </w:pPr>
+    </w:lvl>
+  </w:abstractNum>
+  <w:abstractNum w:abstractNumId="9" w15:restartNumberingAfterBreak="0">
     <w:nsid w:val="139A1CCB"/>
     <w:multiLevelType w:val="hybridMultilevel"/>
     <w:tmpl w:val="3EA22D36"/>
@@ -22638,7 +24288,7 @@
       </w:rPr>
     </w:lvl>
   </w:abstractNum>
-  <w:abstractNum w:abstractNumId="9" w15:restartNumberingAfterBreak="0">
+  <w:abstractNum w:abstractNumId="10" w15:restartNumberingAfterBreak="0">
     <w:nsid w:val="1ACC3E0D"/>
     <w:multiLevelType w:val="hybridMultilevel"/>
     <w:tmpl w:val="FD80AA00"/>
@@ -22727,7 +24377,7 @@
       </w:pPr>
     </w:lvl>
   </w:abstractNum>
-  <w:abstractNum w:abstractNumId="10" w15:restartNumberingAfterBreak="0">
+  <w:abstractNum w:abstractNumId="11" w15:restartNumberingAfterBreak="0">
     <w:nsid w:val="1D865FA3"/>
     <w:multiLevelType w:val="hybridMultilevel"/>
     <w:tmpl w:val="737A9A78"/>
@@ -22840,7 +24490,7 @@
       </w:rPr>
     </w:lvl>
   </w:abstractNum>
-  <w:abstractNum w:abstractNumId="11" w15:restartNumberingAfterBreak="0">
+  <w:abstractNum w:abstractNumId="12" w15:restartNumberingAfterBreak="0">
     <w:nsid w:val="1F0235C1"/>
     <w:multiLevelType w:val="hybridMultilevel"/>
     <w:tmpl w:val="8B0E1FC8"/>
@@ -22927,7 +24577,7 @@
       </w:pPr>
     </w:lvl>
   </w:abstractNum>
-  <w:abstractNum w:abstractNumId="12" w15:restartNumberingAfterBreak="0">
+  <w:abstractNum w:abstractNumId="13" w15:restartNumberingAfterBreak="0">
     <w:nsid w:val="23B16BD3"/>
     <w:multiLevelType w:val="hybridMultilevel"/>
     <w:tmpl w:val="46209D3C"/>
@@ -23019,7 +24669,7 @@
       </w:pPr>
     </w:lvl>
   </w:abstractNum>
-  <w:abstractNum w:abstractNumId="13" w15:restartNumberingAfterBreak="0">
+  <w:abstractNum w:abstractNumId="14" w15:restartNumberingAfterBreak="0">
     <w:nsid w:val="24093236"/>
     <w:multiLevelType w:val="hybridMultilevel"/>
     <w:tmpl w:val="16E0039A"/>
@@ -23132,7 +24782,7 @@
       </w:rPr>
     </w:lvl>
   </w:abstractNum>
-  <w:abstractNum w:abstractNumId="14" w15:restartNumberingAfterBreak="0">
+  <w:abstractNum w:abstractNumId="15" w15:restartNumberingAfterBreak="0">
     <w:nsid w:val="25DF0DAD"/>
     <w:multiLevelType w:val="hybridMultilevel"/>
     <w:tmpl w:val="D31A1E42"/>
@@ -23245,7 +24895,7 @@
       </w:rPr>
     </w:lvl>
   </w:abstractNum>
-  <w:abstractNum w:abstractNumId="15" w15:restartNumberingAfterBreak="0">
+  <w:abstractNum w:abstractNumId="16" w15:restartNumberingAfterBreak="0">
     <w:nsid w:val="297103B4"/>
     <w:multiLevelType w:val="hybridMultilevel"/>
     <w:tmpl w:val="BBD2D9D8"/>
@@ -23334,7 +24984,7 @@
       </w:pPr>
     </w:lvl>
   </w:abstractNum>
-  <w:abstractNum w:abstractNumId="16" w15:restartNumberingAfterBreak="0">
+  <w:abstractNum w:abstractNumId="17" w15:restartNumberingAfterBreak="0">
     <w:nsid w:val="29CD54C6"/>
     <w:multiLevelType w:val="hybridMultilevel"/>
     <w:tmpl w:val="8C784714"/>
@@ -23447,7 +25097,7 @@
       </w:rPr>
     </w:lvl>
   </w:abstractNum>
-  <w:abstractNum w:abstractNumId="17" w15:restartNumberingAfterBreak="0">
+  <w:abstractNum w:abstractNumId="18" w15:restartNumberingAfterBreak="0">
     <w:nsid w:val="2C241141"/>
     <w:multiLevelType w:val="hybridMultilevel"/>
     <w:tmpl w:val="F4FABCF6"/>
@@ -23560,7 +25210,7 @@
       </w:rPr>
     </w:lvl>
   </w:abstractNum>
-  <w:abstractNum w:abstractNumId="18" w15:restartNumberingAfterBreak="0">
+  <w:abstractNum w:abstractNumId="19" w15:restartNumberingAfterBreak="0">
     <w:nsid w:val="30A617AA"/>
     <w:multiLevelType w:val="hybridMultilevel"/>
     <w:tmpl w:val="57FE3B54"/>
@@ -23649,7 +25299,7 @@
       </w:pPr>
     </w:lvl>
   </w:abstractNum>
-  <w:abstractNum w:abstractNumId="19" w15:restartNumberingAfterBreak="0">
+  <w:abstractNum w:abstractNumId="20" w15:restartNumberingAfterBreak="0">
     <w:nsid w:val="31CA40CC"/>
     <w:multiLevelType w:val="hybridMultilevel"/>
     <w:tmpl w:val="9C109522"/>
@@ -23762,7 +25412,7 @@
       </w:rPr>
     </w:lvl>
   </w:abstractNum>
-  <w:abstractNum w:abstractNumId="20" w15:restartNumberingAfterBreak="0">
+  <w:abstractNum w:abstractNumId="21" w15:restartNumberingAfterBreak="0">
     <w:nsid w:val="3E3418E8"/>
     <w:multiLevelType w:val="hybridMultilevel"/>
     <w:tmpl w:val="4102512A"/>
@@ -23875,7 +25525,7 @@
       </w:rPr>
     </w:lvl>
   </w:abstractNum>
-  <w:abstractNum w:abstractNumId="21" w15:restartNumberingAfterBreak="0">
+  <w:abstractNum w:abstractNumId="22" w15:restartNumberingAfterBreak="0">
     <w:nsid w:val="410D4AEE"/>
     <w:multiLevelType w:val="hybridMultilevel"/>
     <w:tmpl w:val="D8C0E014"/>
@@ -23967,7 +25617,7 @@
       </w:pPr>
     </w:lvl>
   </w:abstractNum>
-  <w:abstractNum w:abstractNumId="22" w15:restartNumberingAfterBreak="0">
+  <w:abstractNum w:abstractNumId="23" w15:restartNumberingAfterBreak="0">
     <w:nsid w:val="41B165E8"/>
     <w:multiLevelType w:val="hybridMultilevel"/>
     <w:tmpl w:val="3C5C09D0"/>
@@ -24061,7 +25711,7 @@
       </w:pPr>
     </w:lvl>
   </w:abstractNum>
-  <w:abstractNum w:abstractNumId="23" w15:restartNumberingAfterBreak="0">
+  <w:abstractNum w:abstractNumId="24" w15:restartNumberingAfterBreak="0">
     <w:nsid w:val="41E1137B"/>
     <w:multiLevelType w:val="hybridMultilevel"/>
     <w:tmpl w:val="1A548E5C"/>
@@ -24174,7 +25824,7 @@
       </w:rPr>
     </w:lvl>
   </w:abstractNum>
-  <w:abstractNum w:abstractNumId="24" w15:restartNumberingAfterBreak="0">
+  <w:abstractNum w:abstractNumId="25" w15:restartNumberingAfterBreak="0">
     <w:nsid w:val="43E450FA"/>
     <w:multiLevelType w:val="hybridMultilevel"/>
     <w:tmpl w:val="804C686C"/>
@@ -24287,7 +25937,7 @@
       </w:rPr>
     </w:lvl>
   </w:abstractNum>
-  <w:abstractNum w:abstractNumId="25" w15:restartNumberingAfterBreak="0">
+  <w:abstractNum w:abstractNumId="26" w15:restartNumberingAfterBreak="0">
     <w:nsid w:val="48175E9D"/>
     <w:multiLevelType w:val="hybridMultilevel"/>
     <w:tmpl w:val="01F21C5A"/>
@@ -24374,7 +26024,7 @@
       </w:pPr>
     </w:lvl>
   </w:abstractNum>
-  <w:abstractNum w:abstractNumId="26" w15:restartNumberingAfterBreak="0">
+  <w:abstractNum w:abstractNumId="27" w15:restartNumberingAfterBreak="0">
     <w:nsid w:val="4CC725A5"/>
     <w:multiLevelType w:val="hybridMultilevel"/>
     <w:tmpl w:val="D27C7474"/>
@@ -24487,7 +26137,7 @@
       </w:rPr>
     </w:lvl>
   </w:abstractNum>
-  <w:abstractNum w:abstractNumId="27" w15:restartNumberingAfterBreak="0">
+  <w:abstractNum w:abstractNumId="28" w15:restartNumberingAfterBreak="0">
     <w:nsid w:val="505932A8"/>
     <w:multiLevelType w:val="hybridMultilevel"/>
     <w:tmpl w:val="07B619E6"/>
@@ -24579,7 +26229,7 @@
       </w:pPr>
     </w:lvl>
   </w:abstractNum>
-  <w:abstractNum w:abstractNumId="28" w15:restartNumberingAfterBreak="0">
+  <w:abstractNum w:abstractNumId="29" w15:restartNumberingAfterBreak="0">
     <w:nsid w:val="506209B4"/>
     <w:multiLevelType w:val="hybridMultilevel"/>
     <w:tmpl w:val="46209D3C"/>
@@ -24671,7 +26321,7 @@
       </w:pPr>
     </w:lvl>
   </w:abstractNum>
-  <w:abstractNum w:abstractNumId="29" w15:restartNumberingAfterBreak="0">
+  <w:abstractNum w:abstractNumId="30" w15:restartNumberingAfterBreak="0">
     <w:nsid w:val="50DB1AE8"/>
     <w:multiLevelType w:val="hybridMultilevel"/>
     <w:tmpl w:val="A7AE3AE4"/>
@@ -24763,7 +26413,7 @@
       </w:pPr>
     </w:lvl>
   </w:abstractNum>
-  <w:abstractNum w:abstractNumId="30" w15:restartNumberingAfterBreak="0">
+  <w:abstractNum w:abstractNumId="31" w15:restartNumberingAfterBreak="0">
     <w:nsid w:val="51492C9A"/>
     <w:multiLevelType w:val="hybridMultilevel"/>
     <w:tmpl w:val="1520EBC0"/>
@@ -24774,7 +26424,7 @@
       <w:lvlText w:val="%1."/>
       <w:lvlJc w:val="left"/>
       <w:pPr>
-        <w:ind w:left="720" w:hanging="360"/>
+        <w:ind w:left="6456" w:hanging="360"/>
       </w:pPr>
     </w:lvl>
     <w:lvl w:ilvl="1" w:tplc="04090019" w:tentative="1">
@@ -24850,7 +26500,7 @@
       </w:pPr>
     </w:lvl>
   </w:abstractNum>
-  <w:abstractNum w:abstractNumId="31" w15:restartNumberingAfterBreak="0">
+  <w:abstractNum w:abstractNumId="32" w15:restartNumberingAfterBreak="0">
     <w:nsid w:val="539A7153"/>
     <w:multiLevelType w:val="hybridMultilevel"/>
     <w:tmpl w:val="07B619E6"/>
@@ -24942,7 +26592,7 @@
       </w:pPr>
     </w:lvl>
   </w:abstractNum>
-  <w:abstractNum w:abstractNumId="32" w15:restartNumberingAfterBreak="0">
+  <w:abstractNum w:abstractNumId="33" w15:restartNumberingAfterBreak="0">
     <w:nsid w:val="59403F94"/>
     <w:multiLevelType w:val="hybridMultilevel"/>
     <w:tmpl w:val="A9BC38A8"/>
@@ -25028,7 +26678,7 @@
       </w:pPr>
     </w:lvl>
   </w:abstractNum>
-  <w:abstractNum w:abstractNumId="33" w15:restartNumberingAfterBreak="0">
+  <w:abstractNum w:abstractNumId="34" w15:restartNumberingAfterBreak="0">
     <w:nsid w:val="5A7C02D7"/>
     <w:multiLevelType w:val="hybridMultilevel"/>
     <w:tmpl w:val="66AC4BF8"/>
@@ -25141,7 +26791,7 @@
       </w:rPr>
     </w:lvl>
   </w:abstractNum>
-  <w:abstractNum w:abstractNumId="34" w15:restartNumberingAfterBreak="0">
+  <w:abstractNum w:abstractNumId="35" w15:restartNumberingAfterBreak="0">
     <w:nsid w:val="5BA04D2B"/>
     <w:multiLevelType w:val="hybridMultilevel"/>
     <w:tmpl w:val="D0B65436"/>
@@ -25254,7 +26904,7 @@
       </w:rPr>
     </w:lvl>
   </w:abstractNum>
-  <w:abstractNum w:abstractNumId="35" w15:restartNumberingAfterBreak="0">
+  <w:abstractNum w:abstractNumId="36" w15:restartNumberingAfterBreak="0">
     <w:nsid w:val="5E291E1D"/>
     <w:multiLevelType w:val="hybridMultilevel"/>
     <w:tmpl w:val="F56251F6"/>
@@ -25367,7 +27017,7 @@
       </w:rPr>
     </w:lvl>
   </w:abstractNum>
-  <w:abstractNum w:abstractNumId="36" w15:restartNumberingAfterBreak="0">
+  <w:abstractNum w:abstractNumId="37" w15:restartNumberingAfterBreak="0">
     <w:nsid w:val="609454AE"/>
     <w:multiLevelType w:val="hybridMultilevel"/>
     <w:tmpl w:val="CB88BDA0"/>
@@ -25480,7 +27130,7 @@
       </w:rPr>
     </w:lvl>
   </w:abstractNum>
-  <w:abstractNum w:abstractNumId="37" w15:restartNumberingAfterBreak="0">
+  <w:abstractNum w:abstractNumId="38" w15:restartNumberingAfterBreak="0">
     <w:nsid w:val="60EE43AE"/>
     <w:multiLevelType w:val="hybridMultilevel"/>
     <w:tmpl w:val="BBD2D9D8"/>
@@ -25569,7 +27219,7 @@
       </w:pPr>
     </w:lvl>
   </w:abstractNum>
-  <w:abstractNum w:abstractNumId="38" w15:restartNumberingAfterBreak="0">
+  <w:abstractNum w:abstractNumId="39" w15:restartNumberingAfterBreak="0">
     <w:nsid w:val="61BD6871"/>
     <w:multiLevelType w:val="hybridMultilevel"/>
     <w:tmpl w:val="14264E74"/>
@@ -25658,7 +27308,7 @@
       </w:pPr>
     </w:lvl>
   </w:abstractNum>
-  <w:abstractNum w:abstractNumId="39" w15:restartNumberingAfterBreak="0">
+  <w:abstractNum w:abstractNumId="40" w15:restartNumberingAfterBreak="0">
     <w:nsid w:val="65A65F3B"/>
     <w:multiLevelType w:val="hybridMultilevel"/>
     <w:tmpl w:val="FAD2E432"/>
@@ -25750,7 +27400,7 @@
       </w:pPr>
     </w:lvl>
   </w:abstractNum>
-  <w:abstractNum w:abstractNumId="40" w15:restartNumberingAfterBreak="0">
+  <w:abstractNum w:abstractNumId="41" w15:restartNumberingAfterBreak="0">
     <w:nsid w:val="695C42A1"/>
     <w:multiLevelType w:val="hybridMultilevel"/>
     <w:tmpl w:val="B29A5CCA"/>
@@ -25863,7 +27513,7 @@
       </w:rPr>
     </w:lvl>
   </w:abstractNum>
-  <w:abstractNum w:abstractNumId="41" w15:restartNumberingAfterBreak="0">
+  <w:abstractNum w:abstractNumId="42" w15:restartNumberingAfterBreak="0">
     <w:nsid w:val="6B8D5411"/>
     <w:multiLevelType w:val="hybridMultilevel"/>
     <w:tmpl w:val="BBD2D9D8"/>
@@ -25952,7 +27602,7 @@
       </w:pPr>
     </w:lvl>
   </w:abstractNum>
-  <w:abstractNum w:abstractNumId="42" w15:restartNumberingAfterBreak="0">
+  <w:abstractNum w:abstractNumId="43" w15:restartNumberingAfterBreak="0">
     <w:nsid w:val="6D010E3C"/>
     <w:multiLevelType w:val="hybridMultilevel"/>
     <w:tmpl w:val="8486A35C"/>
@@ -26048,31 +27698,31 @@
     <w:abstractNumId w:val="7"/>
   </w:num>
   <w:num w:numId="4">
-    <w:abstractNumId w:val="19"/>
+    <w:abstractNumId w:val="20"/>
   </w:num>
   <w:num w:numId="5">
-    <w:abstractNumId w:val="33"/>
+    <w:abstractNumId w:val="34"/>
   </w:num>
   <w:num w:numId="6">
-    <w:abstractNumId w:val="10"/>
+    <w:abstractNumId w:val="11"/>
   </w:num>
   <w:num w:numId="7">
-    <w:abstractNumId w:val="16"/>
+    <w:abstractNumId w:val="17"/>
   </w:num>
   <w:num w:numId="8">
-    <w:abstractNumId w:val="20"/>
+    <w:abstractNumId w:val="21"/>
   </w:num>
   <w:num w:numId="9">
-    <w:abstractNumId w:val="11"/>
+    <w:abstractNumId w:val="12"/>
   </w:num>
   <w:num w:numId="10">
+    <w:abstractNumId w:val="31"/>
+  </w:num>
+  <w:num w:numId="11">
     <w:abstractNumId w:val="30"/>
   </w:num>
-  <w:num w:numId="11">
-    <w:abstractNumId w:val="29"/>
-  </w:num>
   <w:num w:numId="12">
-    <w:abstractNumId w:val="11"/>
+    <w:abstractNumId w:val="12"/>
     <w:lvlOverride w:ilvl="0">
       <w:startOverride w:val="1"/>
     </w:lvlOverride>
@@ -26081,58 +27731,58 @@
     <w:abstractNumId w:val="1"/>
   </w:num>
   <w:num w:numId="14">
-    <w:abstractNumId w:val="8"/>
+    <w:abstractNumId w:val="9"/>
   </w:num>
   <w:num w:numId="15">
-    <w:abstractNumId w:val="39"/>
+    <w:abstractNumId w:val="40"/>
   </w:num>
   <w:num w:numId="16">
-    <w:abstractNumId w:val="34"/>
+    <w:abstractNumId w:val="35"/>
   </w:num>
   <w:num w:numId="17">
-    <w:abstractNumId w:val="28"/>
+    <w:abstractNumId w:val="29"/>
   </w:num>
   <w:num w:numId="18">
-    <w:abstractNumId w:val="40"/>
+    <w:abstractNumId w:val="41"/>
   </w:num>
   <w:num w:numId="19">
     <w:abstractNumId w:val="6"/>
   </w:num>
   <w:num w:numId="20">
-    <w:abstractNumId w:val="35"/>
+    <w:abstractNumId w:val="36"/>
   </w:num>
   <w:num w:numId="21">
+    <w:abstractNumId w:val="16"/>
+  </w:num>
+  <w:num w:numId="22">
+    <w:abstractNumId w:val="32"/>
+  </w:num>
+  <w:num w:numId="23">
+    <w:abstractNumId w:val="28"/>
+  </w:num>
+  <w:num w:numId="24">
     <w:abstractNumId w:val="15"/>
   </w:num>
-  <w:num w:numId="22">
-    <w:abstractNumId w:val="31"/>
-  </w:num>
-  <w:num w:numId="23">
-    <w:abstractNumId w:val="27"/>
-  </w:num>
-  <w:num w:numId="24">
-    <w:abstractNumId w:val="14"/>
-  </w:num>
   <w:num w:numId="25">
-    <w:abstractNumId w:val="12"/>
+    <w:abstractNumId w:val="13"/>
   </w:num>
   <w:num w:numId="26">
-    <w:abstractNumId w:val="24"/>
+    <w:abstractNumId w:val="25"/>
   </w:num>
   <w:num w:numId="27">
-    <w:abstractNumId w:val="25"/>
+    <w:abstractNumId w:val="26"/>
   </w:num>
   <w:num w:numId="28">
+    <w:abstractNumId w:val="23"/>
+  </w:num>
+  <w:num w:numId="29">
+    <w:abstractNumId w:val="42"/>
+  </w:num>
+  <w:num w:numId="30">
     <w:abstractNumId w:val="22"/>
   </w:num>
-  <w:num w:numId="29">
-    <w:abstractNumId w:val="41"/>
-  </w:num>
-  <w:num w:numId="30">
-    <w:abstractNumId w:val="21"/>
-  </w:num>
   <w:num w:numId="31">
-    <w:abstractNumId w:val="36"/>
+    <w:abstractNumId w:val="37"/>
   </w:num>
   <w:num w:numId="32">
     <w:abstractNumId w:val="0"/>
@@ -26141,37 +27791,40 @@
     <w:abstractNumId w:val="4"/>
   </w:num>
   <w:num w:numId="34">
-    <w:abstractNumId w:val="37"/>
+    <w:abstractNumId w:val="38"/>
   </w:num>
   <w:num w:numId="35">
-    <w:abstractNumId w:val="17"/>
+    <w:abstractNumId w:val="18"/>
   </w:num>
   <w:num w:numId="36">
     <w:abstractNumId w:val="5"/>
   </w:num>
   <w:num w:numId="37">
-    <w:abstractNumId w:val="9"/>
+    <w:abstractNumId w:val="10"/>
   </w:num>
   <w:num w:numId="38">
-    <w:abstractNumId w:val="18"/>
+    <w:abstractNumId w:val="19"/>
   </w:num>
   <w:num w:numId="39">
-    <w:abstractNumId w:val="42"/>
+    <w:abstractNumId w:val="43"/>
   </w:num>
   <w:num w:numId="40">
-    <w:abstractNumId w:val="26"/>
+    <w:abstractNumId w:val="27"/>
   </w:num>
   <w:num w:numId="41">
-    <w:abstractNumId w:val="38"/>
+    <w:abstractNumId w:val="39"/>
   </w:num>
   <w:num w:numId="42">
-    <w:abstractNumId w:val="13"/>
+    <w:abstractNumId w:val="14"/>
   </w:num>
   <w:num w:numId="43">
-    <w:abstractNumId w:val="23"/>
+    <w:abstractNumId w:val="24"/>
   </w:num>
   <w:num w:numId="44">
-    <w:abstractNumId w:val="32"/>
+    <w:abstractNumId w:val="33"/>
+  </w:num>
+  <w:num w:numId="45">
+    <w:abstractNumId w:val="8"/>
   </w:num>
   <w:numIdMacAtCleanup w:val="26"/>
 </w:numbering>
@@ -26620,7 +28273,7 @@
     <w:uiPriority w:val="9"/>
     <w:unhideWhenUsed/>
     <w:qFormat/>
-    <w:rsid w:val="003B6ED4"/>
+    <w:rsid w:val="00D33E88"/>
     <w:pPr>
       <w:keepNext/>
       <w:keepLines/>
@@ -26628,6 +28281,7 @@
         <w:numId w:val="10"/>
       </w:numPr>
       <w:spacing w:after="80"/>
+      <w:ind w:left="782" w:hanging="357"/>
       <w:outlineLvl w:val="1"/>
     </w:pPr>
     <w:rPr>
@@ -26981,7 +28635,7 @@
     <w:basedOn w:val="Fuentedeprrafopredeter"/>
     <w:link w:val="Ttulo2"/>
     <w:uiPriority w:val="9"/>
-    <w:rsid w:val="0080531F"/>
+    <w:rsid w:val="00D33E88"/>
     <w:rPr>
       <w:rFonts w:eastAsiaTheme="majorEastAsia" w:cstheme="majorBidi"/>
       <w:b/>
@@ -28454,7 +30108,7 @@
 </file>
 
 <file path=customXml/itemProps1.xml><?xml version="1.0" encoding="utf-8"?>
-<ds:datastoreItem xmlns:ds="http://schemas.openxmlformats.org/officeDocument/2006/customXml" ds:itemID="{B2EBF89E-9E57-4D12-9268-02408A4A248B}">
+<ds:datastoreItem xmlns:ds="http://schemas.openxmlformats.org/officeDocument/2006/customXml" ds:itemID="{3C64530A-0B66-483E-B30D-CF8605B905D9}">
   <ds:schemaRefs>
     <ds:schemaRef ds:uri="http://schemas.openxmlformats.org/officeDocument/2006/bibliography"/>
   </ds:schemaRefs>

</xml_diff>